<commit_message>
Copy from Herb with edits.
</commit_message>
<xml_diff>
--- a/file_space/Introduction.docx
+++ b/file_space/Introduction.docx
@@ -11,6 +11,11 @@
       </w:r>
     </w:p>
     <w:p>
+      <w:pPr>
+        <w:numPr>
+          <w:ins w:id="0" w:author="Herbert Morgan" w:date="2009-07-24T11:07:00Z"/>
+        </w:numPr>
+      </w:pPr>
       <w:r>
         <w:t>When a user creates an HDF5 file, the HDF5 library requests file space to store information</w:t>
       </w:r>
@@ -18,7 +23,15 @@
         <w:t xml:space="preserve"> </w:t>
       </w:r>
       <w:r>
-        <w:t xml:space="preserve">called metadata.   Metadata is information that the library uses to </w:t>
+        <w:t xml:space="preserve">called metadata. </w:t>
+      </w:r>
+      <w:del w:id="1" w:author="Herbert Morgan" w:date="2009-07-27T11:34:00Z">
+        <w:r>
+          <w:delText xml:space="preserve">  </w:delText>
+        </w:r>
+      </w:del>
+      <w:r>
+        <w:t xml:space="preserve">Metadata is information that the library uses to </w:t>
       </w:r>
       <w:r>
         <w:t>describ</w:t>
@@ -33,8 +46,13 @@
         <w:t>to identify</w:t>
       </w:r>
       <w:r>
-        <w:t xml:space="preserve"> its associated objects.  </w:t>
-      </w:r>
+        <w:t xml:space="preserve"> its associated objects. </w:t>
+      </w:r>
+      <w:del w:id="2" w:author="Herbert Morgan" w:date="2009-07-27T11:34:00Z">
+        <w:r>
+          <w:delText xml:space="preserve"> </w:delText>
+        </w:r>
+      </w:del>
       <w:r>
         <w:t xml:space="preserve">When the user </w:t>
       </w:r>
@@ -42,7 +60,15 @@
         <w:t>writes</w:t>
       </w:r>
       <w:r>
-        <w:t xml:space="preserve"> data to HDF5 objects, the library requests</w:t>
+        <w:t xml:space="preserve"> data to HDF5 objects, the </w:t>
+      </w:r>
+      <w:ins w:id="3" w:author="Herbert Morgan" w:date="2009-07-24T11:08:00Z">
+        <w:r>
+          <w:t xml:space="preserve">HDF5 </w:t>
+        </w:r>
+      </w:ins>
+      <w:r>
+        <w:t>library requests</w:t>
       </w:r>
       <w:r>
         <w:t xml:space="preserve"> file </w:t>
@@ -60,23 +86,66 @@
         <w:t>data as well as the necessary metadata</w:t>
       </w:r>
       <w:r>
-        <w:t xml:space="preserve">.  </w:t>
-      </w:r>
-      <w:r>
-        <w:t>The reverse happens w</w:t>
-      </w:r>
-      <w:r>
-        <w:t>hen the user removes HDF5 objects</w:t>
+        <w:t xml:space="preserve">. </w:t>
+      </w:r>
+      <w:del w:id="4" w:author="Herbert Morgan" w:date="2009-07-24T11:09:00Z">
+        <w:r>
+          <w:delText xml:space="preserve"> </w:delText>
+        </w:r>
+        <w:r>
+          <w:delText xml:space="preserve">The reverse happens </w:delText>
+        </w:r>
+      </w:del>
+      <w:ins w:id="5" w:author="Herbert Morgan" w:date="2009-07-24T11:09:00Z">
+        <w:r>
+          <w:t xml:space="preserve">However, </w:t>
+        </w:r>
+      </w:ins>
+      <w:r>
+        <w:t>w</w:t>
+      </w:r>
+      <w:r>
+        <w:t xml:space="preserve">hen the user </w:t>
+      </w:r>
+      <w:r>
+        <w:rPr>
+          <w:i/>
+          <w:rPrChange w:id="6" w:author="Herbert Morgan" w:date="2009-07-24T11:10:00Z">
+            <w:rPr/>
+          </w:rPrChange>
+        </w:rPr>
+        <w:t>removes</w:t>
+      </w:r>
+      <w:r>
+        <w:t xml:space="preserve"> HDF5 objects</w:t>
       </w:r>
       <w:r>
         <w:t xml:space="preserve"> from the file</w:t>
       </w:r>
-      <w:r>
-        <w:t>;</w:t>
-      </w:r>
-      <w:r>
-        <w:t xml:space="preserve"> </w:t>
-      </w:r>
+      <w:ins w:id="7" w:author="Herbert Morgan" w:date="2009-07-24T11:09:00Z">
+        <w:r>
+          <w:t>,</w:t>
+        </w:r>
+        <w:r>
+          <w:t xml:space="preserve"> </w:t>
+        </w:r>
+        <w:r>
+          <w:t>the reverse happens</w:t>
+        </w:r>
+      </w:ins>
+      <w:del w:id="8" w:author="Herbert Morgan" w:date="2009-07-24T11:09:00Z">
+        <w:r>
+          <w:delText>;</w:delText>
+        </w:r>
+        <w:r>
+          <w:delText xml:space="preserve"> </w:delText>
+        </w:r>
+      </w:del>
+      <w:ins w:id="9" w:author="Herbert Morgan" w:date="2009-07-24T11:09:00Z">
+        <w:r>
+          <w:t xml:space="preserve">: </w:t>
+        </w:r>
+      </w:ins>
       <w:r>
         <w:t>t</w:t>
       </w:r>
@@ -85,19 +154,56 @@
       </w:r>
     </w:p>
     <w:p>
+      <w:del w:id="10" w:author="Herbert Morgan" w:date="2009-07-24T11:11:00Z">
+        <w:r>
+          <w:delText>Th</w:delText>
+        </w:r>
+        <w:r>
+          <w:delText>ere are several methods that the</w:delText>
+        </w:r>
+      </w:del>
+      <w:ins w:id="11" w:author="Herbert Morgan" w:date="2009-07-24T11:11:00Z">
+        <w:r>
+          <w:t>The HDF5</w:t>
+        </w:r>
+      </w:ins>
+      <w:r>
+        <w:t xml:space="preserve"> </w:t>
+      </w:r>
+      <w:r>
+        <w:t>library employs</w:t>
+      </w:r>
+      <w:ins w:id="12" w:author="Herbert Morgan" w:date="2009-07-24T11:11:00Z">
+        <w:r>
+          <w:t xml:space="preserve"> several methods when</w:t>
+        </w:r>
+      </w:ins>
+      <w:r>
+        <w:t xml:space="preserve"> </w:t>
+      </w:r>
+      <w:del w:id="13" w:author="Herbert Morgan" w:date="2009-07-24T11:12:00Z">
+        <w:r>
+          <w:delText xml:space="preserve">in </w:delText>
+        </w:r>
+      </w:del>
+      <w:r>
+        <w:t xml:space="preserve">allocating </w:t>
+      </w:r>
       <w:proofErr w:type="gramStart"/>
       <w:r>
-        <w:t>Th</w:t>
-      </w:r>
-      <w:r>
-        <w:t xml:space="preserve">ere are several methods that the </w:t>
-      </w:r>
-      <w:r>
-        <w:t>library employs</w:t>
+        <w:t>file</w:t>
       </w:r>
       <w:proofErr w:type="gramEnd"/>
       <w:r>
-        <w:t xml:space="preserve"> in allocating file space and in tracking the </w:t>
+        <w:t xml:space="preserve"> space and </w:t>
+      </w:r>
+      <w:del w:id="14" w:author="Herbert Morgan" w:date="2009-07-24T11:12:00Z">
+        <w:r>
+          <w:delText xml:space="preserve">in </w:delText>
+        </w:r>
+      </w:del>
+      <w:r>
+        <w:t xml:space="preserve">tracking the </w:t>
       </w:r>
       <w:r>
         <w:t xml:space="preserve">released </w:t>
@@ -109,7 +215,15 @@
         <w:t>space</w:t>
       </w:r>
       <w:r>
-        <w:t xml:space="preserve">.  As the user manipulates objects in an HDF5 file, free space released at different points may cause holes of </w:t>
+        <w:t xml:space="preserve">. </w:t>
+      </w:r>
+      <w:del w:id="15" w:author="Herbert Morgan" w:date="2009-07-27T11:35:00Z">
+        <w:r>
+          <w:delText xml:space="preserve"> </w:delText>
+        </w:r>
+      </w:del>
+      <w:r>
+        <w:t xml:space="preserve">As the user manipulates objects in an HDF5 file, free space released at different points may cause holes of </w:t>
       </w:r>
       <w:r>
         <w:t>varied</w:t>
@@ -121,11 +235,34 @@
         <w:t>in the file</w:t>
       </w:r>
       <w:r>
-        <w:t>.  This</w:t>
-      </w:r>
-      <w:r>
-        <w:t xml:space="preserve"> may lead to storage and performance issues.  </w:t>
-      </w:r>
+        <w:t xml:space="preserve">. </w:t>
+      </w:r>
+      <w:del w:id="16" w:author="Herbert Morgan" w:date="2009-07-27T11:35:00Z">
+        <w:r>
+          <w:delText xml:space="preserve"> </w:delText>
+        </w:r>
+      </w:del>
+      <w:del w:id="17" w:author="Herbert Morgan" w:date="2009-07-24T11:12:00Z">
+        <w:r>
+          <w:delText>This</w:delText>
+        </w:r>
+        <w:r>
+          <w:delText xml:space="preserve"> </w:delText>
+        </w:r>
+      </w:del>
+      <w:ins w:id="18" w:author="Herbert Morgan" w:date="2009-07-24T11:12:00Z">
+        <w:r>
+          <w:t xml:space="preserve">These holes </w:t>
+        </w:r>
+      </w:ins>
+      <w:r>
+        <w:t xml:space="preserve">may lead to storage and performance issues. </w:t>
+      </w:r>
+      <w:del w:id="19" w:author="Herbert Morgan" w:date="2009-07-27T11:35:00Z">
+        <w:r>
+          <w:delText xml:space="preserve"> </w:delText>
+        </w:r>
+      </w:del>
       <w:r>
         <w:t xml:space="preserve">The HDF5 library provides </w:t>
       </w:r>

</xml_diff>

<commit_message>
Updated with Ruth's comments.
</commit_message>
<xml_diff>
--- a/file_space/Introduction.docx
+++ b/file_space/Introduction.docx
@@ -11,27 +11,73 @@
       </w:r>
     </w:p>
     <w:p>
-      <w:pPr>
-        <w:numPr>
-          <w:ins w:id="0" w:author="Herbert Morgan" w:date="2009-07-24T11:07:00Z"/>
-        </w:numPr>
-      </w:pPr>
-      <w:r>
-        <w:t>When a user creates an HDF5 file, the HDF5 library requests file space to store information</w:t>
+      <w:ins w:id="0" w:author="vchoi" w:date="2009-07-31T14:13:00Z">
+        <w:r>
+          <w:t xml:space="preserve">The </w:t>
+        </w:r>
+      </w:ins>
+      <w:ins w:id="1" w:author="vchoi" w:date="2009-07-31T14:24:00Z">
+        <w:r>
+          <w:t>space</w:t>
+        </w:r>
+      </w:ins>
+      <w:ins w:id="2" w:author="vchoi" w:date="2009-07-31T14:13:00Z">
+        <w:r>
+          <w:t xml:space="preserve"> taken up by an HDF5 file is</w:t>
+        </w:r>
+      </w:ins>
+      <w:ins w:id="3" w:author="vchoi" w:date="2009-07-31T14:16:00Z">
+        <w:r>
+          <w:t xml:space="preserve"> </w:t>
+        </w:r>
+      </w:ins>
+      <w:ins w:id="4" w:author="vchoi" w:date="2009-07-31T14:13:00Z">
+        <w:r>
+          <w:t xml:space="preserve">called its file space.  </w:t>
+        </w:r>
+      </w:ins>
+      <w:r>
+        <w:t xml:space="preserve">When a user creates an HDF5 file, the HDF5 library </w:t>
+      </w:r>
+      <w:del w:id="5" w:author="vchoi" w:date="2009-07-31T14:14:00Z">
+        <w:r>
+          <w:delText xml:space="preserve">requests </w:delText>
+        </w:r>
+      </w:del>
+      <w:ins w:id="6" w:author="vchoi" w:date="2009-07-31T14:14:00Z">
+        <w:r>
+          <w:t xml:space="preserve">allocates </w:t>
+        </w:r>
+      </w:ins>
+      <w:r>
+        <w:t>file space to store information</w:t>
       </w:r>
       <w:r>
         <w:t xml:space="preserve"> </w:t>
       </w:r>
       <w:r>
-        <w:t xml:space="preserve">called metadata. </w:t>
-      </w:r>
-      <w:del w:id="1" w:author="Herbert Morgan" w:date="2009-07-27T11:34:00Z">
-        <w:r>
-          <w:delText xml:space="preserve">  </w:delText>
-        </w:r>
-      </w:del>
-      <w:r>
-        <w:t xml:space="preserve">Metadata is information that the library uses to </w:t>
+        <w:t xml:space="preserve">called </w:t>
+      </w:r>
+      <w:ins w:id="7" w:author="vchoi" w:date="2009-07-31T14:14:00Z">
+        <w:r>
+          <w:t xml:space="preserve">file </w:t>
+        </w:r>
+      </w:ins>
+      <w:r>
+        <w:t xml:space="preserve">metadata. </w:t>
+      </w:r>
+      <w:del w:id="8" w:author="vchoi" w:date="2009-07-31T14:14:00Z">
+        <w:r>
+          <w:delText xml:space="preserve">Metadata </w:delText>
+        </w:r>
+      </w:del>
+      <w:ins w:id="9" w:author="vchoi" w:date="2009-07-31T14:14:00Z">
+        <w:r>
+          <w:t xml:space="preserve">File metadata </w:t>
+        </w:r>
+      </w:ins>
+      <w:r>
+        <w:t xml:space="preserve">is information that the library uses to </w:t>
       </w:r>
       <w:r>
         <w:t>describ</w:t>
@@ -40,7 +86,20 @@
         <w:t>e</w:t>
       </w:r>
       <w:r>
-        <w:t xml:space="preserve"> itself and </w:t>
+        <w:t xml:space="preserve"> </w:t>
+      </w:r>
+      <w:del w:id="10" w:author="vchoi" w:date="2009-07-31T14:15:00Z">
+        <w:r>
+          <w:delText xml:space="preserve">itself </w:delText>
+        </w:r>
+      </w:del>
+      <w:ins w:id="11" w:author="vchoi" w:date="2009-07-31T14:15:00Z">
+        <w:r>
+          <w:t xml:space="preserve">the HDF5 file </w:t>
+        </w:r>
+      </w:ins>
+      <w:r>
+        <w:t xml:space="preserve">and </w:t>
       </w:r>
       <w:r>
         <w:t>to identify</w:t>
@@ -48,30 +107,36 @@
       <w:r>
         <w:t xml:space="preserve"> its associated objects. </w:t>
       </w:r>
-      <w:del w:id="2" w:author="Herbert Morgan" w:date="2009-07-27T11:34:00Z">
+      <w:r>
+        <w:t xml:space="preserve">When the user </w:t>
+      </w:r>
+      <w:r>
+        <w:t>writes</w:t>
+      </w:r>
+      <w:r>
+        <w:t xml:space="preserve"> data to HDF5 objects, the </w:t>
+      </w:r>
+      <w:r>
+        <w:t xml:space="preserve">HDF5 </w:t>
+      </w:r>
+      <w:r>
+        <w:t xml:space="preserve">library </w:t>
+      </w:r>
+      <w:del w:id="12" w:author="vchoi" w:date="2009-07-31T14:15:00Z">
+        <w:r>
+          <w:delText>requests</w:delText>
+        </w:r>
         <w:r>
           <w:delText xml:space="preserve"> </w:delText>
         </w:r>
       </w:del>
-      <w:r>
-        <w:t xml:space="preserve">When the user </w:t>
-      </w:r>
-      <w:r>
-        <w:t>writes</w:t>
-      </w:r>
-      <w:r>
-        <w:t xml:space="preserve"> data to HDF5 objects, the </w:t>
-      </w:r>
-      <w:ins w:id="3" w:author="Herbert Morgan" w:date="2009-07-24T11:08:00Z">
-        <w:r>
-          <w:t xml:space="preserve">HDF5 </w:t>
-        </w:r>
-      </w:ins>
-      <w:r>
-        <w:t>library requests</w:t>
-      </w:r>
-      <w:r>
-        <w:t xml:space="preserve"> file </w:t>
+      <w:ins w:id="13" w:author="vchoi" w:date="2009-07-31T14:15:00Z">
+        <w:r>
+          <w:t xml:space="preserve">allocates </w:t>
+        </w:r>
+      </w:ins>
+      <w:r>
+        <w:t xml:space="preserve">file </w:t>
       </w:r>
       <w:r>
         <w:t xml:space="preserve">space to store the </w:t>
@@ -79,39 +144,50 @@
       <w:r>
         <w:t xml:space="preserve">user’s </w:t>
       </w:r>
-      <w:r>
-        <w:t xml:space="preserve">raw </w:t>
-      </w:r>
-      <w:r>
-        <w:t>data as well as the necessary metadata</w:t>
+      <w:del w:id="14" w:author="vchoi" w:date="2009-07-31T14:15:00Z">
+        <w:r>
+          <w:delText xml:space="preserve">raw </w:delText>
+        </w:r>
+      </w:del>
+      <w:r>
+        <w:t xml:space="preserve">data as well as the necessary </w:t>
+      </w:r>
+      <w:ins w:id="15" w:author="vchoi" w:date="2009-07-31T14:15:00Z">
+        <w:r>
+          <w:t xml:space="preserve">file </w:t>
+        </w:r>
+      </w:ins>
+      <w:r>
+        <w:t>metadata</w:t>
       </w:r>
       <w:r>
         <w:t xml:space="preserve">. </w:t>
       </w:r>
-      <w:del w:id="4" w:author="Herbert Morgan" w:date="2009-07-24T11:09:00Z">
-        <w:r>
-          <w:delText xml:space="preserve"> </w:delText>
-        </w:r>
-        <w:r>
-          <w:delText xml:space="preserve">The reverse happens </w:delText>
-        </w:r>
-      </w:del>
-      <w:ins w:id="5" w:author="Herbert Morgan" w:date="2009-07-24T11:09:00Z">
-        <w:r>
-          <w:t xml:space="preserve">However, </w:t>
-        </w:r>
-      </w:ins>
-      <w:r>
-        <w:t>w</w:t>
-      </w:r>
-      <w:r>
-        <w:t xml:space="preserve">hen the user </w:t>
+      <w:del w:id="16" w:author="vchoi" w:date="2009-07-31T14:15:00Z">
+        <w:r>
+          <w:delText xml:space="preserve">However, </w:delText>
+        </w:r>
+        <w:r>
+          <w:delText>w</w:delText>
+        </w:r>
+        <w:r>
+          <w:delText>hen</w:delText>
+        </w:r>
+      </w:del>
+      <w:ins w:id="17" w:author="vchoi" w:date="2009-07-31T14:15:00Z">
+        <w:r>
+          <w:t>When</w:t>
+        </w:r>
+      </w:ins>
+      <w:r>
+        <w:t xml:space="preserve"> the user </w:t>
       </w:r>
       <w:r>
         <w:rPr>
-          <w:i/>
-          <w:rPrChange w:id="6" w:author="Herbert Morgan" w:date="2009-07-24T11:10:00Z">
-            <w:rPr/>
+          <w:rPrChange w:id="18" w:author="vchoi" w:date="2009-07-31T14:16:00Z">
+            <w:rPr>
+              <w:i/>
+            </w:rPr>
           </w:rPrChange>
         </w:rPr>
         <w:t>removes</w:t>
@@ -122,92 +198,101 @@
       <w:r>
         <w:t xml:space="preserve"> from the file</w:t>
       </w:r>
-      <w:ins w:id="7" w:author="Herbert Morgan" w:date="2009-07-24T11:09:00Z">
-        <w:r>
-          <w:t>,</w:t>
-        </w:r>
-        <w:r>
-          <w:t xml:space="preserve"> </w:t>
-        </w:r>
-        <w:r>
-          <w:t>the reverse happens</w:t>
-        </w:r>
-      </w:ins>
-      <w:del w:id="8" w:author="Herbert Morgan" w:date="2009-07-24T11:09:00Z">
-        <w:r>
-          <w:delText>;</w:delText>
-        </w:r>
-        <w:r>
-          <w:delText xml:space="preserve"> </w:delText>
-        </w:r>
-      </w:del>
-      <w:ins w:id="9" w:author="Herbert Morgan" w:date="2009-07-24T11:09:00Z">
-        <w:r>
-          <w:t xml:space="preserve">: </w:t>
-        </w:r>
-      </w:ins>
+      <w:r>
+        <w:t>,</w:t>
+      </w:r>
+      <w:r>
+        <w:t xml:space="preserve"> </w:t>
+      </w:r>
+      <w:del w:id="19" w:author="vchoi" w:date="2009-07-31T14:15:00Z">
+        <w:r>
+          <w:delText xml:space="preserve">the reverse happens: </w:delText>
+        </w:r>
+      </w:del>
       <w:r>
         <w:t>t</w:t>
       </w:r>
       <w:r>
-        <w:t xml:space="preserve">he library releases the corresponding file space.  </w:t>
-      </w:r>
+        <w:t xml:space="preserve">he </w:t>
+      </w:r>
+      <w:del w:id="20" w:author="vchoi" w:date="2009-07-31T14:17:00Z">
+        <w:r>
+          <w:delText xml:space="preserve">library </w:delText>
+        </w:r>
+      </w:del>
+      <w:del w:id="21" w:author="vchoi" w:date="2009-07-31T14:15:00Z">
+        <w:r>
+          <w:delText xml:space="preserve">releases the corresponding file space.  </w:delText>
+        </w:r>
+      </w:del>
+      <w:ins w:id="22" w:author="vchoi" w:date="2009-07-31T14:17:00Z">
+        <w:r>
+          <w:t>file space associated with those objects becomes free space.  The HDF5 library manages this free space.</w:t>
+        </w:r>
+      </w:ins>
     </w:p>
     <w:p>
-      <w:del w:id="10" w:author="Herbert Morgan" w:date="2009-07-24T11:11:00Z">
-        <w:r>
-          <w:delText>Th</w:delText>
-        </w:r>
-        <w:r>
-          <w:delText>ere are several methods that the</w:delText>
-        </w:r>
-      </w:del>
-      <w:ins w:id="11" w:author="Herbert Morgan" w:date="2009-07-24T11:11:00Z">
-        <w:r>
-          <w:t>The HDF5</w:t>
-        </w:r>
-      </w:ins>
+      <w:r>
+        <w:t>The HDF5</w:t>
+      </w:r>
       <w:r>
         <w:t xml:space="preserve"> </w:t>
       </w:r>
       <w:r>
         <w:t>library employs</w:t>
       </w:r>
-      <w:ins w:id="12" w:author="Herbert Morgan" w:date="2009-07-24T11:11:00Z">
-        <w:r>
-          <w:t xml:space="preserve"> several methods when</w:t>
-        </w:r>
-      </w:ins>
-      <w:r>
-        <w:t xml:space="preserve"> </w:t>
-      </w:r>
-      <w:del w:id="13" w:author="Herbert Morgan" w:date="2009-07-24T11:12:00Z">
-        <w:r>
-          <w:delText xml:space="preserve">in </w:delText>
-        </w:r>
-      </w:del>
-      <w:r>
-        <w:t xml:space="preserve">allocating </w:t>
-      </w:r>
-      <w:proofErr w:type="gramStart"/>
-      <w:r>
-        <w:t>file</w:t>
-      </w:r>
-      <w:proofErr w:type="gramEnd"/>
-      <w:r>
-        <w:t xml:space="preserve"> space and </w:t>
-      </w:r>
-      <w:del w:id="14" w:author="Herbert Morgan" w:date="2009-07-24T11:12:00Z">
-        <w:r>
-          <w:delText xml:space="preserve">in </w:delText>
-        </w:r>
-      </w:del>
-      <w:r>
-        <w:t xml:space="preserve">tracking the </w:t>
-      </w:r>
-      <w:r>
-        <w:t xml:space="preserve">released </w:t>
-      </w:r>
+      <w:r>
+        <w:t xml:space="preserve"> several </w:t>
+      </w:r>
+      <w:del w:id="23" w:author="vchoi" w:date="2009-08-04T09:21:00Z">
+        <w:r>
+          <w:delText xml:space="preserve">methods </w:delText>
+        </w:r>
+      </w:del>
+      <w:ins w:id="24" w:author="vchoi" w:date="2009-08-04T09:21:00Z">
+        <w:r>
+          <w:t>strategie</w:t>
+        </w:r>
+        <w:r>
+          <w:t xml:space="preserve">s </w:t>
+        </w:r>
+      </w:ins>
+      <w:r>
+        <w:t>when</w:t>
+      </w:r>
+      <w:r>
+        <w:t xml:space="preserve"> allocating file space and </w:t>
+      </w:r>
+      <w:del w:id="25" w:author="vchoi" w:date="2009-07-31T14:17:00Z">
+        <w:r>
+          <w:delText xml:space="preserve">tracking </w:delText>
+        </w:r>
+      </w:del>
+      <w:ins w:id="26" w:author="vchoi" w:date="2009-07-31T14:17:00Z">
+        <w:r>
+          <w:t>manag</w:t>
+        </w:r>
+      </w:ins>
+      <w:ins w:id="27" w:author="vchoi" w:date="2009-07-31T14:21:00Z">
+        <w:r>
+          <w:t>ing</w:t>
+        </w:r>
+      </w:ins>
+      <w:ins w:id="28" w:author="vchoi" w:date="2009-07-31T14:17:00Z">
+        <w:r>
+          <w:t xml:space="preserve"> </w:t>
+        </w:r>
+      </w:ins>
+      <w:del w:id="29" w:author="vchoi" w:date="2009-07-31T14:21:00Z">
+        <w:r>
+          <w:delText xml:space="preserve">the </w:delText>
+        </w:r>
+      </w:del>
+      <w:del w:id="30" w:author="vchoi" w:date="2009-07-31T14:17:00Z">
+        <w:r>
+          <w:delText xml:space="preserve">released </w:delText>
+        </w:r>
+      </w:del>
       <w:r>
         <w:t xml:space="preserve">free </w:t>
       </w:r>
@@ -217,67 +302,136 @@
       <w:r>
         <w:t xml:space="preserve">. </w:t>
       </w:r>
-      <w:del w:id="15" w:author="Herbert Morgan" w:date="2009-07-27T11:35:00Z">
-        <w:r>
-          <w:delText xml:space="preserve"> </w:delText>
-        </w:r>
-      </w:del>
-      <w:r>
-        <w:t xml:space="preserve">As the user manipulates objects in an HDF5 file, free space released at different points may cause holes of </w:t>
-      </w:r>
-      <w:r>
-        <w:t>varied</w:t>
-      </w:r>
-      <w:r>
-        <w:t xml:space="preserve"> sizes </w:t>
-      </w:r>
-      <w:r>
-        <w:t>in the file</w:t>
-      </w:r>
-      <w:r>
-        <w:t xml:space="preserve">. </w:t>
-      </w:r>
-      <w:del w:id="16" w:author="Herbert Morgan" w:date="2009-07-27T11:35:00Z">
-        <w:r>
-          <w:delText xml:space="preserve"> </w:delText>
-        </w:r>
-      </w:del>
-      <w:del w:id="17" w:author="Herbert Morgan" w:date="2009-07-24T11:12:00Z">
-        <w:r>
-          <w:delText>This</w:delText>
-        </w:r>
-        <w:r>
-          <w:delText xml:space="preserve"> </w:delText>
-        </w:r>
-      </w:del>
-      <w:ins w:id="18" w:author="Herbert Morgan" w:date="2009-07-24T11:12:00Z">
-        <w:r>
-          <w:t xml:space="preserve">These holes </w:t>
-        </w:r>
-      </w:ins>
-      <w:r>
-        <w:t xml:space="preserve">may lead to storage and performance issues. </w:t>
-      </w:r>
-      <w:del w:id="19" w:author="Herbert Morgan" w:date="2009-07-27T11:35:00Z">
-        <w:r>
-          <w:delText xml:space="preserve"> </w:delText>
-        </w:r>
-      </w:del>
-      <w:r>
-        <w:t xml:space="preserve">The HDF5 library provides </w:t>
-      </w:r>
-      <w:r>
-        <w:t xml:space="preserve">several </w:t>
-      </w:r>
-      <w:r>
-        <w:t xml:space="preserve">means for users to </w:t>
-      </w:r>
-      <w:r>
-        <w:t>manage</w:t>
-      </w:r>
-      <w:r>
-        <w:t xml:space="preserve"> HDF5 file space to meet their specific needs.</w:t>
-      </w:r>
+      <w:ins w:id="31" w:author="vchoi" w:date="2009-07-31T14:18:00Z">
+        <w:r>
+          <w:t>Depending on the user’s usage patterns</w:t>
+        </w:r>
+      </w:ins>
+      <w:ins w:id="32" w:author="vchoi" w:date="2009-07-31T14:23:00Z">
+        <w:r>
+          <w:t xml:space="preserve"> of the HDF5 file</w:t>
+        </w:r>
+      </w:ins>
+      <w:ins w:id="33" w:author="vchoi" w:date="2009-07-31T14:18:00Z">
+        <w:r>
+          <w:t xml:space="preserve">, one </w:t>
+        </w:r>
+      </w:ins>
+      <w:ins w:id="34" w:author="vchoi" w:date="2009-08-04T09:21:00Z">
+        <w:r>
+          <w:t>strategy</w:t>
+        </w:r>
+      </w:ins>
+      <w:ins w:id="35" w:author="vchoi" w:date="2009-07-31T14:18:00Z">
+        <w:r>
+          <w:t xml:space="preserve"> may be better than the other method.  Inappropriate </w:t>
+        </w:r>
+      </w:ins>
+      <w:ins w:id="36" w:author="vchoi" w:date="2009-07-31T14:21:00Z">
+        <w:r>
+          <w:t>selection</w:t>
+        </w:r>
+      </w:ins>
+      <w:ins w:id="37" w:author="vchoi" w:date="2009-07-31T14:18:00Z">
+        <w:r>
+          <w:t xml:space="preserve"> may </w:t>
+        </w:r>
+      </w:ins>
+      <w:ins w:id="38" w:author="vchoi" w:date="2009-07-31T14:19:00Z">
+        <w:r>
+          <w:t xml:space="preserve">lead to storage and performance issues.  This document describes the </w:t>
+        </w:r>
+      </w:ins>
+      <w:ins w:id="39" w:author="vchoi" w:date="2009-07-31T14:20:00Z">
+        <w:r>
+          <w:t xml:space="preserve">tools and public routines </w:t>
+        </w:r>
+      </w:ins>
+      <w:ins w:id="40" w:author="vchoi" w:date="2009-07-31T14:19:00Z">
+        <w:r>
+          <w:t>that the HDF5 library provide</w:t>
+        </w:r>
+      </w:ins>
+      <w:ins w:id="41" w:author="vchoi" w:date="2009-07-31T14:22:00Z">
+        <w:r>
+          <w:t>s</w:t>
+        </w:r>
+      </w:ins>
+      <w:ins w:id="42" w:author="vchoi" w:date="2009-07-31T14:19:00Z">
+        <w:r>
+          <w:t xml:space="preserve"> in managing </w:t>
+        </w:r>
+      </w:ins>
+      <w:ins w:id="43" w:author="vchoi" w:date="2009-07-31T14:23:00Z">
+        <w:r>
+          <w:t xml:space="preserve">the HDF5 </w:t>
+        </w:r>
+      </w:ins>
+      <w:ins w:id="44" w:author="vchoi" w:date="2009-07-31T14:20:00Z">
+        <w:r>
+          <w:t xml:space="preserve">file space to meet </w:t>
+        </w:r>
+      </w:ins>
+      <w:ins w:id="45" w:author="vchoi" w:date="2009-07-31T14:23:00Z">
+        <w:r>
+          <w:t>the user</w:t>
+        </w:r>
+      </w:ins>
+      <w:ins w:id="46" w:author="vchoi" w:date="2009-07-31T14:24:00Z">
+        <w:r>
+          <w:t xml:space="preserve">’s </w:t>
+        </w:r>
+      </w:ins>
+      <w:ins w:id="47" w:author="vchoi" w:date="2009-07-31T14:20:00Z">
+        <w:r>
+          <w:t>specific needs.</w:t>
+        </w:r>
+      </w:ins>
+      <w:del w:id="48" w:author="vchoi" w:date="2009-07-31T14:18:00Z">
+        <w:r>
+          <w:delText xml:space="preserve">As the user manipulates objects in an HDF5 file, free space released at different points may cause holes of </w:delText>
+        </w:r>
+        <w:r>
+          <w:delText>varied</w:delText>
+        </w:r>
+        <w:r>
+          <w:delText xml:space="preserve"> sizes </w:delText>
+        </w:r>
+        <w:r>
+          <w:delText>in the file</w:delText>
+        </w:r>
+        <w:r>
+          <w:delText xml:space="preserve">. </w:delText>
+        </w:r>
+        <w:r>
+          <w:delText xml:space="preserve">These holes </w:delText>
+        </w:r>
+        <w:r>
+          <w:delText xml:space="preserve">may </w:delText>
+        </w:r>
+      </w:del>
+      <w:del w:id="49" w:author="vchoi" w:date="2009-07-31T14:19:00Z">
+        <w:r>
+          <w:delText xml:space="preserve">lead to storage and performance issues. </w:delText>
+        </w:r>
+      </w:del>
+      <w:del w:id="50" w:author="vchoi" w:date="2009-07-31T14:21:00Z">
+        <w:r>
+          <w:delText xml:space="preserve">The HDF5 library provides </w:delText>
+        </w:r>
+        <w:r>
+          <w:delText xml:space="preserve">several </w:delText>
+        </w:r>
+        <w:r>
+          <w:delText xml:space="preserve">means for users to </w:delText>
+        </w:r>
+        <w:r>
+          <w:delText>manage</w:delText>
+        </w:r>
+        <w:r>
+          <w:delText xml:space="preserve"> HDF5 file space to meet their specific needs.</w:delText>
+        </w:r>
+      </w:del>
     </w:p>
     <w:sectPr>
       <w:pgSz w:w="12240" w:h="15840"/>

</xml_diff>

<commit_message>
Accepted all tracked changes.
</commit_message>
<xml_diff>
--- a/file_space/Introduction.docx
+++ b/file_space/Introduction.docx
@@ -1,6 +1,6 @@
 
 <file path=word/document.xml><?xml version="1.0" encoding="utf-8"?>
-<w:document xmlns:ve="http://schemas.openxmlformats.org/markup-compatibility/2006" xmlns:o="urn:schemas-microsoft-com:office:office" xmlns:r="http://schemas.openxmlformats.org/officeDocument/2006/relationships" xmlns:m="http://schemas.openxmlformats.org/officeDocument/2006/math" xmlns:v="urn:schemas-microsoft-com:vml" xmlns:wp="http://schemas.openxmlformats.org/drawingml/2006/wordprocessingDrawing" xmlns:w10="urn:schemas-microsoft-com:office:word" xmlns:w="http://schemas.openxmlformats.org/wordprocessingml/2006/main" xmlns:wne="http://schemas.microsoft.com/office/word/2006/wordml">
+<w:document xmlns:mo="http://schemas.microsoft.com/office/mac/office/2008/main" xmlns:ve="http://schemas.openxmlformats.org/markup-compatibility/2006" xmlns:mv="urn:schemas-microsoft-com:mac:vml" xmlns:o="urn:schemas-microsoft-com:office:office" xmlns:r="http://schemas.openxmlformats.org/officeDocument/2006/relationships" xmlns:m="http://schemas.openxmlformats.org/officeDocument/2006/math" xmlns:v="urn:schemas-microsoft-com:vml" xmlns:wp="http://schemas.openxmlformats.org/drawingml/2006/wordprocessingDrawing" xmlns:w10="urn:schemas-microsoft-com:office:word" xmlns:w="http://schemas.openxmlformats.org/wordprocessingml/2006/main" xmlns:wne="http://schemas.microsoft.com/office/word/2006/wordml">
   <w:body>
     <w:p>
       <w:pPr>
@@ -11,44 +11,21 @@
       </w:r>
     </w:p>
     <w:p>
-      <w:ins w:id="0" w:author="vchoi" w:date="2009-07-31T14:13:00Z">
-        <w:r>
-          <w:t xml:space="preserve">The </w:t>
-        </w:r>
-      </w:ins>
-      <w:ins w:id="1" w:author="vchoi" w:date="2009-07-31T14:24:00Z">
-        <w:r>
-          <w:t>space</w:t>
-        </w:r>
-      </w:ins>
-      <w:ins w:id="2" w:author="vchoi" w:date="2009-07-31T14:13:00Z">
-        <w:r>
-          <w:t xml:space="preserve"> taken up by an HDF5 file is</w:t>
-        </w:r>
-      </w:ins>
-      <w:ins w:id="3" w:author="vchoi" w:date="2009-07-31T14:16:00Z">
-        <w:r>
-          <w:t xml:space="preserve"> </w:t>
-        </w:r>
-      </w:ins>
-      <w:ins w:id="4" w:author="vchoi" w:date="2009-07-31T14:13:00Z">
-        <w:r>
-          <w:t xml:space="preserve">called its file space.  </w:t>
-        </w:r>
-      </w:ins>
+      <w:r>
+        <w:t xml:space="preserve">The </w:t>
+      </w:r>
+      <w:r>
+        <w:t>space</w:t>
+      </w:r>
+      <w:r>
+        <w:t xml:space="preserve"> taken up by an HDF5 file is called its file space.  </w:t>
+      </w:r>
       <w:r>
         <w:t xml:space="preserve">When a user creates an HDF5 file, the HDF5 library </w:t>
       </w:r>
-      <w:del w:id="5" w:author="vchoi" w:date="2009-07-31T14:14:00Z">
-        <w:r>
-          <w:delText xml:space="preserve">requests </w:delText>
-        </w:r>
-      </w:del>
-      <w:ins w:id="6" w:author="vchoi" w:date="2009-07-31T14:14:00Z">
-        <w:r>
-          <w:t xml:space="preserve">allocates </w:t>
-        </w:r>
-      </w:ins>
+      <w:r>
+        <w:t xml:space="preserve">allocates </w:t>
+      </w:r>
       <w:r>
         <w:t>file space to store information</w:t>
       </w:r>
@@ -58,24 +35,15 @@
       <w:r>
         <w:t xml:space="preserve">called </w:t>
       </w:r>
-      <w:ins w:id="7" w:author="vchoi" w:date="2009-07-31T14:14:00Z">
-        <w:r>
-          <w:t xml:space="preserve">file </w:t>
-        </w:r>
-      </w:ins>
+      <w:r>
+        <w:t xml:space="preserve">file </w:t>
+      </w:r>
       <w:r>
         <w:t xml:space="preserve">metadata. </w:t>
       </w:r>
-      <w:del w:id="8" w:author="vchoi" w:date="2009-07-31T14:14:00Z">
-        <w:r>
-          <w:delText xml:space="preserve">Metadata </w:delText>
-        </w:r>
-      </w:del>
-      <w:ins w:id="9" w:author="vchoi" w:date="2009-07-31T14:14:00Z">
-        <w:r>
-          <w:t xml:space="preserve">File metadata </w:t>
-        </w:r>
-      </w:ins>
+      <w:r>
+        <w:t xml:space="preserve">File metadata </w:t>
+      </w:r>
       <w:r>
         <w:t xml:space="preserve">is information that the library uses to </w:t>
       </w:r>
@@ -88,16 +56,9 @@
       <w:r>
         <w:t xml:space="preserve"> </w:t>
       </w:r>
-      <w:del w:id="10" w:author="vchoi" w:date="2009-07-31T14:15:00Z">
-        <w:r>
-          <w:delText xml:space="preserve">itself </w:delText>
-        </w:r>
-      </w:del>
-      <w:ins w:id="11" w:author="vchoi" w:date="2009-07-31T14:15:00Z">
-        <w:r>
-          <w:t xml:space="preserve">the HDF5 file </w:t>
-        </w:r>
-      </w:ins>
+      <w:r>
+        <w:t xml:space="preserve">the HDF5 file </w:t>
+      </w:r>
       <w:r>
         <w:t xml:space="preserve">and </w:t>
       </w:r>
@@ -122,19 +83,9 @@
       <w:r>
         <w:t xml:space="preserve">library </w:t>
       </w:r>
-      <w:del w:id="12" w:author="vchoi" w:date="2009-07-31T14:15:00Z">
-        <w:r>
-          <w:delText>requests</w:delText>
-        </w:r>
-        <w:r>
-          <w:delText xml:space="preserve"> </w:delText>
-        </w:r>
-      </w:del>
-      <w:ins w:id="13" w:author="vchoi" w:date="2009-07-31T14:15:00Z">
-        <w:r>
-          <w:t xml:space="preserve">allocates </w:t>
-        </w:r>
-      </w:ins>
+      <w:r>
+        <w:t xml:space="preserve">allocates </w:t>
+      </w:r>
       <w:r>
         <w:t xml:space="preserve">file </w:t>
       </w:r>
@@ -144,52 +95,25 @@
       <w:r>
         <w:t xml:space="preserve">user’s </w:t>
       </w:r>
-      <w:del w:id="14" w:author="vchoi" w:date="2009-07-31T14:15:00Z">
-        <w:r>
-          <w:delText xml:space="preserve">raw </w:delText>
-        </w:r>
-      </w:del>
       <w:r>
         <w:t xml:space="preserve">data as well as the necessary </w:t>
       </w:r>
-      <w:ins w:id="15" w:author="vchoi" w:date="2009-07-31T14:15:00Z">
-        <w:r>
-          <w:t xml:space="preserve">file </w:t>
-        </w:r>
-      </w:ins>
+      <w:r>
+        <w:t xml:space="preserve">file </w:t>
+      </w:r>
       <w:r>
         <w:t>metadata</w:t>
       </w:r>
       <w:r>
         <w:t xml:space="preserve">. </w:t>
       </w:r>
-      <w:del w:id="16" w:author="vchoi" w:date="2009-07-31T14:15:00Z">
-        <w:r>
-          <w:delText xml:space="preserve">However, </w:delText>
-        </w:r>
-        <w:r>
-          <w:delText>w</w:delText>
-        </w:r>
-        <w:r>
-          <w:delText>hen</w:delText>
-        </w:r>
-      </w:del>
-      <w:ins w:id="17" w:author="vchoi" w:date="2009-07-31T14:15:00Z">
-        <w:r>
-          <w:t>When</w:t>
-        </w:r>
-      </w:ins>
+      <w:r>
+        <w:t>When</w:t>
+      </w:r>
       <w:r>
         <w:t xml:space="preserve"> the user </w:t>
       </w:r>
       <w:r>
-        <w:rPr>
-          <w:rPrChange w:id="18" w:author="vchoi" w:date="2009-07-31T14:16:00Z">
-            <w:rPr>
-              <w:i/>
-            </w:rPr>
-          </w:rPrChange>
-        </w:rPr>
         <w:t>removes</w:t>
       </w:r>
       <w:r>
@@ -204,32 +128,23 @@
       <w:r>
         <w:t xml:space="preserve"> </w:t>
       </w:r>
-      <w:del w:id="19" w:author="vchoi" w:date="2009-07-31T14:15:00Z">
-        <w:r>
-          <w:delText xml:space="preserve">the reverse happens: </w:delText>
-        </w:r>
-      </w:del>
       <w:r>
         <w:t>t</w:t>
       </w:r>
       <w:r>
         <w:t xml:space="preserve">he </w:t>
       </w:r>
-      <w:del w:id="20" w:author="vchoi" w:date="2009-07-31T14:17:00Z">
-        <w:r>
-          <w:delText xml:space="preserve">library </w:delText>
-        </w:r>
-      </w:del>
-      <w:del w:id="21" w:author="vchoi" w:date="2009-07-31T14:15:00Z">
-        <w:r>
-          <w:delText xml:space="preserve">releases the corresponding file space.  </w:delText>
-        </w:r>
-      </w:del>
-      <w:ins w:id="22" w:author="vchoi" w:date="2009-07-31T14:17:00Z">
-        <w:r>
-          <w:t>file space associated with those objects becomes free space.  The HDF5 library manages this free space.</w:t>
-        </w:r>
-      </w:ins>
+      <w:r>
+        <w:t>file space associated with those objects becomes free space</w:t>
+      </w:r>
+      <w:proofErr w:type="gramStart"/>
+      <w:r>
+        <w:t xml:space="preserve">.  </w:t>
+      </w:r>
+      <w:proofErr w:type="gramEnd"/>
+      <w:r>
+        <w:t>The HDF5 library manages this free space.</w:t>
+      </w:r>
     </w:p>
     <w:p>
       <w:r>
@@ -244,55 +159,18 @@
       <w:r>
         <w:t xml:space="preserve"> several </w:t>
       </w:r>
-      <w:del w:id="23" w:author="vchoi" w:date="2009-08-04T09:21:00Z">
-        <w:r>
-          <w:delText xml:space="preserve">methods </w:delText>
-        </w:r>
-      </w:del>
-      <w:ins w:id="24" w:author="vchoi" w:date="2009-08-04T09:21:00Z">
-        <w:r>
-          <w:t>strategie</w:t>
-        </w:r>
-        <w:r>
-          <w:t xml:space="preserve">s </w:t>
-        </w:r>
-      </w:ins>
+      <w:r>
+        <w:t xml:space="preserve">strategies </w:t>
+      </w:r>
       <w:r>
         <w:t>when</w:t>
       </w:r>
       <w:r>
         <w:t xml:space="preserve"> allocating file space and </w:t>
       </w:r>
-      <w:del w:id="25" w:author="vchoi" w:date="2009-07-31T14:17:00Z">
-        <w:r>
-          <w:delText xml:space="preserve">tracking </w:delText>
-        </w:r>
-      </w:del>
-      <w:ins w:id="26" w:author="vchoi" w:date="2009-07-31T14:17:00Z">
-        <w:r>
-          <w:t>manag</w:t>
-        </w:r>
-      </w:ins>
-      <w:ins w:id="27" w:author="vchoi" w:date="2009-07-31T14:21:00Z">
-        <w:r>
-          <w:t>ing</w:t>
-        </w:r>
-      </w:ins>
-      <w:ins w:id="28" w:author="vchoi" w:date="2009-07-31T14:17:00Z">
-        <w:r>
-          <w:t xml:space="preserve"> </w:t>
-        </w:r>
-      </w:ins>
-      <w:del w:id="29" w:author="vchoi" w:date="2009-07-31T14:21:00Z">
-        <w:r>
-          <w:delText xml:space="preserve">the </w:delText>
-        </w:r>
-      </w:del>
-      <w:del w:id="30" w:author="vchoi" w:date="2009-07-31T14:17:00Z">
-        <w:r>
-          <w:delText xml:space="preserve">released </w:delText>
-        </w:r>
-      </w:del>
+      <w:r>
+        <w:t xml:space="preserve">managing </w:t>
+      </w:r>
       <w:r>
         <w:t xml:space="preserve">free </w:t>
       </w:r>
@@ -302,141 +180,31 @@
       <w:r>
         <w:t xml:space="preserve">. </w:t>
       </w:r>
-      <w:ins w:id="31" w:author="vchoi" w:date="2009-07-31T14:18:00Z">
-        <w:r>
-          <w:t>Depending on the user’s usage patterns</w:t>
-        </w:r>
-      </w:ins>
-      <w:ins w:id="32" w:author="vchoi" w:date="2009-07-31T14:23:00Z">
-        <w:r>
-          <w:t xml:space="preserve"> of the HDF5 file</w:t>
-        </w:r>
-      </w:ins>
-      <w:ins w:id="33" w:author="vchoi" w:date="2009-07-31T14:18:00Z">
-        <w:r>
-          <w:t xml:space="preserve">, one </w:t>
-        </w:r>
-      </w:ins>
-      <w:ins w:id="34" w:author="vchoi" w:date="2009-08-04T09:21:00Z">
-        <w:r>
-          <w:t>strategy</w:t>
-        </w:r>
-      </w:ins>
-      <w:ins w:id="35" w:author="vchoi" w:date="2009-07-31T14:18:00Z">
-        <w:r>
-          <w:t xml:space="preserve"> may be better than the other method.  Inappropriate </w:t>
-        </w:r>
-      </w:ins>
-      <w:ins w:id="36" w:author="vchoi" w:date="2009-07-31T14:21:00Z">
-        <w:r>
-          <w:t>selection</w:t>
-        </w:r>
-      </w:ins>
-      <w:ins w:id="37" w:author="vchoi" w:date="2009-07-31T14:18:00Z">
-        <w:r>
-          <w:t xml:space="preserve"> may </w:t>
-        </w:r>
-      </w:ins>
-      <w:ins w:id="38" w:author="vchoi" w:date="2009-07-31T14:19:00Z">
-        <w:r>
-          <w:t xml:space="preserve">lead to storage and performance issues.  This document describes the </w:t>
-        </w:r>
-      </w:ins>
-      <w:ins w:id="39" w:author="vchoi" w:date="2009-07-31T14:20:00Z">
-        <w:r>
-          <w:t xml:space="preserve">tools and public routines </w:t>
-        </w:r>
-      </w:ins>
-      <w:ins w:id="40" w:author="vchoi" w:date="2009-07-31T14:19:00Z">
-        <w:r>
-          <w:t>that the HDF5 library provide</w:t>
-        </w:r>
-      </w:ins>
-      <w:ins w:id="41" w:author="vchoi" w:date="2009-07-31T14:22:00Z">
-        <w:r>
-          <w:t>s</w:t>
-        </w:r>
-      </w:ins>
-      <w:ins w:id="42" w:author="vchoi" w:date="2009-07-31T14:19:00Z">
-        <w:r>
-          <w:t xml:space="preserve"> in managing </w:t>
-        </w:r>
-      </w:ins>
-      <w:ins w:id="43" w:author="vchoi" w:date="2009-07-31T14:23:00Z">
-        <w:r>
-          <w:t xml:space="preserve">the HDF5 </w:t>
-        </w:r>
-      </w:ins>
-      <w:ins w:id="44" w:author="vchoi" w:date="2009-07-31T14:20:00Z">
-        <w:r>
-          <w:t xml:space="preserve">file space to meet </w:t>
-        </w:r>
-      </w:ins>
-      <w:ins w:id="45" w:author="vchoi" w:date="2009-07-31T14:23:00Z">
-        <w:r>
-          <w:t>the user</w:t>
-        </w:r>
-      </w:ins>
-      <w:ins w:id="46" w:author="vchoi" w:date="2009-07-31T14:24:00Z">
-        <w:r>
-          <w:t xml:space="preserve">’s </w:t>
-        </w:r>
-      </w:ins>
-      <w:ins w:id="47" w:author="vchoi" w:date="2009-07-31T14:20:00Z">
-        <w:r>
-          <w:t>specific needs.</w:t>
-        </w:r>
-      </w:ins>
-      <w:del w:id="48" w:author="vchoi" w:date="2009-07-31T14:18:00Z">
-        <w:r>
-          <w:delText xml:space="preserve">As the user manipulates objects in an HDF5 file, free space released at different points may cause holes of </w:delText>
-        </w:r>
-        <w:r>
-          <w:delText>varied</w:delText>
-        </w:r>
-        <w:r>
-          <w:delText xml:space="preserve"> sizes </w:delText>
-        </w:r>
-        <w:r>
-          <w:delText>in the file</w:delText>
-        </w:r>
-        <w:r>
-          <w:delText xml:space="preserve">. </w:delText>
-        </w:r>
-        <w:r>
-          <w:delText xml:space="preserve">These holes </w:delText>
-        </w:r>
-        <w:r>
-          <w:delText xml:space="preserve">may </w:delText>
-        </w:r>
-      </w:del>
-      <w:del w:id="49" w:author="vchoi" w:date="2009-07-31T14:19:00Z">
-        <w:r>
-          <w:delText xml:space="preserve">lead to storage and performance issues. </w:delText>
-        </w:r>
-      </w:del>
-      <w:del w:id="50" w:author="vchoi" w:date="2009-07-31T14:21:00Z">
-        <w:r>
-          <w:delText xml:space="preserve">The HDF5 library provides </w:delText>
-        </w:r>
-        <w:r>
-          <w:delText xml:space="preserve">several </w:delText>
-        </w:r>
-        <w:r>
-          <w:delText xml:space="preserve">means for users to </w:delText>
-        </w:r>
-        <w:r>
-          <w:delText>manage</w:delText>
-        </w:r>
-        <w:r>
-          <w:delText xml:space="preserve"> HDF5 file space to meet their specific needs.</w:delText>
-        </w:r>
-      </w:del>
+      <w:r>
+        <w:t xml:space="preserve">Depending on the user’s usage patterns of the HDF5 file, one </w:t>
+      </w:r>
+      <w:r>
+        <w:t>strategy</w:t>
+      </w:r>
+      <w:r>
+        <w:t xml:space="preserve"> may be better than the other method.  Inappropriate selection may lead to storage and performance issues.  This document describes the tools and public routines that the HDF5 library provides in managing </w:t>
+      </w:r>
+      <w:r>
+        <w:t xml:space="preserve">the HDF5 </w:t>
+      </w:r>
+      <w:r>
+        <w:t xml:space="preserve">file space to meet </w:t>
+      </w:r>
+      <w:r>
+        <w:t xml:space="preserve">the user’s </w:t>
+      </w:r>
+      <w:r>
+        <w:t>specific needs.</w:t>
+      </w:r>
     </w:p>
     <w:sectPr>
       <w:pgSz w:w="12240" w:h="15840"/>
-      <w:pgMar w:top="1440" w:right="1440" w:bottom="1440" w:left="1440" w:header="720" w:footer="720" w:gutter="0"/>
-      <w:cols w:space="720"/>
+      <w:pgMar w:top="1440" w:right="1440" w:bottom="1440" w:left="1440" w:gutter="0"/>
       <w:docGrid w:linePitch="360"/>
     </w:sectPr>
   </w:body>
@@ -460,7 +228,7 @@
       </w:pPr>
     </w:pPrDefault>
   </w:docDefaults>
-  <w:latentStyles w:defLockedState="0" w:defUIPriority="99" w:defSemiHidden="1" w:defUnhideWhenUsed="1" w:defQFormat="0" w:count="267">
+  <w:latentStyles w:defLockedState="0" w:defUIPriority="99" w:defSemiHidden="1" w:defUnhideWhenUsed="1" w:defQFormat="0" w:count="276">
     <w:lsdException w:name="Normal" w:semiHidden="0" w:uiPriority="0" w:unhideWhenUsed="0" w:qFormat="1"/>
     <w:lsdException w:name="heading 1" w:semiHidden="0" w:uiPriority="9" w:unhideWhenUsed="0" w:qFormat="1"/>
     <w:lsdException w:name="heading 2" w:uiPriority="9" w:qFormat="1"/>
@@ -629,13 +397,11 @@
   </w:style>
   <w:style w:type="character" w:default="1" w:styleId="DefaultParagraphFont">
     <w:name w:val="Default Paragraph Font"/>
-    <w:uiPriority w:val="1"/>
     <w:semiHidden/>
     <w:unhideWhenUsed/>
   </w:style>
   <w:style w:type="table" w:default="1" w:styleId="TableNormal">
     <w:name w:val="Normal Table"/>
-    <w:uiPriority w:val="99"/>
     <w:semiHidden/>
     <w:unhideWhenUsed/>
     <w:qFormat/>
@@ -651,7 +417,6 @@
   </w:style>
   <w:style w:type="numbering" w:default="1" w:styleId="NoList">
     <w:name w:val="No List"/>
-    <w:uiPriority w:val="99"/>
     <w:semiHidden/>
     <w:unhideWhenUsed/>
   </w:style>

</xml_diff>

<commit_message>
Change-tracked edits based on later sections and further discussion / thought.  May edit further but want a checkpoint.
</commit_message>
<xml_diff>
--- a/file_space/Introduction.docx
+++ b/file_space/Introduction.docx
@@ -18,7 +18,27 @@
         <w:t>space</w:t>
       </w:r>
       <w:r>
-        <w:t xml:space="preserve"> taken up by an HDF5 file is called its file space.  </w:t>
+        <w:t xml:space="preserve"> taken up by an HDF5 file </w:t>
+      </w:r>
+      <w:proofErr w:type="gramStart"/>
+      <w:r>
+        <w:t>is called</w:t>
+      </w:r>
+      <w:proofErr w:type="gramEnd"/>
+      <w:r>
+        <w:t xml:space="preserve"> its </w:t>
+      </w:r>
+      <w:r>
+        <w:rPr>
+          <w:i/>
+          <w:rPrChange w:id="0" w:author="Ruth Aydt" w:date="2009-09-23T15:46:00Z">
+            <w:rPr/>
+          </w:rPrChange>
+        </w:rPr>
+        <w:t>file space</w:t>
+      </w:r>
+      <w:r>
+        <w:t xml:space="preserve">.  </w:t>
       </w:r>
       <w:r>
         <w:t xml:space="preserve">When a user creates an HDF5 file, the HDF5 library </w:t>
@@ -42,10 +62,27 @@
         <w:t xml:space="preserve">metadata. </w:t>
       </w:r>
       <w:r>
-        <w:t xml:space="preserve">File metadata </w:t>
-      </w:r>
-      <w:r>
-        <w:t xml:space="preserve">is information that the library uses to </w:t>
+        <w:rPr>
+          <w:i/>
+          <w:rPrChange w:id="1" w:author="Ruth Aydt" w:date="2009-09-23T16:26:00Z">
+            <w:rPr/>
+          </w:rPrChange>
+        </w:rPr>
+        <w:t>File metadata</w:t>
+      </w:r>
+      <w:r>
+        <w:t xml:space="preserve"> </w:t>
+      </w:r>
+      <w:r>
+        <w:t>is information</w:t>
+      </w:r>
+      <w:del w:id="2" w:author="Ruth Aydt" w:date="2009-09-23T16:25:00Z">
+        <w:r>
+          <w:delText xml:space="preserve"> that</w:delText>
+        </w:r>
+      </w:del>
+      <w:r>
+        <w:t xml:space="preserve"> the library uses to </w:t>
       </w:r>
       <w:r>
         <w:t>describ</w:t>
@@ -69,13 +106,34 @@
         <w:t xml:space="preserve"> its associated objects. </w:t>
       </w:r>
       <w:r>
-        <w:t xml:space="preserve">When the user </w:t>
+        <w:t xml:space="preserve">When </w:t>
+      </w:r>
+      <w:del w:id="3" w:author="Ruth Aydt" w:date="2009-09-23T15:39:00Z">
+        <w:r>
+          <w:delText xml:space="preserve">the </w:delText>
+        </w:r>
+      </w:del>
+      <w:ins w:id="4" w:author="Ruth Aydt" w:date="2009-09-23T15:39:00Z">
+        <w:r>
+          <w:t xml:space="preserve">a </w:t>
+        </w:r>
+      </w:ins>
+      <w:r>
+        <w:t xml:space="preserve">user </w:t>
       </w:r>
       <w:r>
         <w:t>writes</w:t>
       </w:r>
       <w:r>
-        <w:t xml:space="preserve"> data to HDF5 objects, the </w:t>
+        <w:t xml:space="preserve"> data to HDF5 </w:t>
+      </w:r>
+      <w:ins w:id="5" w:author="Ruth Aydt" w:date="2009-09-23T16:21:00Z">
+        <w:r>
+          <w:t xml:space="preserve">dataset </w:t>
+        </w:r>
+      </w:ins>
+      <w:r>
+        <w:t xml:space="preserve">objects, the </w:t>
       </w:r>
       <w:r>
         <w:t xml:space="preserve">HDF5 </w:t>
@@ -96,7 +154,15 @@
         <w:t xml:space="preserve">user’s </w:t>
       </w:r>
       <w:r>
-        <w:t xml:space="preserve">data as well as the necessary </w:t>
+        <w:t>data</w:t>
+      </w:r>
+      <w:ins w:id="6" w:author="Ruth Aydt" w:date="2009-09-23T16:21:00Z">
+        <w:r>
+          <w:t>,</w:t>
+        </w:r>
+      </w:ins>
+      <w:r>
+        <w:t xml:space="preserve"> as well as the necessary </w:t>
       </w:r>
       <w:r>
         <w:t xml:space="preserve">file </w:t>
@@ -111,7 +177,20 @@
         <w:t>When</w:t>
       </w:r>
       <w:r>
-        <w:t xml:space="preserve"> the user </w:t>
+        <w:t xml:space="preserve"> </w:t>
+      </w:r>
+      <w:del w:id="7" w:author="Ruth Aydt" w:date="2009-09-23T15:40:00Z">
+        <w:r>
+          <w:delText xml:space="preserve">the </w:delText>
+        </w:r>
+      </w:del>
+      <w:ins w:id="8" w:author="Ruth Aydt" w:date="2009-09-23T15:40:00Z">
+        <w:r>
+          <w:t xml:space="preserve">a </w:t>
+        </w:r>
+      </w:ins>
+      <w:r>
+        <w:t xml:space="preserve">user </w:t>
       </w:r>
       <w:r>
         <w:t>removes</w:t>
@@ -120,7 +199,20 @@
         <w:t xml:space="preserve"> HDF5 objects</w:t>
       </w:r>
       <w:r>
-        <w:t xml:space="preserve"> from the file</w:t>
+        <w:t xml:space="preserve"> from </w:t>
+      </w:r>
+      <w:del w:id="9" w:author="Ruth Aydt" w:date="2009-09-23T15:40:00Z">
+        <w:r>
+          <w:delText xml:space="preserve">the </w:delText>
+        </w:r>
+      </w:del>
+      <w:ins w:id="10" w:author="Ruth Aydt" w:date="2009-09-23T15:40:00Z">
+        <w:r>
+          <w:t xml:space="preserve">an HDF5 </w:t>
+        </w:r>
+      </w:ins>
+      <w:r>
+        <w:t>file</w:t>
       </w:r>
       <w:r>
         <w:t>,</w:t>
@@ -135,18 +227,112 @@
         <w:t xml:space="preserve">he </w:t>
       </w:r>
       <w:r>
-        <w:t>file space associated with those objects becomes free space</w:t>
-      </w:r>
-      <w:proofErr w:type="gramStart"/>
-      <w:r>
-        <w:t xml:space="preserve">.  </w:t>
-      </w:r>
-      <w:proofErr w:type="gramEnd"/>
-      <w:r>
-        <w:t>The HDF5 library manages this free space.</w:t>
+        <w:t xml:space="preserve">file space associated with those objects becomes </w:t>
+      </w:r>
+      <w:ins w:id="11" w:author="Ruth Aydt" w:date="2009-09-23T16:22:00Z">
+        <w:r>
+          <w:rPr>
+            <w:i/>
+            <w:rPrChange w:id="12" w:author="Ruth Aydt" w:date="2009-09-23T16:27:00Z">
+              <w:rPr/>
+            </w:rPrChange>
+          </w:rPr>
+          <w:t xml:space="preserve">file </w:t>
+        </w:r>
+      </w:ins>
+      <w:r>
+        <w:rPr>
+          <w:i/>
+          <w:rPrChange w:id="13" w:author="Ruth Aydt" w:date="2009-09-23T16:27:00Z">
+            <w:rPr/>
+          </w:rPrChange>
+        </w:rPr>
+        <w:t>free space</w:t>
+      </w:r>
+      <w:r>
+        <w:t xml:space="preserve">. </w:t>
+      </w:r>
+      <w:del w:id="14" w:author="Ruth Aydt" w:date="2009-09-23T15:34:00Z">
+        <w:r>
+          <w:delText xml:space="preserve"> </w:delText>
+        </w:r>
+      </w:del>
+      <w:r>
+        <w:t xml:space="preserve">The HDF5 library </w:t>
+      </w:r>
+      <w:del w:id="15" w:author="Ruth Aydt" w:date="2009-09-23T15:56:00Z">
+        <w:r>
+          <w:delText xml:space="preserve">manages </w:delText>
+        </w:r>
+      </w:del>
+      <w:ins w:id="16" w:author="Ruth Aydt" w:date="2009-09-23T16:22:00Z">
+        <w:r>
+          <w:t>manages</w:t>
+        </w:r>
+      </w:ins>
+      <w:ins w:id="17" w:author="Ruth Aydt" w:date="2009-09-23T15:56:00Z">
+        <w:r>
+          <w:t xml:space="preserve"> </w:t>
+        </w:r>
+      </w:ins>
+      <w:r>
+        <w:t xml:space="preserve">this </w:t>
+      </w:r>
+      <w:ins w:id="18" w:author="Ruth Aydt" w:date="2009-09-23T16:22:00Z">
+        <w:r>
+          <w:t xml:space="preserve">file </w:t>
+        </w:r>
+      </w:ins>
+      <w:r>
+        <w:t>free space.</w:t>
       </w:r>
     </w:p>
     <w:p>
+      <w:pPr>
+        <w:numPr>
+          <w:ins w:id="19" w:author="Ruth Aydt" w:date="2009-09-23T17:03:00Z"/>
+        </w:numPr>
+        <w:rPr>
+          <w:ins w:id="20" w:author="Ruth Aydt" w:date="2009-09-23T17:21:00Z"/>
+        </w:rPr>
+      </w:pPr>
+      <w:ins w:id="21" w:author="Ruth Aydt" w:date="2009-09-23T16:28:00Z">
+        <w:r>
+          <w:t xml:space="preserve">The HDF5 library </w:t>
+        </w:r>
+        <w:r>
+          <w:rPr>
+            <w:i/>
+          </w:rPr>
+          <w:t>file space management</w:t>
+        </w:r>
+        <w:r>
+          <w:t xml:space="preserve"> activities </w:t>
+        </w:r>
+      </w:ins>
+      <w:ins w:id="22" w:author="Ruth Aydt" w:date="2009-09-23T16:29:00Z">
+        <w:r>
+          <w:t>encompass</w:t>
+        </w:r>
+      </w:ins>
+      <w:ins w:id="23" w:author="Ruth Aydt" w:date="2009-09-23T16:28:00Z">
+        <w:r>
+          <w:t xml:space="preserve"> allocation of file space and management of file free </w:t>
+        </w:r>
+        <w:proofErr w:type="spellStart"/>
+        <w:r>
+          <w:t>space</w:t>
+        </w:r>
+        <w:proofErr w:type="spellEnd"/>
+        <w:r>
+          <w:t>.</w:t>
+        </w:r>
+      </w:ins>
+      <w:ins w:id="24" w:author="Ruth Aydt" w:date="2009-09-23T16:29:00Z">
+        <w:r>
+          <w:t xml:space="preserve"> </w:t>
+        </w:r>
+      </w:ins>
       <w:r>
         <w:t>The HDF5</w:t>
       </w:r>
@@ -154,53 +340,463 @@
         <w:t xml:space="preserve"> </w:t>
       </w:r>
       <w:r>
-        <w:t>library employs</w:t>
-      </w:r>
-      <w:r>
-        <w:t xml:space="preserve"> several </w:t>
-      </w:r>
-      <w:r>
-        <w:t xml:space="preserve">strategies </w:t>
-      </w:r>
-      <w:r>
-        <w:t>when</w:t>
-      </w:r>
-      <w:r>
-        <w:t xml:space="preserve"> allocating file space and </w:t>
-      </w:r>
-      <w:r>
-        <w:t xml:space="preserve">managing </w:t>
-      </w:r>
-      <w:r>
-        <w:t xml:space="preserve">free </w:t>
-      </w:r>
-      <w:r>
-        <w:t>space</w:t>
-      </w:r>
-      <w:r>
-        <w:t xml:space="preserve">. </w:t>
-      </w:r>
-      <w:r>
-        <w:t xml:space="preserve">Depending on the user’s usage patterns of the HDF5 file, one </w:t>
+        <w:t xml:space="preserve">library </w:t>
+      </w:r>
+      <w:del w:id="25" w:author="Ruth Aydt" w:date="2009-09-23T15:32:00Z">
+        <w:r>
+          <w:delText>employs</w:delText>
+        </w:r>
+        <w:r>
+          <w:delText xml:space="preserve"> </w:delText>
+        </w:r>
+      </w:del>
+      <w:ins w:id="26" w:author="Ruth Aydt" w:date="2009-09-23T15:32:00Z">
+        <w:r>
+          <w:t xml:space="preserve">implements </w:t>
+        </w:r>
+      </w:ins>
+      <w:r>
+        <w:t xml:space="preserve">several </w:t>
+      </w:r>
+      <w:ins w:id="27" w:author="Ruth Aydt" w:date="2009-09-23T16:23:00Z">
+        <w:r>
+          <w:t>file space management</w:t>
+        </w:r>
+      </w:ins>
+      <w:ins w:id="28" w:author="Ruth Aydt" w:date="2009-09-23T16:29:00Z">
+        <w:r>
+          <w:t xml:space="preserve"> strategies</w:t>
+        </w:r>
+      </w:ins>
+      <w:ins w:id="29" w:author="Ruth Aydt" w:date="2009-09-23T17:47:00Z">
+        <w:r>
+          <w:t xml:space="preserve"> and the strategy </w:t>
+        </w:r>
+      </w:ins>
+      <w:ins w:id="30" w:author="Ruth Aydt" w:date="2009-09-23T17:51:00Z">
+        <w:r>
+          <w:t xml:space="preserve">used </w:t>
+        </w:r>
+      </w:ins>
+      <w:ins w:id="31" w:author="Ruth Aydt" w:date="2009-09-23T17:47:00Z">
+        <w:r>
+          <w:t xml:space="preserve">for a given HDF5 file is set when the file </w:t>
+        </w:r>
+        <w:proofErr w:type="gramStart"/>
+        <w:r>
+          <w:t>is created</w:t>
+        </w:r>
+      </w:ins>
+      <w:proofErr w:type="gramEnd"/>
+      <w:del w:id="32" w:author="Ruth Aydt" w:date="2009-09-23T16:23:00Z">
+        <w:r>
+          <w:delText xml:space="preserve">strategies </w:delText>
+        </w:r>
+      </w:del>
+      <w:del w:id="33" w:author="Ruth Aydt" w:date="2009-09-23T15:32:00Z">
+        <w:r>
+          <w:delText>when</w:delText>
+        </w:r>
+        <w:r>
+          <w:delText xml:space="preserve"> </w:delText>
+        </w:r>
+      </w:del>
+      <w:del w:id="34" w:author="Ruth Aydt" w:date="2009-09-23T15:53:00Z">
+        <w:r>
+          <w:delText xml:space="preserve">allocating file space and </w:delText>
+        </w:r>
+        <w:r>
+          <w:delText xml:space="preserve">managing </w:delText>
+        </w:r>
+        <w:r>
+          <w:delText>free</w:delText>
+        </w:r>
+      </w:del>
+      <w:del w:id="35" w:author="Ruth Aydt" w:date="2009-09-23T16:23:00Z">
+        <w:r>
+          <w:delText xml:space="preserve"> </w:delText>
+        </w:r>
+        <w:r>
+          <w:delText>space</w:delText>
+        </w:r>
+      </w:del>
+      <w:r>
+        <w:t>.</w:t>
+      </w:r>
+      <w:ins w:id="36" w:author="Ruth Aydt" w:date="2009-09-23T16:24:00Z">
+        <w:r>
+          <w:t xml:space="preserve"> </w:t>
+        </w:r>
+      </w:ins>
+      <w:ins w:id="37" w:author="Ruth Aydt" w:date="2009-09-23T17:48:00Z">
+        <w:r>
+          <w:t xml:space="preserve"> </w:t>
+        </w:r>
+      </w:ins>
+      <w:ins w:id="38" w:author="Ruth Aydt" w:date="2009-09-23T17:52:00Z">
+        <w:r>
+          <w:t>Depending on t</w:t>
+        </w:r>
+      </w:ins>
+      <w:ins w:id="39" w:author="Ruth Aydt" w:date="2009-09-23T17:48:00Z">
+        <w:r>
+          <w:t xml:space="preserve">he </w:t>
+        </w:r>
+      </w:ins>
+      <w:del w:id="40" w:author="Ruth Aydt" w:date="2009-09-23T16:24:00Z">
+        <w:r>
+          <w:delText xml:space="preserve"> </w:delText>
+        </w:r>
+      </w:del>
+      <w:del w:id="41" w:author="Ruth Aydt" w:date="2009-09-23T17:50:00Z">
+        <w:r>
+          <w:delText xml:space="preserve">Depending on the </w:delText>
+        </w:r>
+      </w:del>
+      <w:ins w:id="42" w:author="Ruth Aydt" w:date="2009-09-23T16:52:00Z">
+        <w:r>
+          <w:t xml:space="preserve">file’s </w:t>
+        </w:r>
+      </w:ins>
+      <w:del w:id="43" w:author="Ruth Aydt" w:date="2009-09-23T15:33:00Z">
+        <w:r>
+          <w:delText xml:space="preserve">user’s </w:delText>
+        </w:r>
+      </w:del>
+      <w:r>
+        <w:t>usage patterns</w:t>
+      </w:r>
+      <w:del w:id="44" w:author="Ruth Aydt" w:date="2009-09-23T17:28:00Z">
+        <w:r>
+          <w:delText xml:space="preserve"> </w:delText>
+        </w:r>
+      </w:del>
+      <w:del w:id="45" w:author="Ruth Aydt" w:date="2009-09-23T16:52:00Z">
+        <w:r>
+          <w:delText xml:space="preserve">of </w:delText>
+        </w:r>
+      </w:del>
+      <w:del w:id="46" w:author="Ruth Aydt" w:date="2009-09-23T16:33:00Z">
+        <w:r>
+          <w:delText xml:space="preserve">the </w:delText>
+        </w:r>
+      </w:del>
+      <w:del w:id="47" w:author="Ruth Aydt" w:date="2009-09-23T16:52:00Z">
+        <w:r>
+          <w:delText>HDF5 file</w:delText>
+        </w:r>
+      </w:del>
+      <w:r>
+        <w:t xml:space="preserve">, one </w:t>
       </w:r>
       <w:r>
         <w:t>strategy</w:t>
       </w:r>
       <w:r>
-        <w:t xml:space="preserve"> may be better than the other method.  Inappropriate selection may lead to storage and performance issues.  This document describes the tools and public routines that the HDF5 library provides in managing </w:t>
-      </w:r>
-      <w:r>
-        <w:t xml:space="preserve">the HDF5 </w:t>
-      </w:r>
-      <w:r>
-        <w:t xml:space="preserve">file space to meet </w:t>
-      </w:r>
-      <w:r>
-        <w:t xml:space="preserve">the user’s </w:t>
-      </w:r>
-      <w:r>
-        <w:t>specific needs.</w:t>
-      </w:r>
+        <w:t xml:space="preserve"> may be better than the </w:t>
+      </w:r>
+      <w:del w:id="48" w:author="Ruth Aydt" w:date="2009-09-23T15:33:00Z">
+        <w:r>
+          <w:delText>other method</w:delText>
+        </w:r>
+      </w:del>
+      <w:proofErr w:type="spellStart"/>
+      <w:proofErr w:type="gramStart"/>
+      <w:ins w:id="49" w:author="Ruth Aydt" w:date="2009-09-23T15:33:00Z">
+        <w:r>
+          <w:t>others</w:t>
+        </w:r>
+      </w:ins>
+      <w:proofErr w:type="spellEnd"/>
+      <w:proofErr w:type="gramEnd"/>
+      <w:ins w:id="50" w:author="Ruth Aydt" w:date="2009-09-23T17:52:00Z">
+        <w:r>
+          <w:t>;</w:t>
+        </w:r>
+      </w:ins>
+      <w:del w:id="51" w:author="Ruth Aydt" w:date="2009-09-23T17:29:00Z">
+        <w:r>
+          <w:delText>.</w:delText>
+        </w:r>
+      </w:del>
+      <w:del w:id="52" w:author="Ruth Aydt" w:date="2009-09-23T17:33:00Z">
+        <w:r>
+          <w:delText xml:space="preserve">  </w:delText>
+        </w:r>
+      </w:del>
+      <w:ins w:id="53" w:author="Ruth Aydt" w:date="2009-09-23T17:33:00Z">
+        <w:r>
+          <w:t xml:space="preserve"> a</w:t>
+        </w:r>
+        <w:r>
+          <w:t>n</w:t>
+        </w:r>
+      </w:ins>
+      <w:ins w:id="54" w:author="Ruth Aydt" w:date="2009-09-23T15:33:00Z">
+        <w:r>
+          <w:t xml:space="preserve"> </w:t>
+        </w:r>
+      </w:ins>
+      <w:del w:id="55" w:author="Ruth Aydt" w:date="2009-09-23T15:33:00Z">
+        <w:r>
+          <w:delText>I</w:delText>
+        </w:r>
+      </w:del>
+      <w:ins w:id="56" w:author="Ruth Aydt" w:date="2009-09-23T15:33:00Z">
+        <w:r>
+          <w:t>i</w:t>
+        </w:r>
+      </w:ins>
+      <w:r>
+        <w:t xml:space="preserve">nappropriate </w:t>
+      </w:r>
+      <w:del w:id="57" w:author="Ruth Aydt" w:date="2009-09-23T15:33:00Z">
+        <w:r>
+          <w:delText xml:space="preserve">selection </w:delText>
+        </w:r>
+      </w:del>
+      <w:ins w:id="58" w:author="Ruth Aydt" w:date="2009-09-23T15:33:00Z">
+        <w:r>
+          <w:t xml:space="preserve">strategy </w:t>
+        </w:r>
+      </w:ins>
+      <w:del w:id="59" w:author="Ruth Aydt" w:date="2009-09-23T17:44:00Z">
+        <w:r>
+          <w:delText xml:space="preserve">may </w:delText>
+        </w:r>
+      </w:del>
+      <w:ins w:id="60" w:author="Ruth Aydt" w:date="2009-09-23T17:44:00Z">
+        <w:r>
+          <w:t xml:space="preserve">can </w:t>
+        </w:r>
+      </w:ins>
+      <w:r>
+        <w:t xml:space="preserve">lead to storage and </w:t>
+      </w:r>
+      <w:ins w:id="61" w:author="Ruth Aydt" w:date="2009-09-23T15:36:00Z">
+        <w:r>
+          <w:t xml:space="preserve">access </w:t>
+        </w:r>
+      </w:ins>
+      <w:r>
+        <w:t xml:space="preserve">performance issues. </w:t>
+      </w:r>
+      <w:ins w:id="62" w:author="Ruth Aydt" w:date="2009-09-23T17:55:00Z">
+        <w:r>
+          <w:t xml:space="preserve"> </w:t>
+        </w:r>
+      </w:ins>
+      <w:commentRangeStart w:id="63"/>
+      <w:ins w:id="64" w:author="Ruth Aydt" w:date="2009-09-23T17:34:00Z">
+        <w:r>
+          <w:t>HDF5 f</w:t>
+        </w:r>
+      </w:ins>
+      <w:ins w:id="65" w:author="Ruth Aydt" w:date="2009-09-23T17:30:00Z">
+        <w:r>
+          <w:t>ile</w:t>
+        </w:r>
+      </w:ins>
+      <w:ins w:id="66" w:author="Ruth Aydt" w:date="2009-09-23T17:55:00Z">
+        <w:r>
+          <w:t>s</w:t>
+        </w:r>
+      </w:ins>
+      <w:ins w:id="67" w:author="Ruth Aydt" w:date="2009-09-23T17:30:00Z">
+        <w:r>
+          <w:t xml:space="preserve"> that will have </w:t>
+        </w:r>
+        <w:r>
+          <w:t>objects added in later sessions</w:t>
+        </w:r>
+      </w:ins>
+      <w:ins w:id="68" w:author="Ruth Aydt" w:date="2009-09-23T17:54:00Z">
+        <w:r>
+          <w:t xml:space="preserve"> </w:t>
+        </w:r>
+      </w:ins>
+      <w:ins w:id="69" w:author="Ruth Aydt" w:date="2009-09-23T17:56:00Z">
+        <w:r>
+          <w:t xml:space="preserve">or </w:t>
+        </w:r>
+      </w:ins>
+      <w:ins w:id="70" w:author="Ruth Aydt" w:date="2009-09-23T17:54:00Z">
+        <w:r>
+          <w:t xml:space="preserve">that will never have objects deleted </w:t>
+        </w:r>
+      </w:ins>
+      <w:proofErr w:type="gramStart"/>
+      <w:ins w:id="71" w:author="Ruth Aydt" w:date="2009-09-23T17:36:00Z">
+        <w:r>
+          <w:t>may</w:t>
+        </w:r>
+      </w:ins>
+      <w:proofErr w:type="gramEnd"/>
+      <w:ins w:id="72" w:author="Ruth Aydt" w:date="2009-09-23T17:30:00Z">
+        <w:r>
+          <w:t xml:space="preserve"> benefit from the </w:t>
+        </w:r>
+      </w:ins>
+      <w:ins w:id="73" w:author="Ruth Aydt" w:date="2009-09-23T17:36:00Z">
+        <w:r>
+          <w:t xml:space="preserve">use of a </w:t>
+        </w:r>
+      </w:ins>
+      <w:ins w:id="74" w:author="Ruth Aydt" w:date="2009-09-23T17:21:00Z">
+        <w:r>
+          <w:t>non-default strateg</w:t>
+        </w:r>
+        <w:r>
+          <w:t>y</w:t>
+        </w:r>
+        <w:r>
+          <w:t>.</w:t>
+        </w:r>
+      </w:ins>
+      <w:commentRangeEnd w:id="63"/>
+      <w:ins w:id="75" w:author="Ruth Aydt" w:date="2009-09-23T17:37:00Z">
+        <w:r>
+          <w:rPr>
+            <w:rStyle w:val="CommentReference"/>
+            <w:vanish/>
+          </w:rPr>
+          <w:commentReference w:id="63"/>
+        </w:r>
+      </w:ins>
+    </w:p>
+    <w:p>
+      <w:pPr>
+        <w:numPr>
+          <w:ins w:id="76" w:author="Ruth Aydt" w:date="2009-09-23T17:32:00Z"/>
+        </w:numPr>
+      </w:pPr>
+      <w:del w:id="77" w:author="Ruth Aydt" w:date="2009-09-23T17:25:00Z">
+        <w:r>
+          <w:delText xml:space="preserve"> </w:delText>
+        </w:r>
+      </w:del>
+      <w:r>
+        <w:t xml:space="preserve">This document describes </w:t>
+      </w:r>
+      <w:ins w:id="78" w:author="Ruth Aydt" w:date="2009-09-23T17:11:00Z">
+        <w:r>
+          <w:t xml:space="preserve">how the </w:t>
+        </w:r>
+        <w:r>
+          <w:t>file</w:t>
+        </w:r>
+        <w:r>
+          <w:t xml:space="preserve"> space management strategies affect storage space and access time for various HDF5 file usage patterns</w:t>
+        </w:r>
+      </w:ins>
+      <w:ins w:id="79" w:author="Ruth Aydt" w:date="2009-09-23T17:20:00Z">
+        <w:r>
+          <w:t>. It also presents</w:t>
+        </w:r>
+      </w:ins>
+      <w:ins w:id="80" w:author="Ruth Aydt" w:date="2009-09-23T17:11:00Z">
+        <w:r>
+          <w:t xml:space="preserve"> the </w:t>
+        </w:r>
+      </w:ins>
+      <w:del w:id="81" w:author="Ruth Aydt" w:date="2009-09-23T17:13:00Z">
+        <w:r>
+          <w:delText>th</w:delText>
+        </w:r>
+      </w:del>
+      <w:del w:id="82" w:author="Ruth Aydt" w:date="2009-09-23T17:10:00Z">
+        <w:r>
+          <w:delText>e</w:delText>
+        </w:r>
+      </w:del>
+      <w:del w:id="83" w:author="Ruth Aydt" w:date="2009-09-23T17:13:00Z">
+        <w:r>
+          <w:delText xml:space="preserve"> </w:delText>
+        </w:r>
+      </w:del>
+      <w:del w:id="84" w:author="Ruth Aydt" w:date="2009-09-23T15:37:00Z">
+        <w:r>
+          <w:delText xml:space="preserve">tools </w:delText>
+        </w:r>
+      </w:del>
+      <w:ins w:id="85" w:author="Ruth Aydt" w:date="2009-09-23T15:37:00Z">
+        <w:r>
+          <w:t xml:space="preserve">HDF5 utilities </w:t>
+        </w:r>
+      </w:ins>
+      <w:r>
+        <w:t>and</w:t>
+      </w:r>
+      <w:ins w:id="86" w:author="Ruth Aydt" w:date="2009-09-23T17:20:00Z">
+        <w:r>
+          <w:t xml:space="preserve"> </w:t>
+        </w:r>
+      </w:ins>
+      <w:del w:id="87" w:author="Ruth Aydt" w:date="2009-09-23T17:20:00Z">
+        <w:r>
+          <w:delText xml:space="preserve"> </w:delText>
+        </w:r>
+      </w:del>
+      <w:ins w:id="88" w:author="Ruth Aydt" w:date="2009-09-23T15:42:00Z">
+        <w:r>
+          <w:t xml:space="preserve">HDF5 library </w:t>
+        </w:r>
+      </w:ins>
+      <w:r>
+        <w:t xml:space="preserve">public routines that </w:t>
+      </w:r>
+      <w:del w:id="89" w:author="Ruth Aydt" w:date="2009-09-23T15:38:00Z">
+        <w:r>
+          <w:delText xml:space="preserve">the HDF5 library provides in managing </w:delText>
+        </w:r>
+        <w:r>
+          <w:delText xml:space="preserve">the HDF5 </w:delText>
+        </w:r>
+        <w:r>
+          <w:delText xml:space="preserve">file space to meet </w:delText>
+        </w:r>
+        <w:r>
+          <w:delText xml:space="preserve">the user’s </w:delText>
+        </w:r>
+        <w:r>
+          <w:delText>specific needs.</w:delText>
+        </w:r>
+      </w:del>
+      <w:ins w:id="90" w:author="Ruth Aydt" w:date="2009-09-23T15:38:00Z">
+        <w:r>
+          <w:t xml:space="preserve">help users </w:t>
+        </w:r>
+      </w:ins>
+      <w:ins w:id="91" w:author="Ruth Aydt" w:date="2009-09-23T17:00:00Z">
+        <w:r>
+          <w:t xml:space="preserve">select </w:t>
+        </w:r>
+      </w:ins>
+      <w:ins w:id="92" w:author="Ruth Aydt" w:date="2009-09-23T17:14:00Z">
+        <w:r>
+          <w:t xml:space="preserve">appropriate </w:t>
+        </w:r>
+      </w:ins>
+      <w:ins w:id="93" w:author="Ruth Aydt" w:date="2009-09-23T17:00:00Z">
+        <w:r>
+          <w:t>file</w:t>
+        </w:r>
+      </w:ins>
+      <w:ins w:id="94" w:author="Ruth Aydt" w:date="2009-09-23T15:38:00Z">
+        <w:r>
+          <w:t xml:space="preserve"> space management strategies</w:t>
+        </w:r>
+      </w:ins>
+      <w:ins w:id="95" w:author="Ruth Aydt" w:date="2009-09-23T17:58:00Z">
+        <w:r>
+          <w:t xml:space="preserve"> for their specific needs</w:t>
+        </w:r>
+      </w:ins>
+      <w:ins w:id="96" w:author="Ruth Aydt" w:date="2009-09-23T15:38:00Z">
+        <w:r>
+          <w:t>.</w:t>
+        </w:r>
+      </w:ins>
     </w:p>
     <w:sectPr>
       <w:pgSz w:w="12240" w:h="15840"/>
@@ -209,6 +805,43 @@
     </w:sectPr>
   </w:body>
 </w:document>
+</file>
+
+<file path=word/comments.xml><?xml version="1.0" encoding="utf-8"?>
+<w:comments xmlns:mo="http://schemas.microsoft.com/office/mac/office/2008/main" xmlns:ve="http://schemas.openxmlformats.org/markup-compatibility/2006" xmlns:mv="urn:schemas-microsoft-com:mac:vml" xmlns:o="urn:schemas-microsoft-com:office:office" xmlns:r="http://schemas.openxmlformats.org/officeDocument/2006/relationships" xmlns:m="http://schemas.openxmlformats.org/officeDocument/2006/math" xmlns:v="urn:schemas-microsoft-com:vml" xmlns:wp="http://schemas.openxmlformats.org/drawingml/2006/wordprocessingDrawing" xmlns:w10="urn:schemas-microsoft-com:office:word" xmlns:w="http://schemas.openxmlformats.org/wordprocessingml/2006/main" xmlns:wne="http://schemas.microsoft.com/office/word/2006/wordml">
+  <w:comment w:id="63" w:author="Ruth Aydt" w:date="2009-09-23T17:59:00Z" w:initials="RA">
+    <w:p>
+      <w:pPr>
+        <w:pStyle w:val="CommentText"/>
+      </w:pPr>
+      <w:r>
+        <w:rPr>
+          <w:rStyle w:val="CommentReference"/>
+        </w:rPr>
+        <w:annotationRef/>
+      </w:r>
+      <w:r>
+        <w:t>I (currently) think this is true</w:t>
+      </w:r>
+      <w:proofErr w:type="gramStart"/>
+      <w:r>
+        <w:t xml:space="preserve">.  </w:t>
+      </w:r>
+      <w:proofErr w:type="gramEnd"/>
+      <w:r>
+        <w:t xml:space="preserve">Confirm after doc &amp; </w:t>
+      </w:r>
+      <w:proofErr w:type="spellStart"/>
+      <w:r>
+        <w:t>perf</w:t>
+      </w:r>
+      <w:proofErr w:type="spellEnd"/>
+      <w:r>
+        <w:t xml:space="preserve"> tests done.</w:t>
+      </w:r>
+    </w:p>
+  </w:comment>
+</w:comments>
 </file>
 
 <file path=word/styles.xml><?xml version="1.0" encoding="utf-8"?>
@@ -504,6 +1137,76 @@
       <w:szCs w:val="16"/>
     </w:rPr>
   </w:style>
+  <w:style w:type="character" w:styleId="CommentReference">
+    <w:name w:val="annotation reference"/>
+    <w:basedOn w:val="DefaultParagraphFont"/>
+    <w:uiPriority w:val="99"/>
+    <w:semiHidden/>
+    <w:unhideWhenUsed/>
+    <w:rsid w:val="007E59D3"/>
+    <w:rPr>
+      <w:sz w:val="18"/>
+      <w:szCs w:val="18"/>
+    </w:rPr>
+  </w:style>
+  <w:style w:type="paragraph" w:styleId="CommentText">
+    <w:name w:val="annotation text"/>
+    <w:basedOn w:val="Normal"/>
+    <w:link w:val="CommentTextChar"/>
+    <w:uiPriority w:val="99"/>
+    <w:semiHidden/>
+    <w:unhideWhenUsed/>
+    <w:rsid w:val="007E59D3"/>
+    <w:pPr>
+      <w:spacing w:line="240" w:lineRule="auto"/>
+    </w:pPr>
+    <w:rPr>
+      <w:sz w:val="24"/>
+      <w:szCs w:val="24"/>
+    </w:rPr>
+  </w:style>
+  <w:style w:type="character" w:customStyle="1" w:styleId="CommentTextChar">
+    <w:name w:val="Comment Text Char"/>
+    <w:basedOn w:val="DefaultParagraphFont"/>
+    <w:link w:val="CommentText"/>
+    <w:uiPriority w:val="99"/>
+    <w:semiHidden/>
+    <w:rsid w:val="007E59D3"/>
+    <w:rPr>
+      <w:sz w:val="24"/>
+      <w:szCs w:val="24"/>
+    </w:rPr>
+  </w:style>
+  <w:style w:type="paragraph" w:styleId="CommentSubject">
+    <w:name w:val="annotation subject"/>
+    <w:basedOn w:val="CommentText"/>
+    <w:next w:val="CommentText"/>
+    <w:link w:val="CommentSubjectChar"/>
+    <w:uiPriority w:val="99"/>
+    <w:semiHidden/>
+    <w:unhideWhenUsed/>
+    <w:rsid w:val="007E59D3"/>
+    <w:rPr>
+      <w:b/>
+      <w:bCs/>
+      <w:sz w:val="20"/>
+      <w:szCs w:val="20"/>
+    </w:rPr>
+  </w:style>
+  <w:style w:type="character" w:customStyle="1" w:styleId="CommentSubjectChar">
+    <w:name w:val="Comment Subject Char"/>
+    <w:basedOn w:val="CommentTextChar"/>
+    <w:link w:val="CommentSubject"/>
+    <w:uiPriority w:val="99"/>
+    <w:semiHidden/>
+    <w:rsid w:val="007E59D3"/>
+    <w:rPr>
+      <w:b/>
+      <w:bCs/>
+      <w:sz w:val="20"/>
+      <w:szCs w:val="20"/>
+    </w:rPr>
+  </w:style>
 </w:styles>
 </file>
 

</xml_diff>

<commit_message>
Minor additional updates to Introduction.   Lots of updates to Primer (more than planned!).  Change tracked.
</commit_message>
<xml_diff>
--- a/file_space/Introduction.docx
+++ b/file_space/Introduction.docx
@@ -317,15 +317,7 @@
       </w:ins>
       <w:ins w:id="23" w:author="Ruth Aydt" w:date="2009-09-23T16:28:00Z">
         <w:r>
-          <w:t xml:space="preserve"> allocation of file space and management of file free </w:t>
-        </w:r>
-        <w:proofErr w:type="spellStart"/>
-        <w:r>
-          <w:t>space</w:t>
-        </w:r>
-        <w:proofErr w:type="spellEnd"/>
-        <w:r>
-          <w:t>.</w:t>
+          <w:t xml:space="preserve"> allocation of file space and management of file free space.</w:t>
         </w:r>
       </w:ins>
       <w:ins w:id="24" w:author="Ruth Aydt" w:date="2009-09-23T16:29:00Z">
@@ -500,14 +492,12 @@
           <w:delText>other method</w:delText>
         </w:r>
       </w:del>
-      <w:proofErr w:type="spellStart"/>
       <w:proofErr w:type="gramStart"/>
       <w:ins w:id="49" w:author="Ruth Aydt" w:date="2009-09-23T15:33:00Z">
         <w:r>
           <w:t>others</w:t>
         </w:r>
       </w:ins>
-      <w:proofErr w:type="spellEnd"/>
       <w:proofErr w:type="gramEnd"/>
       <w:ins w:id="50" w:author="Ruth Aydt" w:date="2009-09-23T17:52:00Z">
         <w:r>
@@ -607,42 +597,65 @@
           <w:t xml:space="preserve"> that will have </w:t>
         </w:r>
         <w:r>
-          <w:t>objects added in later sessions</w:t>
-        </w:r>
-      </w:ins>
-      <w:ins w:id="68" w:author="Ruth Aydt" w:date="2009-09-23T17:54:00Z">
+          <w:t xml:space="preserve">objects added </w:t>
+        </w:r>
+      </w:ins>
+      <w:ins w:id="68" w:author="Ruth Aydt" w:date="2009-09-24T11:16:00Z">
+        <w:r>
+          <w:t xml:space="preserve">or deleted </w:t>
+        </w:r>
+      </w:ins>
+      <w:ins w:id="69" w:author="Ruth Aydt" w:date="2009-09-23T17:30:00Z">
+        <w:r>
+          <w:t>in later sessions</w:t>
+        </w:r>
+      </w:ins>
+      <w:ins w:id="70" w:author="Ruth Aydt" w:date="2009-09-24T11:16:00Z">
+        <w:r>
+          <w:t>,</w:t>
+        </w:r>
+      </w:ins>
+      <w:ins w:id="71" w:author="Ruth Aydt" w:date="2009-09-23T17:54:00Z">
         <w:r>
           <w:t xml:space="preserve"> </w:t>
         </w:r>
       </w:ins>
-      <w:ins w:id="69" w:author="Ruth Aydt" w:date="2009-09-23T17:56:00Z">
+      <w:ins w:id="72" w:author="Ruth Aydt" w:date="2009-09-23T17:56:00Z">
         <w:r>
           <w:t xml:space="preserve">or </w:t>
         </w:r>
       </w:ins>
-      <w:ins w:id="70" w:author="Ruth Aydt" w:date="2009-09-23T17:54:00Z">
-        <w:r>
-          <w:t xml:space="preserve">that will never have objects deleted </w:t>
-        </w:r>
-      </w:ins>
-      <w:proofErr w:type="gramStart"/>
-      <w:ins w:id="71" w:author="Ruth Aydt" w:date="2009-09-23T17:36:00Z">
+      <w:ins w:id="73" w:author="Ruth Aydt" w:date="2009-09-23T17:54:00Z">
+        <w:r>
+          <w:t xml:space="preserve">that will never have objects </w:t>
+        </w:r>
+        <w:proofErr w:type="gramStart"/>
+        <w:r>
+          <w:t xml:space="preserve">deleted </w:t>
+        </w:r>
+      </w:ins>
+      <w:ins w:id="74" w:author="Ruth Aydt" w:date="2009-09-24T11:16:00Z">
+        <w:r>
+          <w:t>,</w:t>
+        </w:r>
+      </w:ins>
+      <w:ins w:id="75" w:author="Ruth Aydt" w:date="2009-09-23T17:36:00Z">
         <w:r>
           <w:t>may</w:t>
         </w:r>
       </w:ins>
       <w:proofErr w:type="gramEnd"/>
-      <w:ins w:id="72" w:author="Ruth Aydt" w:date="2009-09-23T17:30:00Z">
+      <w:ins w:id="76" w:author="Ruth Aydt" w:date="2009-09-23T17:30:00Z">
         <w:r>
           <w:t xml:space="preserve"> benefit from the </w:t>
         </w:r>
       </w:ins>
-      <w:ins w:id="73" w:author="Ruth Aydt" w:date="2009-09-23T17:36:00Z">
+      <w:ins w:id="77" w:author="Ruth Aydt" w:date="2009-09-23T17:36:00Z">
         <w:r>
           <w:t xml:space="preserve">use of a </w:t>
         </w:r>
       </w:ins>
-      <w:ins w:id="74" w:author="Ruth Aydt" w:date="2009-09-23T17:21:00Z">
+      <w:ins w:id="78" w:author="Ruth Aydt" w:date="2009-09-23T17:21:00Z">
         <w:r>
           <w:t>non-default strateg</w:t>
         </w:r>
@@ -654,7 +667,7 @@
         </w:r>
       </w:ins>
       <w:commentRangeEnd w:id="63"/>
-      <w:ins w:id="75" w:author="Ruth Aydt" w:date="2009-09-23T17:37:00Z">
+      <w:ins w:id="79" w:author="Ruth Aydt" w:date="2009-09-23T17:37:00Z">
         <w:r>
           <w:rPr>
             <w:rStyle w:val="CommentReference"/>
@@ -667,10 +680,10 @@
     <w:p>
       <w:pPr>
         <w:numPr>
-          <w:ins w:id="76" w:author="Ruth Aydt" w:date="2009-09-23T17:32:00Z"/>
+          <w:ins w:id="80" w:author="Ruth Aydt" w:date="2009-09-23T17:32:00Z"/>
         </w:numPr>
       </w:pPr>
-      <w:del w:id="77" w:author="Ruth Aydt" w:date="2009-09-23T17:25:00Z">
+      <w:del w:id="81" w:author="Ruth Aydt" w:date="2009-09-23T17:25:00Z">
         <w:r>
           <w:delText xml:space="preserve"> </w:delText>
         </w:r>
@@ -678,7 +691,7 @@
       <w:r>
         <w:t xml:space="preserve">This document describes </w:t>
       </w:r>
-      <w:ins w:id="78" w:author="Ruth Aydt" w:date="2009-09-23T17:11:00Z">
+      <w:ins w:id="82" w:author="Ruth Aydt" w:date="2009-09-23T17:11:00Z">
         <w:r>
           <w:t xml:space="preserve">how the </w:t>
         </w:r>
@@ -689,37 +702,37 @@
           <w:t xml:space="preserve"> space management strategies affect storage space and access time for various HDF5 file usage patterns</w:t>
         </w:r>
       </w:ins>
-      <w:ins w:id="79" w:author="Ruth Aydt" w:date="2009-09-23T17:20:00Z">
+      <w:ins w:id="83" w:author="Ruth Aydt" w:date="2009-09-23T17:20:00Z">
         <w:r>
           <w:t>. It also presents</w:t>
         </w:r>
       </w:ins>
-      <w:ins w:id="80" w:author="Ruth Aydt" w:date="2009-09-23T17:11:00Z">
+      <w:ins w:id="84" w:author="Ruth Aydt" w:date="2009-09-23T17:11:00Z">
         <w:r>
           <w:t xml:space="preserve"> the </w:t>
         </w:r>
       </w:ins>
-      <w:del w:id="81" w:author="Ruth Aydt" w:date="2009-09-23T17:13:00Z">
+      <w:del w:id="85" w:author="Ruth Aydt" w:date="2009-09-23T17:13:00Z">
         <w:r>
           <w:delText>th</w:delText>
         </w:r>
       </w:del>
-      <w:del w:id="82" w:author="Ruth Aydt" w:date="2009-09-23T17:10:00Z">
+      <w:del w:id="86" w:author="Ruth Aydt" w:date="2009-09-23T17:10:00Z">
         <w:r>
           <w:delText>e</w:delText>
         </w:r>
       </w:del>
-      <w:del w:id="83" w:author="Ruth Aydt" w:date="2009-09-23T17:13:00Z">
+      <w:del w:id="87" w:author="Ruth Aydt" w:date="2009-09-23T17:13:00Z">
         <w:r>
           <w:delText xml:space="preserve"> </w:delText>
         </w:r>
       </w:del>
-      <w:del w:id="84" w:author="Ruth Aydt" w:date="2009-09-23T15:37:00Z">
+      <w:del w:id="88" w:author="Ruth Aydt" w:date="2009-09-23T15:37:00Z">
         <w:r>
           <w:delText xml:space="preserve">tools </w:delText>
         </w:r>
       </w:del>
-      <w:ins w:id="85" w:author="Ruth Aydt" w:date="2009-09-23T15:37:00Z">
+      <w:ins w:id="89" w:author="Ruth Aydt" w:date="2009-09-23T15:37:00Z">
         <w:r>
           <w:t xml:space="preserve">HDF5 utilities </w:t>
         </w:r>
@@ -727,17 +740,17 @@
       <w:r>
         <w:t>and</w:t>
       </w:r>
-      <w:ins w:id="86" w:author="Ruth Aydt" w:date="2009-09-23T17:20:00Z">
+      <w:ins w:id="90" w:author="Ruth Aydt" w:date="2009-09-23T17:20:00Z">
         <w:r>
           <w:t xml:space="preserve"> </w:t>
         </w:r>
       </w:ins>
-      <w:del w:id="87" w:author="Ruth Aydt" w:date="2009-09-23T17:20:00Z">
+      <w:del w:id="91" w:author="Ruth Aydt" w:date="2009-09-23T17:20:00Z">
         <w:r>
           <w:delText xml:space="preserve"> </w:delText>
         </w:r>
       </w:del>
-      <w:ins w:id="88" w:author="Ruth Aydt" w:date="2009-09-23T15:42:00Z">
+      <w:ins w:id="92" w:author="Ruth Aydt" w:date="2009-09-23T15:42:00Z">
         <w:r>
           <w:t xml:space="preserve">HDF5 library </w:t>
         </w:r>
@@ -745,7 +758,7 @@
       <w:r>
         <w:t xml:space="preserve">public routines that </w:t>
       </w:r>
-      <w:del w:id="89" w:author="Ruth Aydt" w:date="2009-09-23T15:38:00Z">
+      <w:del w:id="93" w:author="Ruth Aydt" w:date="2009-09-23T15:38:00Z">
         <w:r>
           <w:delText xml:space="preserve">the HDF5 library provides in managing </w:delText>
         </w:r>
@@ -762,37 +775,37 @@
           <w:delText>specific needs.</w:delText>
         </w:r>
       </w:del>
-      <w:ins w:id="90" w:author="Ruth Aydt" w:date="2009-09-23T15:38:00Z">
+      <w:ins w:id="94" w:author="Ruth Aydt" w:date="2009-09-23T15:38:00Z">
         <w:r>
           <w:t xml:space="preserve">help users </w:t>
         </w:r>
       </w:ins>
-      <w:ins w:id="91" w:author="Ruth Aydt" w:date="2009-09-23T17:00:00Z">
+      <w:ins w:id="95" w:author="Ruth Aydt" w:date="2009-09-23T17:00:00Z">
         <w:r>
           <w:t xml:space="preserve">select </w:t>
         </w:r>
       </w:ins>
-      <w:ins w:id="92" w:author="Ruth Aydt" w:date="2009-09-23T17:14:00Z">
+      <w:ins w:id="96" w:author="Ruth Aydt" w:date="2009-09-23T17:14:00Z">
         <w:r>
           <w:t xml:space="preserve">appropriate </w:t>
         </w:r>
       </w:ins>
-      <w:ins w:id="93" w:author="Ruth Aydt" w:date="2009-09-23T17:00:00Z">
+      <w:ins w:id="97" w:author="Ruth Aydt" w:date="2009-09-23T17:00:00Z">
         <w:r>
           <w:t>file</w:t>
         </w:r>
       </w:ins>
-      <w:ins w:id="94" w:author="Ruth Aydt" w:date="2009-09-23T15:38:00Z">
+      <w:ins w:id="98" w:author="Ruth Aydt" w:date="2009-09-23T15:38:00Z">
         <w:r>
           <w:t xml:space="preserve"> space management strategies</w:t>
         </w:r>
       </w:ins>
-      <w:ins w:id="95" w:author="Ruth Aydt" w:date="2009-09-23T17:58:00Z">
+      <w:ins w:id="99" w:author="Ruth Aydt" w:date="2009-09-23T17:58:00Z">
         <w:r>
           <w:t xml:space="preserve"> for their specific needs</w:t>
         </w:r>
       </w:ins>
-      <w:ins w:id="96" w:author="Ruth Aydt" w:date="2009-09-23T15:38:00Z">
+      <w:ins w:id="100" w:author="Ruth Aydt" w:date="2009-09-23T15:38:00Z">
         <w:r>
           <w:t>.</w:t>
         </w:r>

</xml_diff>

<commit_message>
Final commit from this round of edits with change tracking. See next checkin for clean copy (changes accepted), but with comments retained/added.
Most edits relate to using consistent terms with later sections in mind.   Backed off /revised
some of my earlier suggestions.

IN general:

file space = all the space in the file.  Includes 'used space', free space and unaccounted space.
the library allocates "space" to store file metadata and data values associated w/ datasets (later also referred to as raw data)
when objects are manipulated, free space can result.

File space management activities encompass both allocation & free space management.
File space management strategies control behavior; there are several strategies.

Also add general statement about when non-default strategy may be warranted.  
Say the doc will talk about the strategies as well as utilities and routines.
</commit_message>
<xml_diff>
--- a/file_space/Introduction.docx
+++ b/file_space/Introduction.docx
@@ -46,8 +46,13 @@
       <w:r>
         <w:t xml:space="preserve">allocates </w:t>
       </w:r>
-      <w:r>
-        <w:t>file space to store information</w:t>
+      <w:del w:id="1" w:author="Ruth Aydt" w:date="2009-09-24T12:11:00Z">
+        <w:r>
+          <w:delText xml:space="preserve">file </w:delText>
+        </w:r>
+      </w:del>
+      <w:r>
+        <w:t>space to store information</w:t>
       </w:r>
       <w:r>
         <w:t xml:space="preserve"> </w:t>
@@ -64,7 +69,7 @@
       <w:r>
         <w:rPr>
           <w:i/>
-          <w:rPrChange w:id="1" w:author="Ruth Aydt" w:date="2009-09-23T16:26:00Z">
+          <w:rPrChange w:id="2" w:author="Ruth Aydt" w:date="2009-09-23T16:26:00Z">
             <w:rPr/>
           </w:rPrChange>
         </w:rPr>
@@ -76,7 +81,7 @@
       <w:r>
         <w:t>is information</w:t>
       </w:r>
-      <w:del w:id="2" w:author="Ruth Aydt" w:date="2009-09-23T16:25:00Z">
+      <w:del w:id="3" w:author="Ruth Aydt" w:date="2009-09-23T16:25:00Z">
         <w:r>
           <w:delText xml:space="preserve"> that</w:delText>
         </w:r>
@@ -108,12 +113,12 @@
       <w:r>
         <w:t xml:space="preserve">When </w:t>
       </w:r>
-      <w:del w:id="3" w:author="Ruth Aydt" w:date="2009-09-23T15:39:00Z">
+      <w:del w:id="4" w:author="Ruth Aydt" w:date="2009-09-23T15:39:00Z">
         <w:r>
           <w:delText xml:space="preserve">the </w:delText>
         </w:r>
       </w:del>
-      <w:ins w:id="4" w:author="Ruth Aydt" w:date="2009-09-23T15:39:00Z">
+      <w:ins w:id="5" w:author="Ruth Aydt" w:date="2009-09-23T15:39:00Z">
         <w:r>
           <w:t xml:space="preserve">a </w:t>
         </w:r>
@@ -127,7 +132,7 @@
       <w:r>
         <w:t xml:space="preserve"> data to HDF5 </w:t>
       </w:r>
-      <w:ins w:id="5" w:author="Ruth Aydt" w:date="2009-09-23T16:21:00Z">
+      <w:ins w:id="6" w:author="Ruth Aydt" w:date="2009-09-23T16:21:00Z">
         <w:r>
           <w:t xml:space="preserve">dataset </w:t>
         </w:r>
@@ -144,30 +149,39 @@
       <w:r>
         <w:t xml:space="preserve">allocates </w:t>
       </w:r>
+      <w:del w:id="7" w:author="Ruth Aydt" w:date="2009-09-24T12:11:00Z">
+        <w:r>
+          <w:delText xml:space="preserve">file </w:delText>
+        </w:r>
+      </w:del>
+      <w:r>
+        <w:t xml:space="preserve">space to store the </w:t>
+      </w:r>
+      <w:del w:id="8" w:author="Ruth Aydt" w:date="2009-09-24T12:11:00Z">
+        <w:r>
+          <w:delText xml:space="preserve">user’s </w:delText>
+        </w:r>
+      </w:del>
+      <w:r>
+        <w:t>data</w:t>
+      </w:r>
+      <w:ins w:id="9" w:author="Ruth Aydt" w:date="2009-09-24T12:11:00Z">
+        <w:r>
+          <w:t xml:space="preserve"> values</w:t>
+        </w:r>
+      </w:ins>
+      <w:ins w:id="10" w:author="Ruth Aydt" w:date="2009-09-23T16:21:00Z">
+        <w:r>
+          <w:t>,</w:t>
+        </w:r>
+      </w:ins>
+      <w:r>
+        <w:t xml:space="preserve"> as well as the necessary </w:t>
+      </w:r>
       <w:r>
         <w:t xml:space="preserve">file </w:t>
       </w:r>
       <w:r>
-        <w:t xml:space="preserve">space to store the </w:t>
-      </w:r>
-      <w:r>
-        <w:t xml:space="preserve">user’s </w:t>
-      </w:r>
-      <w:r>
-        <w:t>data</w:t>
-      </w:r>
-      <w:ins w:id="6" w:author="Ruth Aydt" w:date="2009-09-23T16:21:00Z">
-        <w:r>
-          <w:t>,</w:t>
-        </w:r>
-      </w:ins>
-      <w:r>
-        <w:t xml:space="preserve"> as well as the necessary </w:t>
-      </w:r>
-      <w:r>
-        <w:t xml:space="preserve">file </w:t>
-      </w:r>
-      <w:r>
         <w:t>metadata</w:t>
       </w:r>
       <w:r>
@@ -179,12 +193,12 @@
       <w:r>
         <w:t xml:space="preserve"> </w:t>
       </w:r>
-      <w:del w:id="7" w:author="Ruth Aydt" w:date="2009-09-23T15:40:00Z">
+      <w:del w:id="11" w:author="Ruth Aydt" w:date="2009-09-23T15:40:00Z">
         <w:r>
           <w:delText xml:space="preserve">the </w:delText>
         </w:r>
       </w:del>
-      <w:ins w:id="8" w:author="Ruth Aydt" w:date="2009-09-23T15:40:00Z">
+      <w:ins w:id="12" w:author="Ruth Aydt" w:date="2009-09-23T15:40:00Z">
         <w:r>
           <w:t xml:space="preserve">a </w:t>
         </w:r>
@@ -201,12 +215,12 @@
       <w:r>
         <w:t xml:space="preserve"> from </w:t>
       </w:r>
-      <w:del w:id="9" w:author="Ruth Aydt" w:date="2009-09-23T15:40:00Z">
+      <w:del w:id="13" w:author="Ruth Aydt" w:date="2009-09-23T15:40:00Z">
         <w:r>
           <w:delText xml:space="preserve">the </w:delText>
         </w:r>
       </w:del>
-      <w:ins w:id="10" w:author="Ruth Aydt" w:date="2009-09-23T15:40:00Z">
+      <w:ins w:id="14" w:author="Ruth Aydt" w:date="2009-09-23T15:40:00Z">
         <w:r>
           <w:t xml:space="preserve">an HDF5 </w:t>
         </w:r>
@@ -226,24 +240,28 @@
       <w:r>
         <w:t xml:space="preserve">he </w:t>
       </w:r>
-      <w:r>
-        <w:t xml:space="preserve">file space associated with those objects becomes </w:t>
-      </w:r>
-      <w:ins w:id="11" w:author="Ruth Aydt" w:date="2009-09-23T16:22:00Z">
-        <w:r>
-          <w:rPr>
-            <w:i/>
-            <w:rPrChange w:id="12" w:author="Ruth Aydt" w:date="2009-09-23T16:27:00Z">
-              <w:rPr/>
-            </w:rPrChange>
-          </w:rPr>
-          <w:t xml:space="preserve">file </w:t>
+      <w:del w:id="15" w:author="Ruth Aydt" w:date="2009-09-24T12:11:00Z">
+        <w:r>
+          <w:delText xml:space="preserve">file </w:delText>
+        </w:r>
+      </w:del>
+      <w:r>
+        <w:t>space associated with those objects becomes</w:t>
+      </w:r>
+      <w:del w:id="16" w:author="Ruth Aydt" w:date="2009-09-24T12:11:00Z">
+        <w:r>
+          <w:delText xml:space="preserve"> </w:delText>
+        </w:r>
+      </w:del>
+      <w:ins w:id="17" w:author="Ruth Aydt" w:date="2009-09-24T12:11:00Z">
+        <w:r>
+          <w:t xml:space="preserve"> </w:t>
         </w:r>
       </w:ins>
       <w:r>
         <w:rPr>
           <w:i/>
-          <w:rPrChange w:id="13" w:author="Ruth Aydt" w:date="2009-09-23T16:27:00Z">
+          <w:rPrChange w:id="18" w:author="Ruth Aydt" w:date="2009-09-23T16:27:00Z">
             <w:rPr/>
           </w:rPrChange>
         </w:rPr>
@@ -252,7 +270,7 @@
       <w:r>
         <w:t xml:space="preserve">. </w:t>
       </w:r>
-      <w:del w:id="14" w:author="Ruth Aydt" w:date="2009-09-23T15:34:00Z">
+      <w:del w:id="19" w:author="Ruth Aydt" w:date="2009-09-23T15:34:00Z">
         <w:r>
           <w:delText xml:space="preserve"> </w:delText>
         </w:r>
@@ -260,43 +278,35 @@
       <w:r>
         <w:t xml:space="preserve">The HDF5 library </w:t>
       </w:r>
-      <w:del w:id="15" w:author="Ruth Aydt" w:date="2009-09-23T15:56:00Z">
+      <w:del w:id="20" w:author="Ruth Aydt" w:date="2009-09-23T15:56:00Z">
         <w:r>
           <w:delText xml:space="preserve">manages </w:delText>
         </w:r>
       </w:del>
-      <w:ins w:id="16" w:author="Ruth Aydt" w:date="2009-09-23T16:22:00Z">
+      <w:ins w:id="21" w:author="Ruth Aydt" w:date="2009-09-23T16:22:00Z">
         <w:r>
           <w:t>manages</w:t>
         </w:r>
       </w:ins>
-      <w:ins w:id="17" w:author="Ruth Aydt" w:date="2009-09-23T15:56:00Z">
+      <w:ins w:id="22" w:author="Ruth Aydt" w:date="2009-09-23T15:56:00Z">
         <w:r>
           <w:t xml:space="preserve"> </w:t>
         </w:r>
       </w:ins>
       <w:r>
-        <w:t xml:space="preserve">this </w:t>
-      </w:r>
-      <w:ins w:id="18" w:author="Ruth Aydt" w:date="2009-09-23T16:22:00Z">
-        <w:r>
-          <w:t xml:space="preserve">file </w:t>
-        </w:r>
-      </w:ins>
-      <w:r>
-        <w:t>free space.</w:t>
+        <w:t>this free space.</w:t>
       </w:r>
     </w:p>
     <w:p>
       <w:pPr>
         <w:numPr>
-          <w:ins w:id="19" w:author="Ruth Aydt" w:date="2009-09-23T17:03:00Z"/>
+          <w:ins w:id="23" w:author="Ruth Aydt" w:date="2009-09-23T17:03:00Z"/>
         </w:numPr>
         <w:rPr>
-          <w:ins w:id="20" w:author="Ruth Aydt" w:date="2009-09-23T17:21:00Z"/>
+          <w:ins w:id="24" w:author="Ruth Aydt" w:date="2009-09-23T17:21:00Z"/>
         </w:rPr>
       </w:pPr>
-      <w:ins w:id="21" w:author="Ruth Aydt" w:date="2009-09-23T16:28:00Z">
+      <w:ins w:id="25" w:author="Ruth Aydt" w:date="2009-09-23T16:28:00Z">
         <w:r>
           <w:t xml:space="preserve">The HDF5 library </w:t>
         </w:r>
@@ -310,17 +320,41 @@
           <w:t xml:space="preserve"> activities </w:t>
         </w:r>
       </w:ins>
-      <w:ins w:id="22" w:author="Ruth Aydt" w:date="2009-09-23T16:29:00Z">
+      <w:ins w:id="26" w:author="Ruth Aydt" w:date="2009-09-23T16:29:00Z">
         <w:r>
           <w:t>encompass</w:t>
         </w:r>
       </w:ins>
-      <w:ins w:id="23" w:author="Ruth Aydt" w:date="2009-09-23T16:28:00Z">
-        <w:r>
-          <w:t xml:space="preserve"> allocation of file space and management of file free space.</w:t>
-        </w:r>
-      </w:ins>
-      <w:ins w:id="24" w:author="Ruth Aydt" w:date="2009-09-23T16:29:00Z">
+      <w:ins w:id="27" w:author="Ruth Aydt" w:date="2009-09-24T12:21:00Z">
+        <w:r>
+          <w:t xml:space="preserve"> the</w:t>
+        </w:r>
+      </w:ins>
+      <w:ins w:id="28" w:author="Ruth Aydt" w:date="2009-09-23T16:28:00Z">
+        <w:r>
+          <w:t xml:space="preserve"> allocation </w:t>
+        </w:r>
+        <w:r>
+          <w:t>of</w:t>
+        </w:r>
+        <w:r>
+          <w:t xml:space="preserve"> space and </w:t>
+        </w:r>
+      </w:ins>
+      <w:ins w:id="29" w:author="Ruth Aydt" w:date="2009-09-24T12:21:00Z">
+        <w:r>
+          <w:t xml:space="preserve">the </w:t>
+        </w:r>
+      </w:ins>
+      <w:ins w:id="30" w:author="Ruth Aydt" w:date="2009-09-23T16:28:00Z">
+        <w:r>
+          <w:t>management of</w:t>
+        </w:r>
+        <w:r>
+          <w:t xml:space="preserve"> free space.</w:t>
+        </w:r>
+      </w:ins>
+      <w:ins w:id="31" w:author="Ruth Aydt" w:date="2009-09-23T16:29:00Z">
         <w:r>
           <w:t xml:space="preserve"> </w:t>
         </w:r>
@@ -334,7 +368,7 @@
       <w:r>
         <w:t xml:space="preserve">library </w:t>
       </w:r>
-      <w:del w:id="25" w:author="Ruth Aydt" w:date="2009-09-23T15:32:00Z">
+      <w:del w:id="32" w:author="Ruth Aydt" w:date="2009-09-23T15:32:00Z">
         <w:r>
           <w:delText>employs</w:delText>
         </w:r>
@@ -342,7 +376,7 @@
           <w:delText xml:space="preserve"> </w:delText>
         </w:r>
       </w:del>
-      <w:ins w:id="26" w:author="Ruth Aydt" w:date="2009-09-23T15:32:00Z">
+      <w:ins w:id="33" w:author="Ruth Aydt" w:date="2009-09-23T15:32:00Z">
         <w:r>
           <w:t xml:space="preserve">implements </w:t>
         </w:r>
@@ -350,27 +384,42 @@
       <w:r>
         <w:t xml:space="preserve">several </w:t>
       </w:r>
-      <w:ins w:id="27" w:author="Ruth Aydt" w:date="2009-09-23T16:23:00Z">
-        <w:r>
+      <w:ins w:id="34" w:author="Ruth Aydt" w:date="2009-09-23T16:23:00Z">
+        <w:r>
+          <w:rPr>
+            <w:i/>
+            <w:rPrChange w:id="35" w:author="Ruth Aydt" w:date="2009-09-25T10:09:00Z">
+              <w:rPr/>
+            </w:rPrChange>
+          </w:rPr>
           <w:t>file space management</w:t>
         </w:r>
       </w:ins>
-      <w:ins w:id="28" w:author="Ruth Aydt" w:date="2009-09-23T16:29:00Z">
-        <w:r>
+      <w:ins w:id="36" w:author="Ruth Aydt" w:date="2009-09-23T16:29:00Z">
+        <w:r>
+          <w:rPr>
+            <w:i/>
+            <w:rPrChange w:id="37" w:author="Ruth Aydt" w:date="2009-09-25T10:09:00Z">
+              <w:rPr/>
+            </w:rPrChange>
+          </w:rPr>
           <w:t xml:space="preserve"> strategies</w:t>
         </w:r>
       </w:ins>
-      <w:ins w:id="29" w:author="Ruth Aydt" w:date="2009-09-23T17:47:00Z">
-        <w:r>
-          <w:t xml:space="preserve"> and the strategy </w:t>
-        </w:r>
-      </w:ins>
-      <w:ins w:id="30" w:author="Ruth Aydt" w:date="2009-09-23T17:51:00Z">
+      <w:ins w:id="38" w:author="Ruth Aydt" w:date="2009-09-23T17:47:00Z">
+        <w:r>
+          <w:t xml:space="preserve">, </w:t>
+        </w:r>
+        <w:r>
+          <w:t xml:space="preserve">and the strategy </w:t>
+        </w:r>
+      </w:ins>
+      <w:ins w:id="39" w:author="Ruth Aydt" w:date="2009-09-23T17:51:00Z">
         <w:r>
           <w:t xml:space="preserve">used </w:t>
         </w:r>
       </w:ins>
-      <w:ins w:id="31" w:author="Ruth Aydt" w:date="2009-09-23T17:47:00Z">
+      <w:ins w:id="40" w:author="Ruth Aydt" w:date="2009-09-23T17:47:00Z">
         <w:r>
           <w:t xml:space="preserve">for a given HDF5 file is set when the file </w:t>
         </w:r>
@@ -380,12 +429,12 @@
         </w:r>
       </w:ins>
       <w:proofErr w:type="gramEnd"/>
-      <w:del w:id="32" w:author="Ruth Aydt" w:date="2009-09-23T16:23:00Z">
+      <w:del w:id="41" w:author="Ruth Aydt" w:date="2009-09-23T16:23:00Z">
         <w:r>
           <w:delText xml:space="preserve">strategies </w:delText>
         </w:r>
       </w:del>
-      <w:del w:id="33" w:author="Ruth Aydt" w:date="2009-09-23T15:32:00Z">
+      <w:del w:id="42" w:author="Ruth Aydt" w:date="2009-09-23T15:32:00Z">
         <w:r>
           <w:delText>when</w:delText>
         </w:r>
@@ -393,7 +442,7 @@
           <w:delText xml:space="preserve"> </w:delText>
         </w:r>
       </w:del>
-      <w:del w:id="34" w:author="Ruth Aydt" w:date="2009-09-23T15:53:00Z">
+      <w:del w:id="43" w:author="Ruth Aydt" w:date="2009-09-23T15:53:00Z">
         <w:r>
           <w:delText xml:space="preserve">allocating file space and </w:delText>
         </w:r>
@@ -404,7 +453,7 @@
           <w:delText>free</w:delText>
         </w:r>
       </w:del>
-      <w:del w:id="35" w:author="Ruth Aydt" w:date="2009-09-23T16:23:00Z">
+      <w:del w:id="44" w:author="Ruth Aydt" w:date="2009-09-23T16:23:00Z">
         <w:r>
           <w:delText xml:space="preserve"> </w:delText>
         </w:r>
@@ -415,42 +464,42 @@
       <w:r>
         <w:t>.</w:t>
       </w:r>
-      <w:ins w:id="36" w:author="Ruth Aydt" w:date="2009-09-23T16:24:00Z">
+      <w:ins w:id="45" w:author="Ruth Aydt" w:date="2009-09-23T16:24:00Z">
         <w:r>
           <w:t xml:space="preserve"> </w:t>
         </w:r>
       </w:ins>
-      <w:ins w:id="37" w:author="Ruth Aydt" w:date="2009-09-23T17:48:00Z">
+      <w:ins w:id="46" w:author="Ruth Aydt" w:date="2009-09-23T17:48:00Z">
         <w:r>
           <w:t xml:space="preserve"> </w:t>
         </w:r>
       </w:ins>
-      <w:ins w:id="38" w:author="Ruth Aydt" w:date="2009-09-23T17:52:00Z">
+      <w:ins w:id="47" w:author="Ruth Aydt" w:date="2009-09-23T17:52:00Z">
         <w:r>
           <w:t>Depending on t</w:t>
         </w:r>
       </w:ins>
-      <w:ins w:id="39" w:author="Ruth Aydt" w:date="2009-09-23T17:48:00Z">
+      <w:ins w:id="48" w:author="Ruth Aydt" w:date="2009-09-23T17:48:00Z">
         <w:r>
           <w:t xml:space="preserve">he </w:t>
         </w:r>
       </w:ins>
-      <w:del w:id="40" w:author="Ruth Aydt" w:date="2009-09-23T16:24:00Z">
+      <w:del w:id="49" w:author="Ruth Aydt" w:date="2009-09-23T16:24:00Z">
         <w:r>
           <w:delText xml:space="preserve"> </w:delText>
         </w:r>
       </w:del>
-      <w:del w:id="41" w:author="Ruth Aydt" w:date="2009-09-23T17:50:00Z">
+      <w:del w:id="50" w:author="Ruth Aydt" w:date="2009-09-23T17:50:00Z">
         <w:r>
           <w:delText xml:space="preserve">Depending on the </w:delText>
         </w:r>
       </w:del>
-      <w:ins w:id="42" w:author="Ruth Aydt" w:date="2009-09-23T16:52:00Z">
+      <w:ins w:id="51" w:author="Ruth Aydt" w:date="2009-09-23T16:52:00Z">
         <w:r>
           <w:t xml:space="preserve">file’s </w:t>
         </w:r>
       </w:ins>
-      <w:del w:id="43" w:author="Ruth Aydt" w:date="2009-09-23T15:33:00Z">
+      <w:del w:id="52" w:author="Ruth Aydt" w:date="2009-09-23T15:33:00Z">
         <w:r>
           <w:delText xml:space="preserve">user’s </w:delText>
         </w:r>
@@ -458,22 +507,22 @@
       <w:r>
         <w:t>usage patterns</w:t>
       </w:r>
-      <w:del w:id="44" w:author="Ruth Aydt" w:date="2009-09-23T17:28:00Z">
+      <w:del w:id="53" w:author="Ruth Aydt" w:date="2009-09-23T17:28:00Z">
         <w:r>
           <w:delText xml:space="preserve"> </w:delText>
         </w:r>
       </w:del>
-      <w:del w:id="45" w:author="Ruth Aydt" w:date="2009-09-23T16:52:00Z">
+      <w:del w:id="54" w:author="Ruth Aydt" w:date="2009-09-23T16:52:00Z">
         <w:r>
           <w:delText xml:space="preserve">of </w:delText>
         </w:r>
       </w:del>
-      <w:del w:id="46" w:author="Ruth Aydt" w:date="2009-09-23T16:33:00Z">
+      <w:del w:id="55" w:author="Ruth Aydt" w:date="2009-09-23T16:33:00Z">
         <w:r>
           <w:delText xml:space="preserve">the </w:delText>
         </w:r>
       </w:del>
-      <w:del w:id="47" w:author="Ruth Aydt" w:date="2009-09-23T16:52:00Z">
+      <w:del w:id="56" w:author="Ruth Aydt" w:date="2009-09-23T16:52:00Z">
         <w:r>
           <w:delText>HDF5 file</w:delText>
         </w:r>
@@ -487,34 +536,34 @@
       <w:r>
         <w:t xml:space="preserve"> may be better than the </w:t>
       </w:r>
-      <w:del w:id="48" w:author="Ruth Aydt" w:date="2009-09-23T15:33:00Z">
+      <w:del w:id="57" w:author="Ruth Aydt" w:date="2009-09-23T15:33:00Z">
         <w:r>
           <w:delText>other method</w:delText>
         </w:r>
       </w:del>
       <w:proofErr w:type="gramStart"/>
-      <w:ins w:id="49" w:author="Ruth Aydt" w:date="2009-09-23T15:33:00Z">
+      <w:ins w:id="58" w:author="Ruth Aydt" w:date="2009-09-23T15:33:00Z">
         <w:r>
           <w:t>others</w:t>
         </w:r>
       </w:ins>
       <w:proofErr w:type="gramEnd"/>
-      <w:ins w:id="50" w:author="Ruth Aydt" w:date="2009-09-23T17:52:00Z">
+      <w:ins w:id="59" w:author="Ruth Aydt" w:date="2009-09-23T17:52:00Z">
         <w:r>
           <w:t>;</w:t>
         </w:r>
       </w:ins>
-      <w:del w:id="51" w:author="Ruth Aydt" w:date="2009-09-23T17:29:00Z">
+      <w:del w:id="60" w:author="Ruth Aydt" w:date="2009-09-23T17:29:00Z">
         <w:r>
           <w:delText>.</w:delText>
         </w:r>
       </w:del>
-      <w:del w:id="52" w:author="Ruth Aydt" w:date="2009-09-23T17:33:00Z">
+      <w:del w:id="61" w:author="Ruth Aydt" w:date="2009-09-23T17:33:00Z">
         <w:r>
           <w:delText xml:space="preserve">  </w:delText>
         </w:r>
       </w:del>
-      <w:ins w:id="53" w:author="Ruth Aydt" w:date="2009-09-23T17:33:00Z">
+      <w:ins w:id="62" w:author="Ruth Aydt" w:date="2009-09-23T17:33:00Z">
         <w:r>
           <w:t xml:space="preserve"> a</w:t>
         </w:r>
@@ -522,17 +571,17 @@
           <w:t>n</w:t>
         </w:r>
       </w:ins>
-      <w:ins w:id="54" w:author="Ruth Aydt" w:date="2009-09-23T15:33:00Z">
+      <w:ins w:id="63" w:author="Ruth Aydt" w:date="2009-09-23T15:33:00Z">
         <w:r>
           <w:t xml:space="preserve"> </w:t>
         </w:r>
       </w:ins>
-      <w:del w:id="55" w:author="Ruth Aydt" w:date="2009-09-23T15:33:00Z">
+      <w:del w:id="64" w:author="Ruth Aydt" w:date="2009-09-23T15:33:00Z">
         <w:r>
           <w:delText>I</w:delText>
         </w:r>
       </w:del>
-      <w:ins w:id="56" w:author="Ruth Aydt" w:date="2009-09-23T15:33:00Z">
+      <w:ins w:id="65" w:author="Ruth Aydt" w:date="2009-09-23T15:33:00Z">
         <w:r>
           <w:t>i</w:t>
         </w:r>
@@ -540,22 +589,22 @@
       <w:r>
         <w:t xml:space="preserve">nappropriate </w:t>
       </w:r>
-      <w:del w:id="57" w:author="Ruth Aydt" w:date="2009-09-23T15:33:00Z">
+      <w:del w:id="66" w:author="Ruth Aydt" w:date="2009-09-23T15:33:00Z">
         <w:r>
           <w:delText xml:space="preserve">selection </w:delText>
         </w:r>
       </w:del>
-      <w:ins w:id="58" w:author="Ruth Aydt" w:date="2009-09-23T15:33:00Z">
+      <w:ins w:id="67" w:author="Ruth Aydt" w:date="2009-09-23T15:33:00Z">
         <w:r>
           <w:t xml:space="preserve">strategy </w:t>
         </w:r>
       </w:ins>
-      <w:del w:id="59" w:author="Ruth Aydt" w:date="2009-09-23T17:44:00Z">
+      <w:del w:id="68" w:author="Ruth Aydt" w:date="2009-09-23T17:44:00Z">
         <w:r>
           <w:delText xml:space="preserve">may </w:delText>
         </w:r>
       </w:del>
-      <w:ins w:id="60" w:author="Ruth Aydt" w:date="2009-09-23T17:44:00Z">
+      <w:ins w:id="69" w:author="Ruth Aydt" w:date="2009-09-23T17:44:00Z">
         <w:r>
           <w:t xml:space="preserve">can </w:t>
         </w:r>
@@ -563,7 +612,7 @@
       <w:r>
         <w:t xml:space="preserve">lead to storage and </w:t>
       </w:r>
-      <w:ins w:id="61" w:author="Ruth Aydt" w:date="2009-09-23T15:36:00Z">
+      <w:ins w:id="70" w:author="Ruth Aydt" w:date="2009-09-23T15:36:00Z">
         <w:r>
           <w:t xml:space="preserve">access </w:t>
         </w:r>
@@ -571,28 +620,28 @@
       <w:r>
         <w:t xml:space="preserve">performance issues. </w:t>
       </w:r>
-      <w:ins w:id="62" w:author="Ruth Aydt" w:date="2009-09-23T17:55:00Z">
+      <w:ins w:id="71" w:author="Ruth Aydt" w:date="2009-09-23T17:55:00Z">
         <w:r>
           <w:t xml:space="preserve"> </w:t>
         </w:r>
       </w:ins>
-      <w:commentRangeStart w:id="63"/>
-      <w:ins w:id="64" w:author="Ruth Aydt" w:date="2009-09-23T17:34:00Z">
+      <w:commentRangeStart w:id="72"/>
+      <w:ins w:id="73" w:author="Ruth Aydt" w:date="2009-09-23T17:34:00Z">
         <w:r>
           <w:t>HDF5 f</w:t>
         </w:r>
       </w:ins>
-      <w:ins w:id="65" w:author="Ruth Aydt" w:date="2009-09-23T17:30:00Z">
+      <w:ins w:id="74" w:author="Ruth Aydt" w:date="2009-09-23T17:30:00Z">
         <w:r>
           <w:t>ile</w:t>
         </w:r>
       </w:ins>
-      <w:ins w:id="66" w:author="Ruth Aydt" w:date="2009-09-23T17:55:00Z">
+      <w:ins w:id="75" w:author="Ruth Aydt" w:date="2009-09-23T17:55:00Z">
         <w:r>
           <w:t>s</w:t>
         </w:r>
       </w:ins>
-      <w:ins w:id="67" w:author="Ruth Aydt" w:date="2009-09-23T17:30:00Z">
+      <w:ins w:id="76" w:author="Ruth Aydt" w:date="2009-09-23T17:30:00Z">
         <w:r>
           <w:t xml:space="preserve"> that will have </w:t>
         </w:r>
@@ -600,62 +649,65 @@
           <w:t xml:space="preserve">objects added </w:t>
         </w:r>
       </w:ins>
-      <w:ins w:id="68" w:author="Ruth Aydt" w:date="2009-09-24T11:16:00Z">
+      <w:ins w:id="77" w:author="Ruth Aydt" w:date="2009-09-24T11:16:00Z">
         <w:r>
           <w:t xml:space="preserve">or deleted </w:t>
         </w:r>
       </w:ins>
-      <w:ins w:id="69" w:author="Ruth Aydt" w:date="2009-09-23T17:30:00Z">
+      <w:ins w:id="78" w:author="Ruth Aydt" w:date="2009-09-23T17:30:00Z">
         <w:r>
           <w:t>in later sessions</w:t>
         </w:r>
       </w:ins>
-      <w:ins w:id="70" w:author="Ruth Aydt" w:date="2009-09-24T11:16:00Z">
+      <w:ins w:id="79" w:author="Ruth Aydt" w:date="2009-09-24T11:16:00Z">
         <w:r>
           <w:t>,</w:t>
         </w:r>
       </w:ins>
-      <w:ins w:id="71" w:author="Ruth Aydt" w:date="2009-09-23T17:54:00Z">
+      <w:ins w:id="80" w:author="Ruth Aydt" w:date="2009-09-23T17:54:00Z">
         <w:r>
           <w:t xml:space="preserve"> </w:t>
         </w:r>
       </w:ins>
-      <w:ins w:id="72" w:author="Ruth Aydt" w:date="2009-09-23T17:56:00Z">
+      <w:ins w:id="81" w:author="Ruth Aydt" w:date="2009-09-23T17:56:00Z">
         <w:r>
           <w:t xml:space="preserve">or </w:t>
         </w:r>
       </w:ins>
-      <w:ins w:id="73" w:author="Ruth Aydt" w:date="2009-09-23T17:54:00Z">
-        <w:r>
-          <w:t xml:space="preserve">that will never have objects </w:t>
-        </w:r>
-        <w:proofErr w:type="gramStart"/>
-        <w:r>
-          <w:t xml:space="preserve">deleted </w:t>
-        </w:r>
-      </w:ins>
-      <w:ins w:id="74" w:author="Ruth Aydt" w:date="2009-09-24T11:16:00Z">
+      <w:ins w:id="82" w:author="Ruth Aydt" w:date="2009-09-23T17:54:00Z">
+        <w:r>
+          <w:t xml:space="preserve">that </w:t>
+        </w:r>
+        <w:r>
+          <w:t>will never have objects deleted</w:t>
+        </w:r>
+      </w:ins>
+      <w:ins w:id="83" w:author="Ruth Aydt" w:date="2009-09-24T11:16:00Z">
         <w:r>
           <w:t>,</w:t>
         </w:r>
       </w:ins>
-      <w:ins w:id="75" w:author="Ruth Aydt" w:date="2009-09-23T17:36:00Z">
+      <w:ins w:id="84" w:author="Ruth Aydt" w:date="2009-09-24T12:12:00Z">
+        <w:r>
+          <w:t xml:space="preserve"> </w:t>
+        </w:r>
+      </w:ins>
+      <w:ins w:id="85" w:author="Ruth Aydt" w:date="2009-09-23T17:36:00Z">
         <w:r>
           <w:t>may</w:t>
         </w:r>
       </w:ins>
-      <w:proofErr w:type="gramEnd"/>
-      <w:ins w:id="76" w:author="Ruth Aydt" w:date="2009-09-23T17:30:00Z">
+      <w:ins w:id="86" w:author="Ruth Aydt" w:date="2009-09-23T17:30:00Z">
         <w:r>
           <w:t xml:space="preserve"> benefit from the </w:t>
         </w:r>
       </w:ins>
-      <w:ins w:id="77" w:author="Ruth Aydt" w:date="2009-09-23T17:36:00Z">
+      <w:ins w:id="87" w:author="Ruth Aydt" w:date="2009-09-23T17:36:00Z">
         <w:r>
           <w:t xml:space="preserve">use of a </w:t>
         </w:r>
       </w:ins>
-      <w:ins w:id="78" w:author="Ruth Aydt" w:date="2009-09-23T17:21:00Z">
+      <w:ins w:id="88" w:author="Ruth Aydt" w:date="2009-09-23T17:21:00Z">
         <w:r>
           <w:t>non-default strateg</w:t>
         </w:r>
@@ -666,24 +718,24 @@
           <w:t>.</w:t>
         </w:r>
       </w:ins>
-      <w:commentRangeEnd w:id="63"/>
-      <w:ins w:id="79" w:author="Ruth Aydt" w:date="2009-09-23T17:37:00Z">
+      <w:commentRangeEnd w:id="72"/>
+      <w:ins w:id="89" w:author="Ruth Aydt" w:date="2009-09-23T17:37:00Z">
         <w:r>
           <w:rPr>
             <w:rStyle w:val="CommentReference"/>
             <w:vanish/>
           </w:rPr>
-          <w:commentReference w:id="63"/>
+          <w:commentReference w:id="72"/>
         </w:r>
       </w:ins>
     </w:p>
     <w:p>
       <w:pPr>
         <w:numPr>
-          <w:ins w:id="80" w:author="Ruth Aydt" w:date="2009-09-23T17:32:00Z"/>
+          <w:ins w:id="90" w:author="Ruth Aydt" w:date="2009-09-23T17:32:00Z"/>
         </w:numPr>
       </w:pPr>
-      <w:del w:id="81" w:author="Ruth Aydt" w:date="2009-09-23T17:25:00Z">
+      <w:del w:id="91" w:author="Ruth Aydt" w:date="2009-09-23T17:25:00Z">
         <w:r>
           <w:delText xml:space="preserve"> </w:delText>
         </w:r>
@@ -691,7 +743,7 @@
       <w:r>
         <w:t xml:space="preserve">This document describes </w:t>
       </w:r>
-      <w:ins w:id="82" w:author="Ruth Aydt" w:date="2009-09-23T17:11:00Z">
+      <w:ins w:id="92" w:author="Ruth Aydt" w:date="2009-09-23T17:11:00Z">
         <w:r>
           <w:t xml:space="preserve">how the </w:t>
         </w:r>
@@ -702,37 +754,37 @@
           <w:t xml:space="preserve"> space management strategies affect storage space and access time for various HDF5 file usage patterns</w:t>
         </w:r>
       </w:ins>
-      <w:ins w:id="83" w:author="Ruth Aydt" w:date="2009-09-23T17:20:00Z">
+      <w:ins w:id="93" w:author="Ruth Aydt" w:date="2009-09-23T17:20:00Z">
         <w:r>
           <w:t>. It also presents</w:t>
         </w:r>
       </w:ins>
-      <w:ins w:id="84" w:author="Ruth Aydt" w:date="2009-09-23T17:11:00Z">
+      <w:ins w:id="94" w:author="Ruth Aydt" w:date="2009-09-23T17:11:00Z">
         <w:r>
           <w:t xml:space="preserve"> the </w:t>
         </w:r>
       </w:ins>
-      <w:del w:id="85" w:author="Ruth Aydt" w:date="2009-09-23T17:13:00Z">
+      <w:del w:id="95" w:author="Ruth Aydt" w:date="2009-09-23T17:13:00Z">
         <w:r>
           <w:delText>th</w:delText>
         </w:r>
       </w:del>
-      <w:del w:id="86" w:author="Ruth Aydt" w:date="2009-09-23T17:10:00Z">
+      <w:del w:id="96" w:author="Ruth Aydt" w:date="2009-09-23T17:10:00Z">
         <w:r>
           <w:delText>e</w:delText>
         </w:r>
       </w:del>
-      <w:del w:id="87" w:author="Ruth Aydt" w:date="2009-09-23T17:13:00Z">
+      <w:del w:id="97" w:author="Ruth Aydt" w:date="2009-09-23T17:13:00Z">
         <w:r>
           <w:delText xml:space="preserve"> </w:delText>
         </w:r>
       </w:del>
-      <w:del w:id="88" w:author="Ruth Aydt" w:date="2009-09-23T15:37:00Z">
+      <w:del w:id="98" w:author="Ruth Aydt" w:date="2009-09-23T15:37:00Z">
         <w:r>
           <w:delText xml:space="preserve">tools </w:delText>
         </w:r>
       </w:del>
-      <w:ins w:id="89" w:author="Ruth Aydt" w:date="2009-09-23T15:37:00Z">
+      <w:ins w:id="99" w:author="Ruth Aydt" w:date="2009-09-23T15:37:00Z">
         <w:r>
           <w:t xml:space="preserve">HDF5 utilities </w:t>
         </w:r>
@@ -740,17 +792,17 @@
       <w:r>
         <w:t>and</w:t>
       </w:r>
-      <w:ins w:id="90" w:author="Ruth Aydt" w:date="2009-09-23T17:20:00Z">
+      <w:ins w:id="100" w:author="Ruth Aydt" w:date="2009-09-23T17:20:00Z">
         <w:r>
           <w:t xml:space="preserve"> </w:t>
         </w:r>
       </w:ins>
-      <w:del w:id="91" w:author="Ruth Aydt" w:date="2009-09-23T17:20:00Z">
+      <w:del w:id="101" w:author="Ruth Aydt" w:date="2009-09-23T17:20:00Z">
         <w:r>
           <w:delText xml:space="preserve"> </w:delText>
         </w:r>
       </w:del>
-      <w:ins w:id="92" w:author="Ruth Aydt" w:date="2009-09-23T15:42:00Z">
+      <w:ins w:id="102" w:author="Ruth Aydt" w:date="2009-09-23T15:42:00Z">
         <w:r>
           <w:t xml:space="preserve">HDF5 library </w:t>
         </w:r>
@@ -758,7 +810,7 @@
       <w:r>
         <w:t xml:space="preserve">public routines that </w:t>
       </w:r>
-      <w:del w:id="93" w:author="Ruth Aydt" w:date="2009-09-23T15:38:00Z">
+      <w:del w:id="103" w:author="Ruth Aydt" w:date="2009-09-23T15:38:00Z">
         <w:r>
           <w:delText xml:space="preserve">the HDF5 library provides in managing </w:delText>
         </w:r>
@@ -775,37 +827,37 @@
           <w:delText>specific needs.</w:delText>
         </w:r>
       </w:del>
-      <w:ins w:id="94" w:author="Ruth Aydt" w:date="2009-09-23T15:38:00Z">
+      <w:ins w:id="104" w:author="Ruth Aydt" w:date="2009-09-23T15:38:00Z">
         <w:r>
           <w:t xml:space="preserve">help users </w:t>
         </w:r>
       </w:ins>
-      <w:ins w:id="95" w:author="Ruth Aydt" w:date="2009-09-23T17:00:00Z">
+      <w:ins w:id="105" w:author="Ruth Aydt" w:date="2009-09-23T17:00:00Z">
         <w:r>
           <w:t xml:space="preserve">select </w:t>
         </w:r>
       </w:ins>
-      <w:ins w:id="96" w:author="Ruth Aydt" w:date="2009-09-23T17:14:00Z">
+      <w:ins w:id="106" w:author="Ruth Aydt" w:date="2009-09-23T17:14:00Z">
         <w:r>
           <w:t xml:space="preserve">appropriate </w:t>
         </w:r>
       </w:ins>
-      <w:ins w:id="97" w:author="Ruth Aydt" w:date="2009-09-23T17:00:00Z">
+      <w:ins w:id="107" w:author="Ruth Aydt" w:date="2009-09-23T17:00:00Z">
         <w:r>
           <w:t>file</w:t>
         </w:r>
       </w:ins>
-      <w:ins w:id="98" w:author="Ruth Aydt" w:date="2009-09-23T15:38:00Z">
+      <w:ins w:id="108" w:author="Ruth Aydt" w:date="2009-09-23T15:38:00Z">
         <w:r>
           <w:t xml:space="preserve"> space management strategies</w:t>
         </w:r>
       </w:ins>
-      <w:ins w:id="99" w:author="Ruth Aydt" w:date="2009-09-23T17:58:00Z">
+      <w:ins w:id="109" w:author="Ruth Aydt" w:date="2009-09-23T17:58:00Z">
         <w:r>
           <w:t xml:space="preserve"> for their specific needs</w:t>
         </w:r>
       </w:ins>
-      <w:ins w:id="100" w:author="Ruth Aydt" w:date="2009-09-23T15:38:00Z">
+      <w:ins w:id="110" w:author="Ruth Aydt" w:date="2009-09-23T15:38:00Z">
         <w:r>
           <w:t>.</w:t>
         </w:r>
@@ -822,7 +874,7 @@
 
 <file path=word/comments.xml><?xml version="1.0" encoding="utf-8"?>
 <w:comments xmlns:mo="http://schemas.microsoft.com/office/mac/office/2008/main" xmlns:ve="http://schemas.openxmlformats.org/markup-compatibility/2006" xmlns:mv="urn:schemas-microsoft-com:mac:vml" xmlns:o="urn:schemas-microsoft-com:office:office" xmlns:r="http://schemas.openxmlformats.org/officeDocument/2006/relationships" xmlns:m="http://schemas.openxmlformats.org/officeDocument/2006/math" xmlns:v="urn:schemas-microsoft-com:vml" xmlns:wp="http://schemas.openxmlformats.org/drawingml/2006/wordprocessingDrawing" xmlns:w10="urn:schemas-microsoft-com:office:word" xmlns:w="http://schemas.openxmlformats.org/wordprocessingml/2006/main" xmlns:wne="http://schemas.microsoft.com/office/word/2006/wordml">
-  <w:comment w:id="63" w:author="Ruth Aydt" w:date="2009-09-23T17:59:00Z" w:initials="RA">
+  <w:comment w:id="72" w:author="Ruth Aydt" w:date="2009-09-23T17:59:00Z" w:initials="RA">
     <w:p>
       <w:pPr>
         <w:pStyle w:val="CommentText"/>

</xml_diff>

<commit_message>
Accepted all changes from previous version for clean copy of word doc. (still one comment)
</commit_message>
<xml_diff>
--- a/file_space/Introduction.docx
+++ b/file_space/Introduction.docx
@@ -31,9 +31,6 @@
       <w:r>
         <w:rPr>
           <w:i/>
-          <w:rPrChange w:id="0" w:author="Ruth Aydt" w:date="2009-09-23T15:46:00Z">
-            <w:rPr/>
-          </w:rPrChange>
         </w:rPr>
         <w:t>file space</w:t>
       </w:r>
@@ -46,11 +43,6 @@
       <w:r>
         <w:t xml:space="preserve">allocates </w:t>
       </w:r>
-      <w:del w:id="1" w:author="Ruth Aydt" w:date="2009-09-24T12:11:00Z">
-        <w:r>
-          <w:delText xml:space="preserve">file </w:delText>
-        </w:r>
-      </w:del>
       <w:r>
         <w:t>space to store information</w:t>
       </w:r>
@@ -69,9 +61,6 @@
       <w:r>
         <w:rPr>
           <w:i/>
-          <w:rPrChange w:id="2" w:author="Ruth Aydt" w:date="2009-09-23T16:26:00Z">
-            <w:rPr/>
-          </w:rPrChange>
         </w:rPr>
         <w:t>File metadata</w:t>
       </w:r>
@@ -79,15 +68,7 @@
         <w:t xml:space="preserve"> </w:t>
       </w:r>
       <w:r>
-        <w:t>is information</w:t>
-      </w:r>
-      <w:del w:id="3" w:author="Ruth Aydt" w:date="2009-09-23T16:25:00Z">
-        <w:r>
-          <w:delText xml:space="preserve"> that</w:delText>
-        </w:r>
-      </w:del>
-      <w:r>
-        <w:t xml:space="preserve"> the library uses to </w:t>
+        <w:t xml:space="preserve">is information the library uses to </w:t>
       </w:r>
       <w:r>
         <w:t>describ</w:t>
@@ -113,16 +94,9 @@
       <w:r>
         <w:t xml:space="preserve">When </w:t>
       </w:r>
-      <w:del w:id="4" w:author="Ruth Aydt" w:date="2009-09-23T15:39:00Z">
-        <w:r>
-          <w:delText xml:space="preserve">the </w:delText>
-        </w:r>
-      </w:del>
-      <w:ins w:id="5" w:author="Ruth Aydt" w:date="2009-09-23T15:39:00Z">
-        <w:r>
-          <w:t xml:space="preserve">a </w:t>
-        </w:r>
-      </w:ins>
+      <w:r>
+        <w:t xml:space="preserve">a </w:t>
+      </w:r>
       <w:r>
         <w:t xml:space="preserve">user </w:t>
       </w:r>
@@ -132,11 +106,9 @@
       <w:r>
         <w:t xml:space="preserve"> data to HDF5 </w:t>
       </w:r>
-      <w:ins w:id="6" w:author="Ruth Aydt" w:date="2009-09-23T16:21:00Z">
-        <w:r>
-          <w:t xml:space="preserve">dataset </w:t>
-        </w:r>
-      </w:ins>
+      <w:r>
+        <w:t xml:space="preserve">dataset </w:t>
+      </w:r>
       <w:r>
         <w:t xml:space="preserve">objects, the </w:t>
       </w:r>
@@ -149,32 +121,18 @@
       <w:r>
         <w:t xml:space="preserve">allocates </w:t>
       </w:r>
-      <w:del w:id="7" w:author="Ruth Aydt" w:date="2009-09-24T12:11:00Z">
-        <w:r>
-          <w:delText xml:space="preserve">file </w:delText>
-        </w:r>
-      </w:del>
       <w:r>
         <w:t xml:space="preserve">space to store the </w:t>
       </w:r>
-      <w:del w:id="8" w:author="Ruth Aydt" w:date="2009-09-24T12:11:00Z">
-        <w:r>
-          <w:delText xml:space="preserve">user’s </w:delText>
-        </w:r>
-      </w:del>
       <w:r>
         <w:t>data</w:t>
       </w:r>
-      <w:ins w:id="9" w:author="Ruth Aydt" w:date="2009-09-24T12:11:00Z">
-        <w:r>
-          <w:t xml:space="preserve"> values</w:t>
-        </w:r>
-      </w:ins>
-      <w:ins w:id="10" w:author="Ruth Aydt" w:date="2009-09-23T16:21:00Z">
-        <w:r>
-          <w:t>,</w:t>
-        </w:r>
-      </w:ins>
+      <w:r>
+        <w:t xml:space="preserve"> values</w:t>
+      </w:r>
+      <w:r>
+        <w:t>,</w:t>
+      </w:r>
       <w:r>
         <w:t xml:space="preserve"> as well as the necessary </w:t>
       </w:r>
@@ -193,16 +151,9 @@
       <w:r>
         <w:t xml:space="preserve"> </w:t>
       </w:r>
-      <w:del w:id="11" w:author="Ruth Aydt" w:date="2009-09-23T15:40:00Z">
-        <w:r>
-          <w:delText xml:space="preserve">the </w:delText>
-        </w:r>
-      </w:del>
-      <w:ins w:id="12" w:author="Ruth Aydt" w:date="2009-09-23T15:40:00Z">
-        <w:r>
-          <w:t xml:space="preserve">a </w:t>
-        </w:r>
-      </w:ins>
+      <w:r>
+        <w:t xml:space="preserve">a </w:t>
+      </w:r>
       <w:r>
         <w:t xml:space="preserve">user </w:t>
       </w:r>
@@ -215,16 +166,9 @@
       <w:r>
         <w:t xml:space="preserve"> from </w:t>
       </w:r>
-      <w:del w:id="13" w:author="Ruth Aydt" w:date="2009-09-23T15:40:00Z">
-        <w:r>
-          <w:delText xml:space="preserve">the </w:delText>
-        </w:r>
-      </w:del>
-      <w:ins w:id="14" w:author="Ruth Aydt" w:date="2009-09-23T15:40:00Z">
-        <w:r>
-          <w:t xml:space="preserve">an HDF5 </w:t>
-        </w:r>
-      </w:ins>
+      <w:r>
+        <w:t xml:space="preserve">an HDF5 </w:t>
+      </w:r>
       <w:r>
         <w:t>file</w:t>
       </w:r>
@@ -240,125 +184,65 @@
       <w:r>
         <w:t xml:space="preserve">he </w:t>
       </w:r>
-      <w:del w:id="15" w:author="Ruth Aydt" w:date="2009-09-24T12:11:00Z">
-        <w:r>
-          <w:delText xml:space="preserve">file </w:delText>
-        </w:r>
-      </w:del>
       <w:r>
         <w:t>space associated with those objects becomes</w:t>
       </w:r>
-      <w:del w:id="16" w:author="Ruth Aydt" w:date="2009-09-24T12:11:00Z">
-        <w:r>
-          <w:delText xml:space="preserve"> </w:delText>
-        </w:r>
-      </w:del>
-      <w:ins w:id="17" w:author="Ruth Aydt" w:date="2009-09-24T12:11:00Z">
-        <w:r>
-          <w:t xml:space="preserve"> </w:t>
-        </w:r>
-      </w:ins>
+      <w:r>
+        <w:t xml:space="preserve"> </w:t>
+      </w:r>
       <w:r>
         <w:rPr>
           <w:i/>
-          <w:rPrChange w:id="18" w:author="Ruth Aydt" w:date="2009-09-23T16:27:00Z">
-            <w:rPr/>
-          </w:rPrChange>
         </w:rPr>
         <w:t>free space</w:t>
       </w:r>
       <w:r>
-        <w:t xml:space="preserve">. </w:t>
-      </w:r>
-      <w:del w:id="19" w:author="Ruth Aydt" w:date="2009-09-23T15:34:00Z">
-        <w:r>
-          <w:delText xml:space="preserve"> </w:delText>
-        </w:r>
-      </w:del>
-      <w:r>
-        <w:t xml:space="preserve">The HDF5 library </w:t>
-      </w:r>
-      <w:del w:id="20" w:author="Ruth Aydt" w:date="2009-09-23T15:56:00Z">
-        <w:r>
-          <w:delText xml:space="preserve">manages </w:delText>
-        </w:r>
-      </w:del>
-      <w:ins w:id="21" w:author="Ruth Aydt" w:date="2009-09-23T16:22:00Z">
-        <w:r>
-          <w:t>manages</w:t>
-        </w:r>
-      </w:ins>
-      <w:ins w:id="22" w:author="Ruth Aydt" w:date="2009-09-23T15:56:00Z">
-        <w:r>
-          <w:t xml:space="preserve"> </w:t>
-        </w:r>
-      </w:ins>
+        <w:t xml:space="preserve">. The HDF5 library </w:t>
+      </w:r>
+      <w:r>
+        <w:t>manages</w:t>
+      </w:r>
+      <w:r>
+        <w:t xml:space="preserve"> </w:t>
+      </w:r>
       <w:r>
         <w:t>this free space.</w:t>
       </w:r>
     </w:p>
     <w:p>
-      <w:pPr>
-        <w:numPr>
-          <w:ins w:id="23" w:author="Ruth Aydt" w:date="2009-09-23T17:03:00Z"/>
-        </w:numPr>
+      <w:r>
+        <w:t xml:space="preserve">The HDF5 library </w:t>
+      </w:r>
+      <w:r>
         <w:rPr>
-          <w:ins w:id="24" w:author="Ruth Aydt" w:date="2009-09-23T17:21:00Z"/>
+          <w:i/>
         </w:rPr>
-      </w:pPr>
-      <w:ins w:id="25" w:author="Ruth Aydt" w:date="2009-09-23T16:28:00Z">
-        <w:r>
-          <w:t xml:space="preserve">The HDF5 library </w:t>
-        </w:r>
-        <w:r>
-          <w:rPr>
-            <w:i/>
-          </w:rPr>
-          <w:t>file space management</w:t>
-        </w:r>
-        <w:r>
-          <w:t xml:space="preserve"> activities </w:t>
-        </w:r>
-      </w:ins>
-      <w:ins w:id="26" w:author="Ruth Aydt" w:date="2009-09-23T16:29:00Z">
-        <w:r>
-          <w:t>encompass</w:t>
-        </w:r>
-      </w:ins>
-      <w:ins w:id="27" w:author="Ruth Aydt" w:date="2009-09-24T12:21:00Z">
-        <w:r>
-          <w:t xml:space="preserve"> the</w:t>
-        </w:r>
-      </w:ins>
-      <w:ins w:id="28" w:author="Ruth Aydt" w:date="2009-09-23T16:28:00Z">
-        <w:r>
-          <w:t xml:space="preserve"> allocation </w:t>
-        </w:r>
-        <w:r>
-          <w:t>of</w:t>
-        </w:r>
-        <w:r>
-          <w:t xml:space="preserve"> space and </w:t>
-        </w:r>
-      </w:ins>
-      <w:ins w:id="29" w:author="Ruth Aydt" w:date="2009-09-24T12:21:00Z">
-        <w:r>
-          <w:t xml:space="preserve">the </w:t>
-        </w:r>
-      </w:ins>
-      <w:ins w:id="30" w:author="Ruth Aydt" w:date="2009-09-23T16:28:00Z">
-        <w:r>
-          <w:t>management of</w:t>
-        </w:r>
-        <w:r>
-          <w:t xml:space="preserve"> free space.</w:t>
-        </w:r>
-      </w:ins>
-      <w:ins w:id="31" w:author="Ruth Aydt" w:date="2009-09-23T16:29:00Z">
-        <w:r>
-          <w:t xml:space="preserve"> </w:t>
-        </w:r>
-      </w:ins>
+        <w:t>file space management</w:t>
+      </w:r>
+      <w:r>
+        <w:t xml:space="preserve"> activities encompass</w:t>
+      </w:r>
+      <w:r>
+        <w:t xml:space="preserve"> the</w:t>
+      </w:r>
+      <w:r>
+        <w:t xml:space="preserve"> allocation </w:t>
+      </w:r>
+      <w:r>
+        <w:t>of</w:t>
+      </w:r>
+      <w:r>
+        <w:t xml:space="preserve"> space and </w:t>
+      </w:r>
+      <w:r>
+        <w:t xml:space="preserve">the </w:t>
+      </w:r>
+      <w:r>
+        <w:t>management of</w:t>
+      </w:r>
+      <w:r>
+        <w:t xml:space="preserve"> free space. </w:t>
+      </w:r>
       <w:r>
         <w:t>The HDF5</w:t>
       </w:r>
@@ -368,167 +252,43 @@
       <w:r>
         <w:t xml:space="preserve">library </w:t>
       </w:r>
-      <w:del w:id="32" w:author="Ruth Aydt" w:date="2009-09-23T15:32:00Z">
-        <w:r>
-          <w:delText>employs</w:delText>
-        </w:r>
-        <w:r>
-          <w:delText xml:space="preserve"> </w:delText>
-        </w:r>
-      </w:del>
-      <w:ins w:id="33" w:author="Ruth Aydt" w:date="2009-09-23T15:32:00Z">
-        <w:r>
-          <w:t xml:space="preserve">implements </w:t>
-        </w:r>
-      </w:ins>
+      <w:r>
+        <w:t xml:space="preserve">implements </w:t>
+      </w:r>
       <w:r>
         <w:t xml:space="preserve">several </w:t>
       </w:r>
-      <w:ins w:id="34" w:author="Ruth Aydt" w:date="2009-09-23T16:23:00Z">
-        <w:r>
-          <w:rPr>
-            <w:i/>
-            <w:rPrChange w:id="35" w:author="Ruth Aydt" w:date="2009-09-25T10:09:00Z">
-              <w:rPr/>
-            </w:rPrChange>
-          </w:rPr>
-          <w:t>file space management</w:t>
-        </w:r>
-      </w:ins>
-      <w:ins w:id="36" w:author="Ruth Aydt" w:date="2009-09-23T16:29:00Z">
-        <w:r>
-          <w:rPr>
-            <w:i/>
-            <w:rPrChange w:id="37" w:author="Ruth Aydt" w:date="2009-09-25T10:09:00Z">
-              <w:rPr/>
-            </w:rPrChange>
-          </w:rPr>
-          <w:t xml:space="preserve"> strategies</w:t>
-        </w:r>
-      </w:ins>
-      <w:ins w:id="38" w:author="Ruth Aydt" w:date="2009-09-23T17:47:00Z">
-        <w:r>
-          <w:t xml:space="preserve">, </w:t>
-        </w:r>
-        <w:r>
-          <w:t xml:space="preserve">and the strategy </w:t>
-        </w:r>
-      </w:ins>
-      <w:ins w:id="39" w:author="Ruth Aydt" w:date="2009-09-23T17:51:00Z">
-        <w:r>
-          <w:t xml:space="preserve">used </w:t>
-        </w:r>
-      </w:ins>
-      <w:ins w:id="40" w:author="Ruth Aydt" w:date="2009-09-23T17:47:00Z">
-        <w:r>
-          <w:t xml:space="preserve">for a given HDF5 file is set when the file </w:t>
-        </w:r>
-        <w:proofErr w:type="gramStart"/>
-        <w:r>
-          <w:t>is created</w:t>
-        </w:r>
-      </w:ins>
+      <w:r>
+        <w:rPr>
+          <w:i/>
+        </w:rPr>
+        <w:t>file space management strategies</w:t>
+      </w:r>
+      <w:r>
+        <w:t xml:space="preserve">, </w:t>
+      </w:r>
+      <w:r>
+        <w:t xml:space="preserve">and the strategy used for a given HDF5 file is set when the file </w:t>
+      </w:r>
+      <w:proofErr w:type="gramStart"/>
+      <w:r>
+        <w:t>is created</w:t>
+      </w:r>
       <w:proofErr w:type="gramEnd"/>
-      <w:del w:id="41" w:author="Ruth Aydt" w:date="2009-09-23T16:23:00Z">
-        <w:r>
-          <w:delText xml:space="preserve">strategies </w:delText>
-        </w:r>
-      </w:del>
-      <w:del w:id="42" w:author="Ruth Aydt" w:date="2009-09-23T15:32:00Z">
-        <w:r>
-          <w:delText>when</w:delText>
-        </w:r>
-        <w:r>
-          <w:delText xml:space="preserve"> </w:delText>
-        </w:r>
-      </w:del>
-      <w:del w:id="43" w:author="Ruth Aydt" w:date="2009-09-23T15:53:00Z">
-        <w:r>
-          <w:delText xml:space="preserve">allocating file space and </w:delText>
-        </w:r>
-        <w:r>
-          <w:delText xml:space="preserve">managing </w:delText>
-        </w:r>
-        <w:r>
-          <w:delText>free</w:delText>
-        </w:r>
-      </w:del>
-      <w:del w:id="44" w:author="Ruth Aydt" w:date="2009-09-23T16:23:00Z">
-        <w:r>
-          <w:delText xml:space="preserve"> </w:delText>
-        </w:r>
-        <w:r>
-          <w:delText>space</w:delText>
-        </w:r>
-      </w:del>
       <w:r>
         <w:t>.</w:t>
       </w:r>
-      <w:ins w:id="45" w:author="Ruth Aydt" w:date="2009-09-23T16:24:00Z">
-        <w:r>
-          <w:t xml:space="preserve"> </w:t>
-        </w:r>
-      </w:ins>
-      <w:ins w:id="46" w:author="Ruth Aydt" w:date="2009-09-23T17:48:00Z">
-        <w:r>
-          <w:t xml:space="preserve"> </w:t>
-        </w:r>
-      </w:ins>
-      <w:ins w:id="47" w:author="Ruth Aydt" w:date="2009-09-23T17:52:00Z">
-        <w:r>
-          <w:t>Depending on t</w:t>
-        </w:r>
-      </w:ins>
-      <w:ins w:id="48" w:author="Ruth Aydt" w:date="2009-09-23T17:48:00Z">
-        <w:r>
-          <w:t xml:space="preserve">he </w:t>
-        </w:r>
-      </w:ins>
-      <w:del w:id="49" w:author="Ruth Aydt" w:date="2009-09-23T16:24:00Z">
-        <w:r>
-          <w:delText xml:space="preserve"> </w:delText>
-        </w:r>
-      </w:del>
-      <w:del w:id="50" w:author="Ruth Aydt" w:date="2009-09-23T17:50:00Z">
-        <w:r>
-          <w:delText xml:space="preserve">Depending on the </w:delText>
-        </w:r>
-      </w:del>
-      <w:ins w:id="51" w:author="Ruth Aydt" w:date="2009-09-23T16:52:00Z">
-        <w:r>
-          <w:t xml:space="preserve">file’s </w:t>
-        </w:r>
-      </w:ins>
-      <w:del w:id="52" w:author="Ruth Aydt" w:date="2009-09-23T15:33:00Z">
-        <w:r>
-          <w:delText xml:space="preserve">user’s </w:delText>
-        </w:r>
-      </w:del>
-      <w:r>
-        <w:t>usage patterns</w:t>
-      </w:r>
-      <w:del w:id="53" w:author="Ruth Aydt" w:date="2009-09-23T17:28:00Z">
-        <w:r>
-          <w:delText xml:space="preserve"> </w:delText>
-        </w:r>
-      </w:del>
-      <w:del w:id="54" w:author="Ruth Aydt" w:date="2009-09-23T16:52:00Z">
-        <w:r>
-          <w:delText xml:space="preserve">of </w:delText>
-        </w:r>
-      </w:del>
-      <w:del w:id="55" w:author="Ruth Aydt" w:date="2009-09-23T16:33:00Z">
-        <w:r>
-          <w:delText xml:space="preserve">the </w:delText>
-        </w:r>
-      </w:del>
-      <w:del w:id="56" w:author="Ruth Aydt" w:date="2009-09-23T16:52:00Z">
-        <w:r>
-          <w:delText>HDF5 file</w:delText>
-        </w:r>
-      </w:del>
-      <w:r>
-        <w:t xml:space="preserve">, one </w:t>
+      <w:r>
+        <w:t xml:space="preserve"> </w:t>
+      </w:r>
+      <w:r>
+        <w:t xml:space="preserve"> Depending on the </w:t>
+      </w:r>
+      <w:r>
+        <w:t xml:space="preserve">file’s </w:t>
+      </w:r>
+      <w:r>
+        <w:t xml:space="preserve">usage patterns, one </w:t>
       </w:r>
       <w:r>
         <w:t>strategy</w:t>
@@ -536,332 +296,154 @@
       <w:r>
         <w:t xml:space="preserve"> may be better than the </w:t>
       </w:r>
-      <w:del w:id="57" w:author="Ruth Aydt" w:date="2009-09-23T15:33:00Z">
-        <w:r>
-          <w:delText>other method</w:delText>
-        </w:r>
-      </w:del>
+      <w:r>
+        <w:t>others</w:t>
+      </w:r>
       <w:proofErr w:type="gramStart"/>
-      <w:ins w:id="58" w:author="Ruth Aydt" w:date="2009-09-23T15:33:00Z">
-        <w:r>
-          <w:t>others</w:t>
-        </w:r>
-      </w:ins>
+      <w:r>
+        <w:t>;</w:t>
+      </w:r>
       <w:proofErr w:type="gramEnd"/>
-      <w:ins w:id="59" w:author="Ruth Aydt" w:date="2009-09-23T17:52:00Z">
-        <w:r>
-          <w:t>;</w:t>
-        </w:r>
-      </w:ins>
-      <w:del w:id="60" w:author="Ruth Aydt" w:date="2009-09-23T17:29:00Z">
-        <w:r>
-          <w:delText>.</w:delText>
-        </w:r>
-      </w:del>
-      <w:del w:id="61" w:author="Ruth Aydt" w:date="2009-09-23T17:33:00Z">
-        <w:r>
-          <w:delText xml:space="preserve">  </w:delText>
-        </w:r>
-      </w:del>
-      <w:ins w:id="62" w:author="Ruth Aydt" w:date="2009-09-23T17:33:00Z">
-        <w:r>
-          <w:t xml:space="preserve"> a</w:t>
-        </w:r>
-        <w:r>
-          <w:t>n</w:t>
-        </w:r>
-      </w:ins>
-      <w:ins w:id="63" w:author="Ruth Aydt" w:date="2009-09-23T15:33:00Z">
-        <w:r>
-          <w:t xml:space="preserve"> </w:t>
-        </w:r>
-      </w:ins>
-      <w:del w:id="64" w:author="Ruth Aydt" w:date="2009-09-23T15:33:00Z">
-        <w:r>
-          <w:delText>I</w:delText>
-        </w:r>
-      </w:del>
-      <w:ins w:id="65" w:author="Ruth Aydt" w:date="2009-09-23T15:33:00Z">
-        <w:r>
-          <w:t>i</w:t>
-        </w:r>
-      </w:ins>
+      <w:r>
+        <w:t xml:space="preserve"> a</w:t>
+      </w:r>
+      <w:r>
+        <w:t>n</w:t>
+      </w:r>
+      <w:r>
+        <w:t xml:space="preserve"> i</w:t>
+      </w:r>
       <w:r>
         <w:t xml:space="preserve">nappropriate </w:t>
       </w:r>
-      <w:del w:id="66" w:author="Ruth Aydt" w:date="2009-09-23T15:33:00Z">
-        <w:r>
-          <w:delText xml:space="preserve">selection </w:delText>
-        </w:r>
-      </w:del>
-      <w:ins w:id="67" w:author="Ruth Aydt" w:date="2009-09-23T15:33:00Z">
-        <w:r>
-          <w:t xml:space="preserve">strategy </w:t>
-        </w:r>
-      </w:ins>
-      <w:del w:id="68" w:author="Ruth Aydt" w:date="2009-09-23T17:44:00Z">
-        <w:r>
-          <w:delText xml:space="preserve">may </w:delText>
-        </w:r>
-      </w:del>
-      <w:ins w:id="69" w:author="Ruth Aydt" w:date="2009-09-23T17:44:00Z">
-        <w:r>
-          <w:t xml:space="preserve">can </w:t>
-        </w:r>
-      </w:ins>
+      <w:r>
+        <w:t xml:space="preserve">strategy </w:t>
+      </w:r>
+      <w:r>
+        <w:t xml:space="preserve">can </w:t>
+      </w:r>
       <w:r>
         <w:t xml:space="preserve">lead to storage and </w:t>
       </w:r>
-      <w:ins w:id="70" w:author="Ruth Aydt" w:date="2009-09-23T15:36:00Z">
-        <w:r>
-          <w:t xml:space="preserve">access </w:t>
-        </w:r>
-      </w:ins>
+      <w:r>
+        <w:t xml:space="preserve">access </w:t>
+      </w:r>
       <w:r>
         <w:t xml:space="preserve">performance issues. </w:t>
       </w:r>
-      <w:ins w:id="71" w:author="Ruth Aydt" w:date="2009-09-23T17:55:00Z">
-        <w:r>
-          <w:t xml:space="preserve"> </w:t>
-        </w:r>
-      </w:ins>
-      <w:commentRangeStart w:id="72"/>
-      <w:ins w:id="73" w:author="Ruth Aydt" w:date="2009-09-23T17:34:00Z">
-        <w:r>
-          <w:t>HDF5 f</w:t>
-        </w:r>
-      </w:ins>
-      <w:ins w:id="74" w:author="Ruth Aydt" w:date="2009-09-23T17:30:00Z">
-        <w:r>
-          <w:t>ile</w:t>
-        </w:r>
-      </w:ins>
-      <w:ins w:id="75" w:author="Ruth Aydt" w:date="2009-09-23T17:55:00Z">
-        <w:r>
-          <w:t>s</w:t>
-        </w:r>
-      </w:ins>
-      <w:ins w:id="76" w:author="Ruth Aydt" w:date="2009-09-23T17:30:00Z">
-        <w:r>
-          <w:t xml:space="preserve"> that will have </w:t>
-        </w:r>
-        <w:r>
-          <w:t xml:space="preserve">objects added </w:t>
-        </w:r>
-      </w:ins>
-      <w:ins w:id="77" w:author="Ruth Aydt" w:date="2009-09-24T11:16:00Z">
-        <w:r>
-          <w:t xml:space="preserve">or deleted </w:t>
-        </w:r>
-      </w:ins>
-      <w:ins w:id="78" w:author="Ruth Aydt" w:date="2009-09-23T17:30:00Z">
-        <w:r>
-          <w:t>in later sessions</w:t>
-        </w:r>
-      </w:ins>
-      <w:ins w:id="79" w:author="Ruth Aydt" w:date="2009-09-24T11:16:00Z">
-        <w:r>
-          <w:t>,</w:t>
-        </w:r>
-      </w:ins>
-      <w:ins w:id="80" w:author="Ruth Aydt" w:date="2009-09-23T17:54:00Z">
-        <w:r>
-          <w:t xml:space="preserve"> </w:t>
-        </w:r>
-      </w:ins>
-      <w:ins w:id="81" w:author="Ruth Aydt" w:date="2009-09-23T17:56:00Z">
-        <w:r>
-          <w:t xml:space="preserve">or </w:t>
-        </w:r>
-      </w:ins>
-      <w:ins w:id="82" w:author="Ruth Aydt" w:date="2009-09-23T17:54:00Z">
-        <w:r>
-          <w:t xml:space="preserve">that </w:t>
-        </w:r>
-        <w:r>
-          <w:t>will never have objects deleted</w:t>
-        </w:r>
-      </w:ins>
-      <w:ins w:id="83" w:author="Ruth Aydt" w:date="2009-09-24T11:16:00Z">
-        <w:r>
-          <w:t>,</w:t>
-        </w:r>
-      </w:ins>
-      <w:ins w:id="84" w:author="Ruth Aydt" w:date="2009-09-24T12:12:00Z">
-        <w:r>
-          <w:t xml:space="preserve"> </w:t>
-        </w:r>
-      </w:ins>
-      <w:ins w:id="85" w:author="Ruth Aydt" w:date="2009-09-23T17:36:00Z">
-        <w:r>
-          <w:t>may</w:t>
-        </w:r>
-      </w:ins>
-      <w:ins w:id="86" w:author="Ruth Aydt" w:date="2009-09-23T17:30:00Z">
-        <w:r>
-          <w:t xml:space="preserve"> benefit from the </w:t>
-        </w:r>
-      </w:ins>
-      <w:ins w:id="87" w:author="Ruth Aydt" w:date="2009-09-23T17:36:00Z">
-        <w:r>
-          <w:t xml:space="preserve">use of a </w:t>
-        </w:r>
-      </w:ins>
-      <w:ins w:id="88" w:author="Ruth Aydt" w:date="2009-09-23T17:21:00Z">
-        <w:r>
-          <w:t>non-default strateg</w:t>
-        </w:r>
-        <w:r>
-          <w:t>y</w:t>
-        </w:r>
-        <w:r>
-          <w:t>.</w:t>
-        </w:r>
-      </w:ins>
-      <w:commentRangeEnd w:id="72"/>
-      <w:ins w:id="89" w:author="Ruth Aydt" w:date="2009-09-23T17:37:00Z">
-        <w:r>
-          <w:rPr>
-            <w:rStyle w:val="CommentReference"/>
-            <w:vanish/>
-          </w:rPr>
-          <w:commentReference w:id="72"/>
-        </w:r>
-      </w:ins>
+      <w:r>
+        <w:t xml:space="preserve"> </w:t>
+      </w:r>
+      <w:commentRangeStart w:id="0"/>
+      <w:r>
+        <w:t>HDF5 file</w:t>
+      </w:r>
+      <w:r>
+        <w:t>s</w:t>
+      </w:r>
+      <w:r>
+        <w:t xml:space="preserve"> that will have </w:t>
+      </w:r>
+      <w:r>
+        <w:t xml:space="preserve">objects added </w:t>
+      </w:r>
+      <w:r>
+        <w:t xml:space="preserve">or deleted </w:t>
+      </w:r>
+      <w:r>
+        <w:t>in later sessions</w:t>
+      </w:r>
+      <w:r>
+        <w:t>,</w:t>
+      </w:r>
+      <w:r>
+        <w:t xml:space="preserve"> or that </w:t>
+      </w:r>
+      <w:r>
+        <w:t>will never have objects deleted</w:t>
+      </w:r>
+      <w:r>
+        <w:t>,</w:t>
+      </w:r>
+      <w:r>
+        <w:t xml:space="preserve"> </w:t>
+      </w:r>
+      <w:r>
+        <w:t>may</w:t>
+      </w:r>
+      <w:r>
+        <w:t xml:space="preserve"> benefit from the </w:t>
+      </w:r>
+      <w:r>
+        <w:t xml:space="preserve">use of a </w:t>
+      </w:r>
+      <w:r>
+        <w:t>non-default strateg</w:t>
+      </w:r>
+      <w:r>
+        <w:t>y</w:t>
+      </w:r>
+      <w:r>
+        <w:t>.</w:t>
+      </w:r>
+      <w:commentRangeEnd w:id="0"/>
+      <w:r>
+        <w:rPr>
+          <w:rStyle w:val="CommentReference"/>
+          <w:vanish/>
+        </w:rPr>
+        <w:commentReference w:id="0"/>
+      </w:r>
     </w:p>
     <w:p>
-      <w:pPr>
-        <w:numPr>
-          <w:ins w:id="90" w:author="Ruth Aydt" w:date="2009-09-23T17:32:00Z"/>
-        </w:numPr>
-      </w:pPr>
-      <w:del w:id="91" w:author="Ruth Aydt" w:date="2009-09-23T17:25:00Z">
-        <w:r>
-          <w:delText xml:space="preserve"> </w:delText>
-        </w:r>
-      </w:del>
       <w:r>
         <w:t xml:space="preserve">This document describes </w:t>
       </w:r>
-      <w:ins w:id="92" w:author="Ruth Aydt" w:date="2009-09-23T17:11:00Z">
-        <w:r>
-          <w:t xml:space="preserve">how the </w:t>
-        </w:r>
-        <w:r>
-          <w:t>file</w:t>
-        </w:r>
-        <w:r>
-          <w:t xml:space="preserve"> space management strategies affect storage space and access time for various HDF5 file usage patterns</w:t>
-        </w:r>
-      </w:ins>
-      <w:ins w:id="93" w:author="Ruth Aydt" w:date="2009-09-23T17:20:00Z">
-        <w:r>
-          <w:t>. It also presents</w:t>
-        </w:r>
-      </w:ins>
-      <w:ins w:id="94" w:author="Ruth Aydt" w:date="2009-09-23T17:11:00Z">
-        <w:r>
-          <w:t xml:space="preserve"> the </w:t>
-        </w:r>
-      </w:ins>
-      <w:del w:id="95" w:author="Ruth Aydt" w:date="2009-09-23T17:13:00Z">
-        <w:r>
-          <w:delText>th</w:delText>
-        </w:r>
-      </w:del>
-      <w:del w:id="96" w:author="Ruth Aydt" w:date="2009-09-23T17:10:00Z">
-        <w:r>
-          <w:delText>e</w:delText>
-        </w:r>
-      </w:del>
-      <w:del w:id="97" w:author="Ruth Aydt" w:date="2009-09-23T17:13:00Z">
-        <w:r>
-          <w:delText xml:space="preserve"> </w:delText>
-        </w:r>
-      </w:del>
-      <w:del w:id="98" w:author="Ruth Aydt" w:date="2009-09-23T15:37:00Z">
-        <w:r>
-          <w:delText xml:space="preserve">tools </w:delText>
-        </w:r>
-      </w:del>
-      <w:ins w:id="99" w:author="Ruth Aydt" w:date="2009-09-23T15:37:00Z">
-        <w:r>
-          <w:t xml:space="preserve">HDF5 utilities </w:t>
-        </w:r>
-      </w:ins>
+      <w:r>
+        <w:t xml:space="preserve">how the </w:t>
+      </w:r>
+      <w:r>
+        <w:t>file</w:t>
+      </w:r>
+      <w:r>
+        <w:t xml:space="preserve"> space management strategies affect storage space and access time for various HDF5 file usage patterns. It also presents the </w:t>
+      </w:r>
+      <w:r>
+        <w:t xml:space="preserve">HDF5 utilities </w:t>
+      </w:r>
       <w:r>
         <w:t>and</w:t>
       </w:r>
-      <w:ins w:id="100" w:author="Ruth Aydt" w:date="2009-09-23T17:20:00Z">
-        <w:r>
-          <w:t xml:space="preserve"> </w:t>
-        </w:r>
-      </w:ins>
-      <w:del w:id="101" w:author="Ruth Aydt" w:date="2009-09-23T17:20:00Z">
-        <w:r>
-          <w:delText xml:space="preserve"> </w:delText>
-        </w:r>
-      </w:del>
-      <w:ins w:id="102" w:author="Ruth Aydt" w:date="2009-09-23T15:42:00Z">
-        <w:r>
-          <w:t xml:space="preserve">HDF5 library </w:t>
-        </w:r>
-      </w:ins>
+      <w:r>
+        <w:t xml:space="preserve"> </w:t>
+      </w:r>
+      <w:r>
+        <w:t xml:space="preserve">HDF5 library </w:t>
+      </w:r>
       <w:r>
         <w:t xml:space="preserve">public routines that </w:t>
       </w:r>
-      <w:del w:id="103" w:author="Ruth Aydt" w:date="2009-09-23T15:38:00Z">
-        <w:r>
-          <w:delText xml:space="preserve">the HDF5 library provides in managing </w:delText>
-        </w:r>
-        <w:r>
-          <w:delText xml:space="preserve">the HDF5 </w:delText>
-        </w:r>
-        <w:r>
-          <w:delText xml:space="preserve">file space to meet </w:delText>
-        </w:r>
-        <w:r>
-          <w:delText xml:space="preserve">the user’s </w:delText>
-        </w:r>
-        <w:r>
-          <w:delText>specific needs.</w:delText>
-        </w:r>
-      </w:del>
-      <w:ins w:id="104" w:author="Ruth Aydt" w:date="2009-09-23T15:38:00Z">
-        <w:r>
-          <w:t xml:space="preserve">help users </w:t>
-        </w:r>
-      </w:ins>
-      <w:ins w:id="105" w:author="Ruth Aydt" w:date="2009-09-23T17:00:00Z">
-        <w:r>
-          <w:t xml:space="preserve">select </w:t>
-        </w:r>
-      </w:ins>
-      <w:ins w:id="106" w:author="Ruth Aydt" w:date="2009-09-23T17:14:00Z">
-        <w:r>
-          <w:t xml:space="preserve">appropriate </w:t>
-        </w:r>
-      </w:ins>
-      <w:ins w:id="107" w:author="Ruth Aydt" w:date="2009-09-23T17:00:00Z">
-        <w:r>
-          <w:t>file</w:t>
-        </w:r>
-      </w:ins>
-      <w:ins w:id="108" w:author="Ruth Aydt" w:date="2009-09-23T15:38:00Z">
-        <w:r>
-          <w:t xml:space="preserve"> space management strategies</w:t>
-        </w:r>
-      </w:ins>
-      <w:ins w:id="109" w:author="Ruth Aydt" w:date="2009-09-23T17:58:00Z">
-        <w:r>
-          <w:t xml:space="preserve"> for their specific needs</w:t>
-        </w:r>
-      </w:ins>
-      <w:ins w:id="110" w:author="Ruth Aydt" w:date="2009-09-23T15:38:00Z">
-        <w:r>
-          <w:t>.</w:t>
-        </w:r>
-      </w:ins>
+      <w:r>
+        <w:t xml:space="preserve">help users </w:t>
+      </w:r>
+      <w:r>
+        <w:t xml:space="preserve">select </w:t>
+      </w:r>
+      <w:r>
+        <w:t xml:space="preserve">appropriate </w:t>
+      </w:r>
+      <w:r>
+        <w:t>file</w:t>
+      </w:r>
+      <w:r>
+        <w:t xml:space="preserve"> space management strategies</w:t>
+      </w:r>
+      <w:r>
+        <w:t xml:space="preserve"> for their specific needs</w:t>
+      </w:r>
+      <w:r>
+        <w:t>.</w:t>
+      </w:r>
     </w:p>
     <w:sectPr>
       <w:pgSz w:w="12240" w:h="15840"/>
@@ -874,7 +456,7 @@
 
 <file path=word/comments.xml><?xml version="1.0" encoding="utf-8"?>
 <w:comments xmlns:mo="http://schemas.microsoft.com/office/mac/office/2008/main" xmlns:ve="http://schemas.openxmlformats.org/markup-compatibility/2006" xmlns:mv="urn:schemas-microsoft-com:mac:vml" xmlns:o="urn:schemas-microsoft-com:office:office" xmlns:r="http://schemas.openxmlformats.org/officeDocument/2006/relationships" xmlns:m="http://schemas.openxmlformats.org/officeDocument/2006/math" xmlns:v="urn:schemas-microsoft-com:vml" xmlns:wp="http://schemas.openxmlformats.org/drawingml/2006/wordprocessingDrawing" xmlns:w10="urn:schemas-microsoft-com:office:word" xmlns:w="http://schemas.openxmlformats.org/wordprocessingml/2006/main" xmlns:wne="http://schemas.microsoft.com/office/word/2006/wordml">
-  <w:comment w:id="72" w:author="Ruth Aydt" w:date="2009-09-23T17:59:00Z" w:initials="RA">
+  <w:comment w:id="0" w:author="Ruth Aydt" w:date="2009-09-23T17:59:00Z" w:initials="RA">
     <w:p>
       <w:pPr>
         <w:pStyle w:val="CommentText"/>

</xml_diff>

<commit_message>
Description:     Comprehensive review and edit of File Free Space docs.
</commit_message>
<xml_diff>
--- a/file_space/Introduction.docx
+++ b/file_space/Introduction.docx
@@ -11,6 +11,7 @@
       </w:r>
     </w:p>
     <w:p>
+      <w:commentRangeStart w:id="0"/>
       <w:r>
         <w:t xml:space="preserve">The </w:t>
       </w:r>
@@ -18,373 +19,7 @@
         <w:t>space</w:t>
       </w:r>
       <w:r>
-        <w:t xml:space="preserve"> taken up by an HDF5 file </w:t>
-      </w:r>
-      <w:proofErr w:type="gramStart"/>
-      <w:r>
-        <w:t>is called</w:t>
-      </w:r>
-      <w:proofErr w:type="gramEnd"/>
-      <w:r>
-        <w:t xml:space="preserve"> its </w:t>
-      </w:r>
-      <w:r>
-        <w:rPr>
-          <w:i/>
-        </w:rPr>
-        <w:t>file space</w:t>
-      </w:r>
-      <w:r>
-        <w:t xml:space="preserve">.  </w:t>
-      </w:r>
-      <w:r>
-        <w:t xml:space="preserve">When a user creates an HDF5 file, the HDF5 library </w:t>
-      </w:r>
-      <w:r>
-        <w:t xml:space="preserve">allocates </w:t>
-      </w:r>
-      <w:r>
-        <w:t>space to store information</w:t>
-      </w:r>
-      <w:r>
-        <w:t xml:space="preserve"> </w:t>
-      </w:r>
-      <w:r>
-        <w:t xml:space="preserve">called </w:t>
-      </w:r>
-      <w:r>
-        <w:t xml:space="preserve">file </w:t>
-      </w:r>
-      <w:r>
-        <w:t xml:space="preserve">metadata. </w:t>
-      </w:r>
-      <w:r>
-        <w:rPr>
-          <w:i/>
-        </w:rPr>
-        <w:t>File metadata</w:t>
-      </w:r>
-      <w:r>
-        <w:t xml:space="preserve"> </w:t>
-      </w:r>
-      <w:r>
-        <w:t xml:space="preserve">is information the library uses to </w:t>
-      </w:r>
-      <w:r>
-        <w:t>describ</w:t>
-      </w:r>
-      <w:r>
-        <w:t>e</w:t>
-      </w:r>
-      <w:r>
-        <w:t xml:space="preserve"> </w:t>
-      </w:r>
-      <w:r>
-        <w:t xml:space="preserve">the HDF5 file </w:t>
-      </w:r>
-      <w:r>
-        <w:t xml:space="preserve">and </w:t>
-      </w:r>
-      <w:r>
-        <w:t>to identify</w:t>
-      </w:r>
-      <w:r>
-        <w:t xml:space="preserve"> its associated objects. </w:t>
-      </w:r>
-      <w:r>
-        <w:t xml:space="preserve">When </w:t>
-      </w:r>
-      <w:r>
-        <w:t xml:space="preserve">a </w:t>
-      </w:r>
-      <w:r>
-        <w:t xml:space="preserve">user </w:t>
-      </w:r>
-      <w:r>
-        <w:t>writes</w:t>
-      </w:r>
-      <w:r>
-        <w:t xml:space="preserve"> data to HDF5 </w:t>
-      </w:r>
-      <w:r>
-        <w:t xml:space="preserve">dataset </w:t>
-      </w:r>
-      <w:r>
-        <w:t xml:space="preserve">objects, the </w:t>
-      </w:r>
-      <w:r>
-        <w:t xml:space="preserve">HDF5 </w:t>
-      </w:r>
-      <w:r>
-        <w:t xml:space="preserve">library </w:t>
-      </w:r>
-      <w:r>
-        <w:t xml:space="preserve">allocates </w:t>
-      </w:r>
-      <w:r>
-        <w:t xml:space="preserve">space to store the </w:t>
-      </w:r>
-      <w:r>
-        <w:t>data</w:t>
-      </w:r>
-      <w:r>
-        <w:t xml:space="preserve"> values</w:t>
-      </w:r>
-      <w:r>
-        <w:t>,</w:t>
-      </w:r>
-      <w:r>
-        <w:t xml:space="preserve"> as well as the necessary </w:t>
-      </w:r>
-      <w:r>
-        <w:t xml:space="preserve">file </w:t>
-      </w:r>
-      <w:r>
-        <w:t>metadata</w:t>
-      </w:r>
-      <w:r>
-        <w:t xml:space="preserve">. </w:t>
-      </w:r>
-      <w:r>
-        <w:t>When</w:t>
-      </w:r>
-      <w:r>
-        <w:t xml:space="preserve"> </w:t>
-      </w:r>
-      <w:r>
-        <w:t xml:space="preserve">a </w:t>
-      </w:r>
-      <w:r>
-        <w:t xml:space="preserve">user </w:t>
-      </w:r>
-      <w:r>
-        <w:t>removes</w:t>
-      </w:r>
-      <w:r>
-        <w:t xml:space="preserve"> HDF5 objects</w:t>
-      </w:r>
-      <w:r>
-        <w:t xml:space="preserve"> from </w:t>
-      </w:r>
-      <w:r>
-        <w:t xml:space="preserve">an HDF5 </w:t>
-      </w:r>
-      <w:r>
-        <w:t>file</w:t>
-      </w:r>
-      <w:r>
-        <w:t>,</w:t>
-      </w:r>
-      <w:r>
-        <w:t xml:space="preserve"> </w:t>
-      </w:r>
-      <w:r>
-        <w:t>t</w:t>
-      </w:r>
-      <w:r>
-        <w:t xml:space="preserve">he </w:t>
-      </w:r>
-      <w:r>
-        <w:t>space associated with those objects becomes</w:t>
-      </w:r>
-      <w:r>
-        <w:t xml:space="preserve"> </w:t>
-      </w:r>
-      <w:r>
-        <w:rPr>
-          <w:i/>
-        </w:rPr>
-        <w:t>free space</w:t>
-      </w:r>
-      <w:r>
-        <w:t xml:space="preserve">. The HDF5 library </w:t>
-      </w:r>
-      <w:r>
-        <w:t>manages</w:t>
-      </w:r>
-      <w:r>
-        <w:t xml:space="preserve"> </w:t>
-      </w:r>
-      <w:r>
-        <w:t>this free space.</w:t>
-      </w:r>
-    </w:p>
-    <w:p>
-      <w:r>
-        <w:t xml:space="preserve">The HDF5 library </w:t>
-      </w:r>
-      <w:r>
-        <w:rPr>
-          <w:i/>
-        </w:rPr>
-        <w:t>file space management</w:t>
-      </w:r>
-      <w:r>
-        <w:t xml:space="preserve"> activities encompass</w:t>
-      </w:r>
-      <w:r>
-        <w:t xml:space="preserve"> the</w:t>
-      </w:r>
-      <w:r>
-        <w:t xml:space="preserve"> allocation </w:t>
-      </w:r>
-      <w:r>
-        <w:t>of</w:t>
-      </w:r>
-      <w:r>
-        <w:t xml:space="preserve"> space and </w:t>
-      </w:r>
-      <w:r>
-        <w:t xml:space="preserve">the </w:t>
-      </w:r>
-      <w:r>
-        <w:t>management of</w:t>
-      </w:r>
-      <w:r>
-        <w:t xml:space="preserve"> free space. </w:t>
-      </w:r>
-      <w:r>
-        <w:t>The HDF5</w:t>
-      </w:r>
-      <w:r>
-        <w:t xml:space="preserve"> </w:t>
-      </w:r>
-      <w:r>
-        <w:t xml:space="preserve">library </w:t>
-      </w:r>
-      <w:r>
-        <w:t xml:space="preserve">implements </w:t>
-      </w:r>
-      <w:r>
-        <w:t xml:space="preserve">several </w:t>
-      </w:r>
-      <w:r>
-        <w:rPr>
-          <w:i/>
-        </w:rPr>
-        <w:t>file space management strategies</w:t>
-      </w:r>
-      <w:r>
-        <w:t xml:space="preserve">, </w:t>
-      </w:r>
-      <w:r>
-        <w:t xml:space="preserve">and the strategy used for a given HDF5 file is set when the file </w:t>
-      </w:r>
-      <w:proofErr w:type="gramStart"/>
-      <w:r>
-        <w:t>is created</w:t>
-      </w:r>
-      <w:proofErr w:type="gramEnd"/>
-      <w:r>
-        <w:t>.</w:t>
-      </w:r>
-      <w:r>
-        <w:t xml:space="preserve"> </w:t>
-      </w:r>
-      <w:r>
-        <w:t xml:space="preserve"> Depending on the </w:t>
-      </w:r>
-      <w:r>
-        <w:t xml:space="preserve">file’s </w:t>
-      </w:r>
-      <w:r>
-        <w:t xml:space="preserve">usage patterns, one </w:t>
-      </w:r>
-      <w:r>
-        <w:t>strategy</w:t>
-      </w:r>
-      <w:r>
-        <w:t xml:space="preserve"> may be better than the </w:t>
-      </w:r>
-      <w:r>
-        <w:t>others</w:t>
-      </w:r>
-      <w:proofErr w:type="gramStart"/>
-      <w:r>
-        <w:t>;</w:t>
-      </w:r>
-      <w:proofErr w:type="gramEnd"/>
-      <w:r>
-        <w:t xml:space="preserve"> a</w:t>
-      </w:r>
-      <w:r>
-        <w:t>n</w:t>
-      </w:r>
-      <w:r>
-        <w:t xml:space="preserve"> i</w:t>
-      </w:r>
-      <w:r>
-        <w:t xml:space="preserve">nappropriate </w:t>
-      </w:r>
-      <w:r>
-        <w:t xml:space="preserve">strategy </w:t>
-      </w:r>
-      <w:r>
-        <w:t xml:space="preserve">can </w:t>
-      </w:r>
-      <w:r>
-        <w:t xml:space="preserve">lead to storage and </w:t>
-      </w:r>
-      <w:r>
-        <w:t xml:space="preserve">access </w:t>
-      </w:r>
-      <w:r>
-        <w:t xml:space="preserve">performance issues. </w:t>
-      </w:r>
-      <w:r>
-        <w:t xml:space="preserve"> </w:t>
-      </w:r>
-      <w:commentRangeStart w:id="0"/>
-      <w:r>
-        <w:t>HDF5 file</w:t>
-      </w:r>
-      <w:r>
-        <w:t>s</w:t>
-      </w:r>
-      <w:r>
-        <w:t xml:space="preserve"> that will have </w:t>
-      </w:r>
-      <w:r>
-        <w:t xml:space="preserve">objects added </w:t>
-      </w:r>
-      <w:r>
-        <w:t xml:space="preserve">or deleted </w:t>
-      </w:r>
-      <w:r>
-        <w:t>in later sessions</w:t>
-      </w:r>
-      <w:r>
-        <w:t>,</w:t>
-      </w:r>
-      <w:r>
-        <w:t xml:space="preserve"> or that </w:t>
-      </w:r>
-      <w:r>
-        <w:t>will never have objects deleted</w:t>
-      </w:r>
-      <w:r>
-        <w:t>,</w:t>
-      </w:r>
-      <w:r>
-        <w:t xml:space="preserve"> </w:t>
-      </w:r>
-      <w:r>
-        <w:t>may</w:t>
-      </w:r>
-      <w:r>
-        <w:t xml:space="preserve"> benefit from the </w:t>
-      </w:r>
-      <w:r>
-        <w:t xml:space="preserve">use of a </w:t>
-      </w:r>
-      <w:r>
-        <w:t>non-default strateg</w:t>
-      </w:r>
-      <w:r>
-        <w:t>y</w:t>
-      </w:r>
-      <w:r>
-        <w:t>.</w:t>
+        <w:t xml:space="preserve"> taken up by</w:t>
       </w:r>
       <w:commentRangeEnd w:id="0"/>
       <w:r>
@@ -393,6 +28,391 @@
           <w:vanish/>
         </w:rPr>
         <w:commentReference w:id="0"/>
+      </w:r>
+      <w:r>
+        <w:t xml:space="preserve"> an HDF5 file is called its </w:t>
+      </w:r>
+      <w:r>
+        <w:rPr>
+          <w:i/>
+        </w:rPr>
+        <w:t>file space</w:t>
+      </w:r>
+      <w:r>
+        <w:t xml:space="preserve">.  </w:t>
+      </w:r>
+      <w:r>
+        <w:t xml:space="preserve">When a user </w:t>
+      </w:r>
+      <w:ins w:id="1" w:author="Frank Baker" w:date="2009-10-27T15:32:00Z">
+        <w:r>
+          <w:t xml:space="preserve">first </w:t>
+        </w:r>
+      </w:ins>
+      <w:r>
+        <w:t xml:space="preserve">creates an HDF5 file, the HDF5 library </w:t>
+      </w:r>
+      <w:ins w:id="2" w:author="Frank Baker" w:date="2009-10-27T15:32:00Z">
+        <w:r>
+          <w:t xml:space="preserve">immediately </w:t>
+        </w:r>
+      </w:ins>
+      <w:r>
+        <w:t xml:space="preserve">allocates </w:t>
+      </w:r>
+      <w:r>
+        <w:t>space to store information</w:t>
+      </w:r>
+      <w:r>
+        <w:t xml:space="preserve"> </w:t>
+      </w:r>
+      <w:r>
+        <w:t xml:space="preserve">called </w:t>
+      </w:r>
+      <w:r>
+        <w:t xml:space="preserve">file </w:t>
+      </w:r>
+      <w:r>
+        <w:t xml:space="preserve">metadata. </w:t>
+      </w:r>
+      <w:r>
+        <w:rPr>
+          <w:i/>
+        </w:rPr>
+        <w:t>File metadata</w:t>
+      </w:r>
+      <w:r>
+        <w:t xml:space="preserve"> </w:t>
+      </w:r>
+      <w:r>
+        <w:t xml:space="preserve">is information the library uses to </w:t>
+      </w:r>
+      <w:r>
+        <w:t>describ</w:t>
+      </w:r>
+      <w:r>
+        <w:t>e</w:t>
+      </w:r>
+      <w:r>
+        <w:t xml:space="preserve"> </w:t>
+      </w:r>
+      <w:r>
+        <w:t xml:space="preserve">the HDF5 file </w:t>
+      </w:r>
+      <w:r>
+        <w:t xml:space="preserve">and </w:t>
+      </w:r>
+      <w:r>
+        <w:t>to identify</w:t>
+      </w:r>
+      <w:r>
+        <w:t xml:space="preserve"> its associated objects. </w:t>
+      </w:r>
+      <w:r>
+        <w:t xml:space="preserve">When </w:t>
+      </w:r>
+      <w:r>
+        <w:t xml:space="preserve">a </w:t>
+      </w:r>
+      <w:r>
+        <w:t xml:space="preserve">user </w:t>
+      </w:r>
+      <w:ins w:id="3" w:author="Frank Baker" w:date="2009-10-23T10:53:00Z">
+        <w:r>
+          <w:t xml:space="preserve">subsequently </w:t>
+        </w:r>
+      </w:ins>
+      <w:r>
+        <w:t>writes</w:t>
+      </w:r>
+      <w:r>
+        <w:t xml:space="preserve"> data to HDF5 </w:t>
+      </w:r>
+      <w:r>
+        <w:t xml:space="preserve">dataset </w:t>
+      </w:r>
+      <w:r>
+        <w:t xml:space="preserve">objects, the </w:t>
+      </w:r>
+      <w:r>
+        <w:t xml:space="preserve">HDF5 </w:t>
+      </w:r>
+      <w:r>
+        <w:t xml:space="preserve">library </w:t>
+      </w:r>
+      <w:r>
+        <w:t xml:space="preserve">allocates </w:t>
+      </w:r>
+      <w:r>
+        <w:t xml:space="preserve">space to store the </w:t>
+      </w:r>
+      <w:r>
+        <w:t>data</w:t>
+      </w:r>
+      <w:r>
+        <w:t xml:space="preserve"> values</w:t>
+      </w:r>
+      <w:r>
+        <w:t>,</w:t>
+      </w:r>
+      <w:r>
+        <w:t xml:space="preserve"> as well as the necessary</w:t>
+      </w:r>
+      <w:ins w:id="4" w:author="Frank Baker" w:date="2009-10-23T10:53:00Z">
+        <w:r>
+          <w:t xml:space="preserve"> additional</w:t>
+        </w:r>
+      </w:ins>
+      <w:r>
+        <w:t xml:space="preserve"> </w:t>
+      </w:r>
+      <w:r>
+        <w:t xml:space="preserve">file </w:t>
+      </w:r>
+      <w:r>
+        <w:t>metadata</w:t>
+      </w:r>
+      <w:r>
+        <w:t xml:space="preserve">. </w:t>
+      </w:r>
+      <w:r>
+        <w:t>When</w:t>
+      </w:r>
+      <w:r>
+        <w:t xml:space="preserve"> </w:t>
+      </w:r>
+      <w:r>
+        <w:t xml:space="preserve">a </w:t>
+      </w:r>
+      <w:r>
+        <w:t xml:space="preserve">user </w:t>
+      </w:r>
+      <w:r>
+        <w:t>removes</w:t>
+      </w:r>
+      <w:r>
+        <w:t xml:space="preserve"> HDF5 objects</w:t>
+      </w:r>
+      <w:r>
+        <w:t xml:space="preserve"> from </w:t>
+      </w:r>
+      <w:r>
+        <w:t xml:space="preserve">an HDF5 </w:t>
+      </w:r>
+      <w:r>
+        <w:t>file</w:t>
+      </w:r>
+      <w:r>
+        <w:t>,</w:t>
+      </w:r>
+      <w:r>
+        <w:t xml:space="preserve"> </w:t>
+      </w:r>
+      <w:r>
+        <w:t>t</w:t>
+      </w:r>
+      <w:r>
+        <w:t xml:space="preserve">he </w:t>
+      </w:r>
+      <w:r>
+        <w:t>space associated with those objects becomes</w:t>
+      </w:r>
+      <w:r>
+        <w:t xml:space="preserve"> </w:t>
+      </w:r>
+      <w:r>
+        <w:rPr>
+          <w:i/>
+        </w:rPr>
+        <w:t>free space</w:t>
+      </w:r>
+      <w:r>
+        <w:t xml:space="preserve">. The HDF5 library </w:t>
+      </w:r>
+      <w:r>
+        <w:t>manages</w:t>
+      </w:r>
+      <w:r>
+        <w:t xml:space="preserve"> </w:t>
+      </w:r>
+      <w:r>
+        <w:t>this free space.</w:t>
+      </w:r>
+    </w:p>
+    <w:p>
+      <w:r>
+        <w:t xml:space="preserve">The HDF5 library </w:t>
+      </w:r>
+      <w:r>
+        <w:rPr>
+          <w:i/>
+        </w:rPr>
+        <w:t>file space management</w:t>
+      </w:r>
+      <w:r>
+        <w:t xml:space="preserve"> activities encompass</w:t>
+      </w:r>
+      <w:r>
+        <w:t xml:space="preserve"> the</w:t>
+      </w:r>
+      <w:r>
+        <w:t xml:space="preserve"> allocation </w:t>
+      </w:r>
+      <w:r>
+        <w:t>of</w:t>
+      </w:r>
+      <w:r>
+        <w:t xml:space="preserve"> space and </w:t>
+      </w:r>
+      <w:r>
+        <w:t xml:space="preserve">the </w:t>
+      </w:r>
+      <w:r>
+        <w:t>management of</w:t>
+      </w:r>
+      <w:r>
+        <w:t xml:space="preserve"> free space. </w:t>
+      </w:r>
+      <w:r>
+        <w:t>The HDF5</w:t>
+      </w:r>
+      <w:r>
+        <w:t xml:space="preserve"> </w:t>
+      </w:r>
+      <w:r>
+        <w:t xml:space="preserve">library </w:t>
+      </w:r>
+      <w:r>
+        <w:t xml:space="preserve">implements </w:t>
+      </w:r>
+      <w:r>
+        <w:t xml:space="preserve">several </w:t>
+      </w:r>
+      <w:r>
+        <w:rPr>
+          <w:i/>
+        </w:rPr>
+        <w:t>file space management strategies</w:t>
+      </w:r>
+      <w:r>
+        <w:t xml:space="preserve">, </w:t>
+      </w:r>
+      <w:r>
+        <w:t>and the strategy used for a given HDF5 file is set when the file is created</w:t>
+      </w:r>
+      <w:r>
+        <w:t>.</w:t>
+      </w:r>
+      <w:r>
+        <w:t xml:space="preserve"> </w:t>
+      </w:r>
+      <w:r>
+        <w:t xml:space="preserve"> Depending on the </w:t>
+      </w:r>
+      <w:r>
+        <w:t xml:space="preserve">file’s </w:t>
+      </w:r>
+      <w:r>
+        <w:t xml:space="preserve">usage patterns, one </w:t>
+      </w:r>
+      <w:r>
+        <w:t>strategy</w:t>
+      </w:r>
+      <w:r>
+        <w:t xml:space="preserve"> may be better than the </w:t>
+      </w:r>
+      <w:r>
+        <w:t>others</w:t>
+      </w:r>
+      <w:r>
+        <w:t>; a</w:t>
+      </w:r>
+      <w:r>
+        <w:t>n</w:t>
+      </w:r>
+      <w:r>
+        <w:t xml:space="preserve"> i</w:t>
+      </w:r>
+      <w:r>
+        <w:t xml:space="preserve">nappropriate </w:t>
+      </w:r>
+      <w:r>
+        <w:t xml:space="preserve">strategy </w:t>
+      </w:r>
+      <w:r>
+        <w:t xml:space="preserve">can </w:t>
+      </w:r>
+      <w:r>
+        <w:t xml:space="preserve">lead to storage and </w:t>
+      </w:r>
+      <w:r>
+        <w:t xml:space="preserve">access </w:t>
+      </w:r>
+      <w:r>
+        <w:t xml:space="preserve">performance issues. </w:t>
+      </w:r>
+      <w:r>
+        <w:t xml:space="preserve"> </w:t>
+      </w:r>
+      <w:commentRangeStart w:id="5"/>
+      <w:r>
+        <w:t>HDF5 file</w:t>
+      </w:r>
+      <w:r>
+        <w:t>s</w:t>
+      </w:r>
+      <w:r>
+        <w:t xml:space="preserve"> that will have </w:t>
+      </w:r>
+      <w:r>
+        <w:t xml:space="preserve">objects added </w:t>
+      </w:r>
+      <w:r>
+        <w:t xml:space="preserve">or deleted </w:t>
+      </w:r>
+      <w:r>
+        <w:t>in later sessions</w:t>
+      </w:r>
+      <w:r>
+        <w:t>,</w:t>
+      </w:r>
+      <w:r>
+        <w:t xml:space="preserve"> or that </w:t>
+      </w:r>
+      <w:r>
+        <w:t>will never have objects deleted</w:t>
+      </w:r>
+      <w:r>
+        <w:t>,</w:t>
+      </w:r>
+      <w:r>
+        <w:t xml:space="preserve"> </w:t>
+      </w:r>
+      <w:r>
+        <w:t>may</w:t>
+      </w:r>
+      <w:r>
+        <w:t xml:space="preserve"> benefit from the </w:t>
+      </w:r>
+      <w:r>
+        <w:t xml:space="preserve">use of a </w:t>
+      </w:r>
+      <w:r>
+        <w:t>non-default strateg</w:t>
+      </w:r>
+      <w:r>
+        <w:t>y</w:t>
+      </w:r>
+      <w:r>
+        <w:t>.</w:t>
+      </w:r>
+      <w:commentRangeEnd w:id="5"/>
+      <w:r>
+        <w:rPr>
+          <w:rStyle w:val="CommentReference"/>
+          <w:vanish/>
+        </w:rPr>
+        <w:commentReference w:id="5"/>
       </w:r>
     </w:p>
     <w:p>
@@ -456,7 +476,7 @@
 
 <file path=word/comments.xml><?xml version="1.0" encoding="utf-8"?>
 <w:comments xmlns:mo="http://schemas.microsoft.com/office/mac/office/2008/main" xmlns:ve="http://schemas.openxmlformats.org/markup-compatibility/2006" xmlns:mv="urn:schemas-microsoft-com:mac:vml" xmlns:o="urn:schemas-microsoft-com:office:office" xmlns:r="http://schemas.openxmlformats.org/officeDocument/2006/relationships" xmlns:m="http://schemas.openxmlformats.org/officeDocument/2006/math" xmlns:v="urn:schemas-microsoft-com:vml" xmlns:wp="http://schemas.openxmlformats.org/drawingml/2006/wordprocessingDrawing" xmlns:w10="urn:schemas-microsoft-com:office:word" xmlns:w="http://schemas.openxmlformats.org/wordprocessingml/2006/main" xmlns:wne="http://schemas.microsoft.com/office/word/2006/wordml">
-  <w:comment w:id="0" w:author="Ruth Aydt" w:date="2009-09-23T17:59:00Z" w:initials="RA">
+  <w:comment w:id="0" w:author="Frank Baker" w:date="2009-10-27T15:32:00Z" w:initials="FMB">
     <w:p>
       <w:pPr>
         <w:pStyle w:val="CommentText"/>
@@ -468,15 +488,26 @@
         <w:annotationRef/>
       </w:r>
       <w:r>
-        <w:t>I (currently) think this is true</w:t>
-      </w:r>
-      <w:proofErr w:type="gramStart"/>
-      <w:r>
-        <w:t xml:space="preserve">.  </w:t>
-      </w:r>
-      <w:proofErr w:type="gramEnd"/>
-      <w:r>
-        <w:t xml:space="preserve">Confirm after doc &amp; </w:t>
+        <w:rPr>
+          <w:rStyle w:val="CommentReference"/>
+        </w:rPr>
+        <w:t>Wish I could think of more satisfactory phrasing for the opening line, but so far I’ve got nothing.</w:t>
+      </w:r>
+    </w:p>
+  </w:comment>
+  <w:comment w:id="5" w:author="Ruth Aydt" w:date="2009-09-23T17:59:00Z" w:initials="RA">
+    <w:p>
+      <w:pPr>
+        <w:pStyle w:val="CommentText"/>
+      </w:pPr>
+      <w:r>
+        <w:rPr>
+          <w:rStyle w:val="CommentReference"/>
+        </w:rPr>
+        <w:annotationRef/>
+      </w:r>
+      <w:r>
+        <w:t xml:space="preserve">I (currently) think this is true.  Confirm after doc &amp; </w:t>
       </w:r>
       <w:proofErr w:type="spellStart"/>
       <w:r>

</xml_diff>

<commit_message>
Description:     Prepared for internal review:         Accepted all editorial revisions.         Deleted unnecessary comments, retaining those still needing discussion.         Revised section titles to be more descriptive; added section numbering. Tested:  Visual inspection
</commit_message>
<xml_diff>
--- a/file_space/Introduction.docx
+++ b/file_space/Introduction.docx
@@ -5,7 +5,24 @@
     <w:p>
       <w:pPr>
         <w:pStyle w:val="Title"/>
+        <w:jc w:val="center"/>
       </w:pPr>
+      <w:r>
+        <w:t>HDF5 File Space Management</w:t>
+      </w:r>
+    </w:p>
+    <w:p>
+      <w:pPr>
+        <w:pStyle w:val="Title"/>
+      </w:pPr>
+    </w:p>
+    <w:p>
+      <w:pPr>
+        <w:pStyle w:val="Title"/>
+      </w:pPr>
+      <w:r>
+        <w:t xml:space="preserve">1. </w:t>
+      </w:r>
       <w:r>
         <w:t>Introduction</w:t>
       </w:r>
@@ -44,19 +61,15 @@
       <w:r>
         <w:t xml:space="preserve">When a user </w:t>
       </w:r>
-      <w:ins w:id="1" w:author="Frank Baker" w:date="2009-10-27T15:32:00Z">
-        <w:r>
-          <w:t xml:space="preserve">first </w:t>
-        </w:r>
-      </w:ins>
+      <w:r>
+        <w:t xml:space="preserve">first </w:t>
+      </w:r>
       <w:r>
         <w:t xml:space="preserve">creates an HDF5 file, the HDF5 library </w:t>
       </w:r>
-      <w:ins w:id="2" w:author="Frank Baker" w:date="2009-10-27T15:32:00Z">
-        <w:r>
-          <w:t xml:space="preserve">immediately </w:t>
-        </w:r>
-      </w:ins>
+      <w:r>
+        <w:t xml:space="preserve">immediately </w:t>
+      </w:r>
       <w:r>
         <w:t xml:space="preserve">allocates </w:t>
       </w:r>
@@ -117,11 +130,9 @@
       <w:r>
         <w:t xml:space="preserve">user </w:t>
       </w:r>
-      <w:ins w:id="3" w:author="Frank Baker" w:date="2009-10-23T10:53:00Z">
-        <w:r>
-          <w:t xml:space="preserve">subsequently </w:t>
-        </w:r>
-      </w:ins>
+      <w:r>
+        <w:t xml:space="preserve">subsequently </w:t>
+      </w:r>
       <w:r>
         <w:t>writes</w:t>
       </w:r>
@@ -158,11 +169,9 @@
       <w:r>
         <w:t xml:space="preserve"> as well as the necessary</w:t>
       </w:r>
-      <w:ins w:id="4" w:author="Frank Baker" w:date="2009-10-23T10:53:00Z">
-        <w:r>
-          <w:t xml:space="preserve"> additional</w:t>
-        </w:r>
-      </w:ins>
+      <w:r>
+        <w:t xml:space="preserve"> additional</w:t>
+      </w:r>
       <w:r>
         <w:t xml:space="preserve"> </w:t>
       </w:r>
@@ -354,7 +363,7 @@
       <w:r>
         <w:t xml:space="preserve"> </w:t>
       </w:r>
-      <w:commentRangeStart w:id="5"/>
+      <w:commentRangeStart w:id="1"/>
       <w:r>
         <w:t>HDF5 file</w:t>
       </w:r>
@@ -406,13 +415,13 @@
       <w:r>
         <w:t>.</w:t>
       </w:r>
-      <w:commentRangeEnd w:id="5"/>
+      <w:commentRangeEnd w:id="1"/>
       <w:r>
         <w:rPr>
           <w:rStyle w:val="CommentReference"/>
           <w:vanish/>
         </w:rPr>
-        <w:commentReference w:id="5"/>
+        <w:commentReference w:id="1"/>
       </w:r>
     </w:p>
     <w:p>
@@ -495,7 +504,7 @@
       </w:r>
     </w:p>
   </w:comment>
-  <w:comment w:id="5" w:author="Ruth Aydt" w:date="2009-09-23T17:59:00Z" w:initials="RA">
+  <w:comment w:id="1" w:author="Ruth Aydt" w:date="2009-09-23T17:59:00Z" w:initials="RA">
     <w:p>
       <w:pPr>
         <w:pStyle w:val="CommentText"/>

</xml_diff>